<commit_message>
Updated report and cleaned code
</commit_message>
<xml_diff>
--- a/Report.docx
+++ b/Report.docx
@@ -2,13 +2,2693 @@
 <file path=word/document.xml><?xml version="1.0" encoding="utf-8"?>
 <w:document xmlns:wpc="http://schemas.microsoft.com/office/word/2010/wordprocessingCanvas" xmlns:cx="http://schemas.microsoft.com/office/drawing/2014/chartex" xmlns:cx1="http://schemas.microsoft.com/office/drawing/2015/9/8/chartex" xmlns:cx2="http://schemas.microsoft.com/office/drawing/2015/10/21/chartex" xmlns:cx3="http://schemas.microsoft.com/office/drawing/2016/5/9/chartex" xmlns:cx4="http://schemas.microsoft.com/office/drawing/2016/5/10/chartex" xmlns:cx5="http://schemas.microsoft.com/office/drawing/2016/5/11/chartex" xmlns:cx6="http://schemas.microsoft.com/office/drawing/2016/5/12/chartex" xmlns:cx7="http://schemas.microsoft.com/office/drawing/2016/5/13/chartex" xmlns:cx8="http://schemas.microsoft.com/office/drawing/2016/5/14/chartex" xmlns:mc="http://schemas.openxmlformats.org/markup-compatibility/2006" xmlns:aink="http://schemas.microsoft.com/office/drawing/2016/ink" xmlns:am3d="http://schemas.microsoft.com/office/drawing/2017/model3d" xmlns:o="urn:schemas-microsoft-com:office:office" xmlns:oel="http://schemas.microsoft.com/office/2019/extlst" xmlns:r="http://schemas.openxmlformats.org/officeDocument/2006/relationships" xmlns:m="http://schemas.openxmlformats.org/officeDocument/2006/math" xmlns:v="urn:schemas-microsoft-com:vml" xmlns:wp14="http://schemas.microsoft.com/office/word/2010/wordprocessingDrawing" xmlns:wp="http://schemas.openxmlformats.org/drawingml/2006/wordprocessingDrawing" xmlns:w10="urn:schemas-microsoft-com:office:word" xmlns:w="http://schemas.openxmlformats.org/wordprocessingml/2006/main" xmlns:w14="http://schemas.microsoft.com/office/word/2010/wordml" xmlns:w15="http://schemas.microsoft.com/office/word/2012/wordml" xmlns:w16cex="http://schemas.microsoft.com/office/word/2018/wordml/cex" xmlns:w16cid="http://schemas.microsoft.com/office/word/2016/wordml/cid" xmlns:w16="http://schemas.microsoft.com/office/word/2018/wordml" xmlns:w16sdtdh="http://schemas.microsoft.com/office/word/2020/wordml/sdtdatahash" xmlns:w16se="http://schemas.microsoft.com/office/word/2015/wordml/symex" xmlns:wpg="http://schemas.microsoft.com/office/word/2010/wordprocessingGroup" xmlns:wpi="http://schemas.microsoft.com/office/word/2010/wordprocessingInk" xmlns:wne="http://schemas.microsoft.com/office/word/2006/wordml" xmlns:wps="http://schemas.microsoft.com/office/word/2010/wordprocessingShape" mc:Ignorable="w14 w15 w16se w16cid w16 w16cex w16sdtdh wp14">
   <w:body>
-    <w:p/>
+    <w:bookmarkStart w:id="0" w:name="_Hlk490472549" w:displacedByCustomXml="next"/>
+    <w:sdt>
+      <w:sdtPr>
+        <w:id w:val="592362504"/>
+        <w:docPartObj>
+          <w:docPartGallery w:val="Cover Pages"/>
+          <w:docPartUnique/>
+        </w:docPartObj>
+      </w:sdtPr>
+      <w:sdtEndPr/>
+      <w:sdtContent>
+        <w:p>
+          <w:r>
+            <w:rPr>
+              <w:noProof/>
+              <w:lang w:eastAsia="en-AU"/>
+            </w:rPr>
+            <mc:AlternateContent>
+              <mc:Choice Requires="wpg">
+                <w:drawing>
+                  <wp:anchor distT="0" distB="0" distL="114300" distR="114300" simplePos="0" relativeHeight="251662336" behindDoc="0" locked="0" layoutInCell="1" allowOverlap="1" wp14:anchorId="76793B2B" wp14:editId="23DFE3AC">
+                    <wp:simplePos x="0" y="0"/>
+                    <wp:positionH relativeFrom="page">
+                      <wp:align>center</wp:align>
+                    </wp:positionH>
+                    <mc:AlternateContent>
+                      <mc:Choice Requires="wp14">
+                        <wp:positionV relativeFrom="page">
+                          <wp14:pctPosVOffset>2300</wp14:pctPosVOffset>
+                        </wp:positionV>
+                      </mc:Choice>
+                      <mc:Fallback>
+                        <wp:positionV relativeFrom="page">
+                          <wp:posOffset>245745</wp:posOffset>
+                        </wp:positionV>
+                      </mc:Fallback>
+                    </mc:AlternateContent>
+                    <wp:extent cx="7315200" cy="1215391"/>
+                    <wp:effectExtent l="0" t="0" r="1270" b="1905"/>
+                    <wp:wrapNone/>
+                    <wp:docPr id="149" name="Group 149"/>
+                    <wp:cNvGraphicFramePr/>
+                    <a:graphic xmlns:a="http://schemas.openxmlformats.org/drawingml/2006/main">
+                      <a:graphicData uri="http://schemas.microsoft.com/office/word/2010/wordprocessingGroup">
+                        <wpg:wgp>
+                          <wpg:cNvGrpSpPr/>
+                          <wpg:grpSpPr>
+                            <a:xfrm>
+                              <a:off x="0" y="0"/>
+                              <a:ext cx="7315200" cy="1215391"/>
+                              <a:chOff x="0" y="-1"/>
+                              <a:chExt cx="7315200" cy="1216153"/>
+                            </a:xfrm>
+                          </wpg:grpSpPr>
+                          <wps:wsp>
+                            <wps:cNvPr id="150" name="Rectangle 51"/>
+                            <wps:cNvSpPr/>
+                            <wps:spPr>
+                              <a:xfrm>
+                                <a:off x="0" y="-1"/>
+                                <a:ext cx="7315200" cy="1130373"/>
+                              </a:xfrm>
+                              <a:custGeom>
+                                <a:avLst/>
+                                <a:gdLst>
+                                  <a:gd name="connsiteX0" fmla="*/ 0 w 7312660"/>
+                                  <a:gd name="connsiteY0" fmla="*/ 0 h 1215390"/>
+                                  <a:gd name="connsiteX1" fmla="*/ 7312660 w 7312660"/>
+                                  <a:gd name="connsiteY1" fmla="*/ 0 h 1215390"/>
+                                  <a:gd name="connsiteX2" fmla="*/ 7312660 w 7312660"/>
+                                  <a:gd name="connsiteY2" fmla="*/ 1215390 h 1215390"/>
+                                  <a:gd name="connsiteX3" fmla="*/ 0 w 7312660"/>
+                                  <a:gd name="connsiteY3" fmla="*/ 1215390 h 1215390"/>
+                                  <a:gd name="connsiteX4" fmla="*/ 0 w 7312660"/>
+                                  <a:gd name="connsiteY4" fmla="*/ 0 h 1215390"/>
+                                  <a:gd name="connsiteX0" fmla="*/ 0 w 7312660"/>
+                                  <a:gd name="connsiteY0" fmla="*/ 0 h 1215390"/>
+                                  <a:gd name="connsiteX1" fmla="*/ 7312660 w 7312660"/>
+                                  <a:gd name="connsiteY1" fmla="*/ 0 h 1215390"/>
+                                  <a:gd name="connsiteX2" fmla="*/ 7312660 w 7312660"/>
+                                  <a:gd name="connsiteY2" fmla="*/ 1215390 h 1215390"/>
+                                  <a:gd name="connsiteX3" fmla="*/ 3667125 w 7312660"/>
+                                  <a:gd name="connsiteY3" fmla="*/ 1209675 h 1215390"/>
+                                  <a:gd name="connsiteX4" fmla="*/ 0 w 7312660"/>
+                                  <a:gd name="connsiteY4" fmla="*/ 1215390 h 1215390"/>
+                                  <a:gd name="connsiteX5" fmla="*/ 0 w 7312660"/>
+                                  <a:gd name="connsiteY5" fmla="*/ 0 h 1215390"/>
+                                  <a:gd name="connsiteX0" fmla="*/ 0 w 7312660"/>
+                                  <a:gd name="connsiteY0" fmla="*/ 0 h 1215390"/>
+                                  <a:gd name="connsiteX1" fmla="*/ 7312660 w 7312660"/>
+                                  <a:gd name="connsiteY1" fmla="*/ 0 h 1215390"/>
+                                  <a:gd name="connsiteX2" fmla="*/ 7312660 w 7312660"/>
+                                  <a:gd name="connsiteY2" fmla="*/ 1215390 h 1215390"/>
+                                  <a:gd name="connsiteX3" fmla="*/ 3619500 w 7312660"/>
+                                  <a:gd name="connsiteY3" fmla="*/ 733425 h 1215390"/>
+                                  <a:gd name="connsiteX4" fmla="*/ 0 w 7312660"/>
+                                  <a:gd name="connsiteY4" fmla="*/ 1215390 h 1215390"/>
+                                  <a:gd name="connsiteX5" fmla="*/ 0 w 7312660"/>
+                                  <a:gd name="connsiteY5" fmla="*/ 0 h 1215390"/>
+                                  <a:gd name="connsiteX0" fmla="*/ 0 w 7312660"/>
+                                  <a:gd name="connsiteY0" fmla="*/ 0 h 1215390"/>
+                                  <a:gd name="connsiteX1" fmla="*/ 7312660 w 7312660"/>
+                                  <a:gd name="connsiteY1" fmla="*/ 0 h 1215390"/>
+                                  <a:gd name="connsiteX2" fmla="*/ 7312660 w 7312660"/>
+                                  <a:gd name="connsiteY2" fmla="*/ 1129665 h 1215390"/>
+                                  <a:gd name="connsiteX3" fmla="*/ 3619500 w 7312660"/>
+                                  <a:gd name="connsiteY3" fmla="*/ 733425 h 1215390"/>
+                                  <a:gd name="connsiteX4" fmla="*/ 0 w 7312660"/>
+                                  <a:gd name="connsiteY4" fmla="*/ 1215390 h 1215390"/>
+                                  <a:gd name="connsiteX5" fmla="*/ 0 w 7312660"/>
+                                  <a:gd name="connsiteY5" fmla="*/ 0 h 1215390"/>
+                                  <a:gd name="connsiteX0" fmla="*/ 9525 w 7322185"/>
+                                  <a:gd name="connsiteY0" fmla="*/ 0 h 1129665"/>
+                                  <a:gd name="connsiteX1" fmla="*/ 7322185 w 7322185"/>
+                                  <a:gd name="connsiteY1" fmla="*/ 0 h 1129665"/>
+                                  <a:gd name="connsiteX2" fmla="*/ 7322185 w 7322185"/>
+                                  <a:gd name="connsiteY2" fmla="*/ 1129665 h 1129665"/>
+                                  <a:gd name="connsiteX3" fmla="*/ 3629025 w 7322185"/>
+                                  <a:gd name="connsiteY3" fmla="*/ 733425 h 1129665"/>
+                                  <a:gd name="connsiteX4" fmla="*/ 0 w 7322185"/>
+                                  <a:gd name="connsiteY4" fmla="*/ 1091565 h 1129665"/>
+                                  <a:gd name="connsiteX5" fmla="*/ 9525 w 7322185"/>
+                                  <a:gd name="connsiteY5" fmla="*/ 0 h 1129665"/>
+                                  <a:gd name="connsiteX0" fmla="*/ 0 w 7312660"/>
+                                  <a:gd name="connsiteY0" fmla="*/ 0 h 1129665"/>
+                                  <a:gd name="connsiteX1" fmla="*/ 7312660 w 7312660"/>
+                                  <a:gd name="connsiteY1" fmla="*/ 0 h 1129665"/>
+                                  <a:gd name="connsiteX2" fmla="*/ 7312660 w 7312660"/>
+                                  <a:gd name="connsiteY2" fmla="*/ 1129665 h 1129665"/>
+                                  <a:gd name="connsiteX3" fmla="*/ 3619500 w 7312660"/>
+                                  <a:gd name="connsiteY3" fmla="*/ 733425 h 1129665"/>
+                                  <a:gd name="connsiteX4" fmla="*/ 0 w 7312660"/>
+                                  <a:gd name="connsiteY4" fmla="*/ 1091565 h 1129665"/>
+                                  <a:gd name="connsiteX5" fmla="*/ 0 w 7312660"/>
+                                  <a:gd name="connsiteY5" fmla="*/ 0 h 1129665"/>
+                                </a:gdLst>
+                                <a:ahLst/>
+                                <a:cxnLst>
+                                  <a:cxn ang="0">
+                                    <a:pos x="connsiteX0" y="connsiteY0"/>
+                                  </a:cxn>
+                                  <a:cxn ang="0">
+                                    <a:pos x="connsiteX1" y="connsiteY1"/>
+                                  </a:cxn>
+                                  <a:cxn ang="0">
+                                    <a:pos x="connsiteX2" y="connsiteY2"/>
+                                  </a:cxn>
+                                  <a:cxn ang="0">
+                                    <a:pos x="connsiteX3" y="connsiteY3"/>
+                                  </a:cxn>
+                                  <a:cxn ang="0">
+                                    <a:pos x="connsiteX4" y="connsiteY4"/>
+                                  </a:cxn>
+                                  <a:cxn ang="0">
+                                    <a:pos x="connsiteX5" y="connsiteY5"/>
+                                  </a:cxn>
+                                </a:cxnLst>
+                                <a:rect l="l" t="t" r="r" b="b"/>
+                                <a:pathLst>
+                                  <a:path w="7312660" h="1129665">
+                                    <a:moveTo>
+                                      <a:pt x="0" y="0"/>
+                                    </a:moveTo>
+                                    <a:lnTo>
+                                      <a:pt x="7312660" y="0"/>
+                                    </a:lnTo>
+                                    <a:lnTo>
+                                      <a:pt x="7312660" y="1129665"/>
+                                    </a:lnTo>
+                                    <a:lnTo>
+                                      <a:pt x="3619500" y="733425"/>
+                                    </a:lnTo>
+                                    <a:lnTo>
+                                      <a:pt x="0" y="1091565"/>
+                                    </a:lnTo>
+                                    <a:lnTo>
+                                      <a:pt x="0" y="0"/>
+                                    </a:lnTo>
+                                    <a:close/>
+                                  </a:path>
+                                </a:pathLst>
+                              </a:custGeom>
+                              <a:ln>
+                                <a:noFill/>
+                              </a:ln>
+                            </wps:spPr>
+                            <wps:style>
+                              <a:lnRef idx="2">
+                                <a:schemeClr val="accent1">
+                                  <a:shade val="50000"/>
+                                </a:schemeClr>
+                              </a:lnRef>
+                              <a:fillRef idx="1">
+                                <a:schemeClr val="accent1"/>
+                              </a:fillRef>
+                              <a:effectRef idx="0">
+                                <a:schemeClr val="accent1"/>
+                              </a:effectRef>
+                              <a:fontRef idx="minor">
+                                <a:schemeClr val="lt1"/>
+                              </a:fontRef>
+                            </wps:style>
+                            <wps:bodyPr rot="0" spcFirstLastPara="0" vertOverflow="overflow" horzOverflow="overflow" vert="horz" wrap="square" lIns="91440" tIns="45720" rIns="91440" bIns="45720" numCol="1" spcCol="0" rtlCol="0" fromWordArt="0" anchor="ctr" anchorCtr="0" forceAA="0" compatLnSpc="1">
+                              <a:prstTxWarp prst="textNoShape">
+                                <a:avLst/>
+                              </a:prstTxWarp>
+                              <a:noAutofit/>
+                            </wps:bodyPr>
+                          </wps:wsp>
+                          <wps:wsp>
+                            <wps:cNvPr id="151" name="Rectangle 151"/>
+                            <wps:cNvSpPr/>
+                            <wps:spPr>
+                              <a:xfrm>
+                                <a:off x="0" y="0"/>
+                                <a:ext cx="7315200" cy="1216152"/>
+                              </a:xfrm>
+                              <a:prstGeom prst="rect">
+                                <a:avLst/>
+                              </a:prstGeom>
+                              <a:blipFill>
+                                <a:blip r:embed="rId9"/>
+                                <a:stretch>
+                                  <a:fillRect r="-7574"/>
+                                </a:stretch>
+                              </a:blipFill>
+                              <a:ln>
+                                <a:noFill/>
+                              </a:ln>
+                            </wps:spPr>
+                            <wps:style>
+                              <a:lnRef idx="2">
+                                <a:schemeClr val="accent1">
+                                  <a:shade val="50000"/>
+                                </a:schemeClr>
+                              </a:lnRef>
+                              <a:fillRef idx="1">
+                                <a:schemeClr val="accent1"/>
+                              </a:fillRef>
+                              <a:effectRef idx="0">
+                                <a:schemeClr val="accent1"/>
+                              </a:effectRef>
+                              <a:fontRef idx="minor">
+                                <a:schemeClr val="lt1"/>
+                              </a:fontRef>
+                            </wps:style>
+                            <wps:bodyPr rot="0" spcFirstLastPara="0" vertOverflow="overflow" horzOverflow="overflow" vert="horz" wrap="square" lIns="91440" tIns="45720" rIns="91440" bIns="45720" numCol="1" spcCol="0" rtlCol="0" fromWordArt="0" anchor="ctr" anchorCtr="0" forceAA="0" compatLnSpc="1">
+                              <a:prstTxWarp prst="textNoShape">
+                                <a:avLst/>
+                              </a:prstTxWarp>
+                              <a:noAutofit/>
+                            </wps:bodyPr>
+                          </wps:wsp>
+                        </wpg:wgp>
+                      </a:graphicData>
+                    </a:graphic>
+                    <wp14:sizeRelH relativeFrom="page">
+                      <wp14:pctWidth>94100</wp14:pctWidth>
+                    </wp14:sizeRelH>
+                    <wp14:sizeRelV relativeFrom="page">
+                      <wp14:pctHeight>12100</wp14:pctHeight>
+                    </wp14:sizeRelV>
+                  </wp:anchor>
+                </w:drawing>
+              </mc:Choice>
+              <mc:Fallback>
+                <w:pict>
+                  <v:group w14:anchorId="36834925" id="Group 149" o:spid="_x0000_s1026" style="position:absolute;margin-left:0;margin-top:0;width:8in;height:95.7pt;z-index:251662336;mso-width-percent:941;mso-height-percent:121;mso-top-percent:23;mso-position-horizontal:center;mso-position-horizontal-relative:page;mso-position-vertical-relative:page;mso-width-percent:941;mso-height-percent:121;mso-top-percent:23" coordorigin="" coordsize="73152,12161" o:gfxdata="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">
+                    <v:shape id="Rectangle 51" o:spid="_x0000_s1027" style="position:absolute;width:73152;height:11303;visibility:visible;mso-wrap-style:square;v-text-anchor:middle" coordsize="7312660,1129665" o:gfxdata="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" path="m,l7312660,r,1129665l3619500,733425,,1091565,,xe" fillcolor="#5b9bd5 [3204]" stroked="f" strokeweight="1pt">
+                      <v:stroke joinstyle="miter"/>
+                      <v:path arrowok="t" o:connecttype="custom" o:connectlocs="0,0;7315200,0;7315200,1130373;3620757,733885;0,1092249;0,0" o:connectangles="0,0,0,0,0,0"/>
+                    </v:shape>
+                    <v:rect id="Rectangle 151" o:spid="_x0000_s1028" style="position:absolute;width:73152;height:12161;visibility:visible;mso-wrap-style:square;v-text-anchor:middle" o:gfxdata="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" stroked="f" strokeweight="1pt">
+                      <v:fill r:id="rId10" o:title="" recolor="t" rotate="t" type="frame"/>
+                    </v:rect>
+                    <w10:wrap anchorx="page" anchory="page"/>
+                  </v:group>
+                </w:pict>
+              </mc:Fallback>
+            </mc:AlternateContent>
+          </w:r>
+          <w:r>
+            <w:rPr>
+              <w:noProof/>
+              <w:lang w:eastAsia="en-AU"/>
+            </w:rPr>
+            <mc:AlternateContent>
+              <mc:Choice Requires="wps">
+                <w:drawing>
+                  <wp:anchor distT="0" distB="0" distL="114300" distR="114300" simplePos="0" relativeHeight="251660288" behindDoc="0" locked="0" layoutInCell="1" allowOverlap="1" wp14:anchorId="5F2E0B7C" wp14:editId="047B7143">
+                    <wp:simplePos x="0" y="0"/>
+                    <wp:positionH relativeFrom="page">
+                      <wp:align>center</wp:align>
+                    </wp:positionH>
+                    <mc:AlternateContent>
+                      <mc:Choice Requires="wp14">
+                        <wp:positionV relativeFrom="page">
+                          <wp14:pctPosVOffset>81800</wp14:pctPosVOffset>
+                        </wp:positionV>
+                      </mc:Choice>
+                      <mc:Fallback>
+                        <wp:positionV relativeFrom="page">
+                          <wp:posOffset>8745855</wp:posOffset>
+                        </wp:positionV>
+                      </mc:Fallback>
+                    </mc:AlternateContent>
+                    <wp:extent cx="7315200" cy="914400"/>
+                    <wp:effectExtent l="0" t="0" r="0" b="8255"/>
+                    <wp:wrapSquare wrapText="bothSides"/>
+                    <wp:docPr id="152" name="Text Box 152"/>
+                    <wp:cNvGraphicFramePr/>
+                    <a:graphic xmlns:a="http://schemas.openxmlformats.org/drawingml/2006/main">
+                      <a:graphicData uri="http://schemas.microsoft.com/office/word/2010/wordprocessingShape">
+                        <wps:wsp>
+                          <wps:cNvSpPr txBox="1"/>
+                          <wps:spPr>
+                            <a:xfrm>
+                              <a:off x="0" y="0"/>
+                              <a:ext cx="7315200" cy="914400"/>
+                            </a:xfrm>
+                            <a:prstGeom prst="rect">
+                              <a:avLst/>
+                            </a:prstGeom>
+                            <a:noFill/>
+                            <a:ln w="6350">
+                              <a:noFill/>
+                            </a:ln>
+                            <a:effectLst/>
+                          </wps:spPr>
+                          <wps:style>
+                            <a:lnRef idx="0">
+                              <a:schemeClr val="accent1"/>
+                            </a:lnRef>
+                            <a:fillRef idx="0">
+                              <a:schemeClr val="accent1"/>
+                            </a:fillRef>
+                            <a:effectRef idx="0">
+                              <a:schemeClr val="accent1"/>
+                            </a:effectRef>
+                            <a:fontRef idx="minor">
+                              <a:schemeClr val="dk1"/>
+                            </a:fontRef>
+                          </wps:style>
+                          <wps:txbx>
+                            <w:txbxContent>
+                              <w:sdt>
+                                <w:sdtPr>
+                                  <w:rPr>
+                                    <w:color w:val="595959" w:themeColor="text1" w:themeTint="A6"/>
+                                    <w:sz w:val="28"/>
+                                    <w:szCs w:val="28"/>
+                                  </w:rPr>
+                                  <w:alias w:val="Author"/>
+                                  <w:tag w:val=""/>
+                                  <w:id w:val="789243997"/>
+                                  <w:dataBinding w:prefixMappings="xmlns:ns0='http://purl.org/dc/elements/1.1/' xmlns:ns1='http://schemas.openxmlformats.org/package/2006/metadata/core-properties' " w:xpath="/ns1:coreProperties[1]/ns0:creator[1]" w:storeItemID="{6C3C8BC8-F283-45AE-878A-BAB7291924A1}"/>
+                                  <w:text/>
+                                </w:sdtPr>
+                                <w:sdtEndPr/>
+                                <w:sdtContent>
+                                  <w:p>
+                                    <w:pPr>
+                                      <w:pStyle w:val="NoSpacing"/>
+                                      <w:jc w:val="right"/>
+                                      <w:rPr>
+                                        <w:color w:val="595959" w:themeColor="text1" w:themeTint="A6"/>
+                                        <w:sz w:val="28"/>
+                                        <w:szCs w:val="28"/>
+                                      </w:rPr>
+                                    </w:pPr>
+                                    <w:r>
+                                      <w:rPr>
+                                        <w:color w:val="595959" w:themeColor="text1" w:themeTint="A6"/>
+                                        <w:sz w:val="28"/>
+                                        <w:szCs w:val="28"/>
+                                      </w:rPr>
+                                      <w:t>Jarryd Stringfellow</w:t>
+                                    </w:r>
+                                  </w:p>
+                                </w:sdtContent>
+                              </w:sdt>
+                              <w:p>
+                                <w:pPr>
+                                  <w:pStyle w:val="NoSpacing"/>
+                                  <w:jc w:val="right"/>
+                                  <w:rPr>
+                                    <w:color w:val="595959" w:themeColor="text1" w:themeTint="A6"/>
+                                    <w:sz w:val="18"/>
+                                    <w:szCs w:val="18"/>
+                                  </w:rPr>
+                                </w:pPr>
+                                <w:r>
+                                  <w:rPr>
+                                    <w:color w:val="595959" w:themeColor="text1" w:themeTint="A6"/>
+                                    <w:sz w:val="18"/>
+                                    <w:szCs w:val="18"/>
+                                  </w:rPr>
+                                  <w:t>n9734074</w:t>
+                                </w:r>
+                              </w:p>
+                              <w:p>
+                                <w:pPr>
+                                  <w:pStyle w:val="NoSpacing"/>
+                                  <w:jc w:val="right"/>
+                                  <w:rPr>
+                                    <w:color w:val="595959" w:themeColor="text1" w:themeTint="A6"/>
+                                    <w:sz w:val="28"/>
+                                    <w:szCs w:val="28"/>
+                                  </w:rPr>
+                                </w:pPr>
+                                <w:r>
+                                  <w:rPr>
+                                    <w:color w:val="595959" w:themeColor="text1" w:themeTint="A6"/>
+                                    <w:sz w:val="28"/>
+                                    <w:szCs w:val="28"/>
+                                  </w:rPr>
+                                  <w:t>Chase Dart</w:t>
+                                </w:r>
+                              </w:p>
+                              <w:p>
+                                <w:pPr>
+                                  <w:pStyle w:val="NoSpacing"/>
+                                  <w:jc w:val="right"/>
+                                  <w:rPr>
+                                    <w:color w:val="595959" w:themeColor="text1" w:themeTint="A6"/>
+                                    <w:sz w:val="18"/>
+                                    <w:szCs w:val="18"/>
+                                  </w:rPr>
+                                </w:pPr>
+                                <w:r>
+                                  <w:rPr>
+                                    <w:color w:val="595959" w:themeColor="text1" w:themeTint="A6"/>
+                                    <w:sz w:val="18"/>
+                                    <w:szCs w:val="18"/>
+                                  </w:rPr>
+                                  <w:t>n</w:t>
+                                </w:r>
+                              </w:p>
+                            </w:txbxContent>
+                          </wps:txbx>
+                          <wps:bodyPr rot="0" spcFirstLastPara="0" vertOverflow="overflow" horzOverflow="overflow" vert="horz" wrap="square" lIns="1600200" tIns="0" rIns="685800" bIns="0" numCol="1" spcCol="0" rtlCol="0" fromWordArt="0" anchor="b" anchorCtr="0" forceAA="0" compatLnSpc="1">
+                            <a:prstTxWarp prst="textNoShape">
+                              <a:avLst/>
+                            </a:prstTxWarp>
+                            <a:noAutofit/>
+                          </wps:bodyPr>
+                        </wps:wsp>
+                      </a:graphicData>
+                    </a:graphic>
+                    <wp14:sizeRelH relativeFrom="page">
+                      <wp14:pctWidth>94100</wp14:pctWidth>
+                    </wp14:sizeRelH>
+                    <wp14:sizeRelV relativeFrom="page">
+                      <wp14:pctHeight>9200</wp14:pctHeight>
+                    </wp14:sizeRelV>
+                  </wp:anchor>
+                </w:drawing>
+              </mc:Choice>
+              <mc:Fallback>
+                <w:pict>
+                  <v:shapetype w14:anchorId="5F2E0B7C" id="_x0000_t202" coordsize="21600,21600" o:spt="202" path="m,l,21600r21600,l21600,xe">
+                    <v:stroke joinstyle="miter"/>
+                    <v:path gradientshapeok="t" o:connecttype="rect"/>
+                  </v:shapetype>
+                  <v:shape id="Text Box 152" o:spid="_x0000_s1026" type="#_x0000_t202" style="position:absolute;left:0;text-align:left;margin-left:0;margin-top:0;width:8in;height:1in;z-index:251660288;visibility:visible;mso-wrap-style:square;mso-width-percent:941;mso-height-percent:92;mso-top-percent:818;mso-wrap-distance-left:9pt;mso-wrap-distance-top:0;mso-wrap-distance-right:9pt;mso-wrap-distance-bottom:0;mso-position-horizontal:center;mso-position-horizontal-relative:page;mso-position-vertical-relative:page;mso-width-percent:941;mso-height-percent:92;mso-top-percent:818;mso-width-relative:page;mso-height-relative:page;v-text-anchor:bottom" o:gfxdata="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" filled="f" stroked="f" strokeweight=".5pt">
+                    <v:textbox inset="126pt,0,54pt,0">
+                      <w:txbxContent>
+                        <w:sdt>
+                          <w:sdtPr>
+                            <w:rPr>
+                              <w:color w:val="595959" w:themeColor="text1" w:themeTint="A6"/>
+                              <w:sz w:val="28"/>
+                              <w:szCs w:val="28"/>
+                            </w:rPr>
+                            <w:alias w:val="Author"/>
+                            <w:tag w:val=""/>
+                            <w:id w:val="789243997"/>
+                            <w:dataBinding w:prefixMappings="xmlns:ns0='http://purl.org/dc/elements/1.1/' xmlns:ns1='http://schemas.openxmlformats.org/package/2006/metadata/core-properties' " w:xpath="/ns1:coreProperties[1]/ns0:creator[1]" w:storeItemID="{6C3C8BC8-F283-45AE-878A-BAB7291924A1}"/>
+                            <w:text/>
+                          </w:sdtPr>
+                          <w:sdtEndPr/>
+                          <w:sdtContent>
+                            <w:p>
+                              <w:pPr>
+                                <w:pStyle w:val="NoSpacing"/>
+                                <w:jc w:val="right"/>
+                                <w:rPr>
+                                  <w:color w:val="595959" w:themeColor="text1" w:themeTint="A6"/>
+                                  <w:sz w:val="28"/>
+                                  <w:szCs w:val="28"/>
+                                </w:rPr>
+                              </w:pPr>
+                              <w:r>
+                                <w:rPr>
+                                  <w:color w:val="595959" w:themeColor="text1" w:themeTint="A6"/>
+                                  <w:sz w:val="28"/>
+                                  <w:szCs w:val="28"/>
+                                </w:rPr>
+                                <w:t>Jarryd Stringfellow</w:t>
+                              </w:r>
+                            </w:p>
+                          </w:sdtContent>
+                        </w:sdt>
+                        <w:p>
+                          <w:pPr>
+                            <w:pStyle w:val="NoSpacing"/>
+                            <w:jc w:val="right"/>
+                            <w:rPr>
+                              <w:color w:val="595959" w:themeColor="text1" w:themeTint="A6"/>
+                              <w:sz w:val="18"/>
+                              <w:szCs w:val="18"/>
+                            </w:rPr>
+                          </w:pPr>
+                          <w:r>
+                            <w:rPr>
+                              <w:color w:val="595959" w:themeColor="text1" w:themeTint="A6"/>
+                              <w:sz w:val="18"/>
+                              <w:szCs w:val="18"/>
+                            </w:rPr>
+                            <w:t>n9734074</w:t>
+                          </w:r>
+                        </w:p>
+                        <w:p>
+                          <w:pPr>
+                            <w:pStyle w:val="NoSpacing"/>
+                            <w:jc w:val="right"/>
+                            <w:rPr>
+                              <w:color w:val="595959" w:themeColor="text1" w:themeTint="A6"/>
+                              <w:sz w:val="28"/>
+                              <w:szCs w:val="28"/>
+                            </w:rPr>
+                          </w:pPr>
+                          <w:r>
+                            <w:rPr>
+                              <w:color w:val="595959" w:themeColor="text1" w:themeTint="A6"/>
+                              <w:sz w:val="28"/>
+                              <w:szCs w:val="28"/>
+                            </w:rPr>
+                            <w:t>Chase Dart</w:t>
+                          </w:r>
+                        </w:p>
+                        <w:p>
+                          <w:pPr>
+                            <w:pStyle w:val="NoSpacing"/>
+                            <w:jc w:val="right"/>
+                            <w:rPr>
+                              <w:color w:val="595959" w:themeColor="text1" w:themeTint="A6"/>
+                              <w:sz w:val="18"/>
+                              <w:szCs w:val="18"/>
+                            </w:rPr>
+                          </w:pPr>
+                          <w:r>
+                            <w:rPr>
+                              <w:color w:val="595959" w:themeColor="text1" w:themeTint="A6"/>
+                              <w:sz w:val="18"/>
+                              <w:szCs w:val="18"/>
+                            </w:rPr>
+                            <w:t>n</w:t>
+                          </w:r>
+                        </w:p>
+                      </w:txbxContent>
+                    </v:textbox>
+                    <w10:wrap type="square" anchorx="page" anchory="page"/>
+                  </v:shape>
+                </w:pict>
+              </mc:Fallback>
+            </mc:AlternateContent>
+          </w:r>
+          <w:r>
+            <w:rPr>
+              <w:noProof/>
+              <w:lang w:eastAsia="en-AU"/>
+            </w:rPr>
+            <mc:AlternateContent>
+              <mc:Choice Requires="wps">
+                <w:drawing>
+                  <wp:anchor distT="0" distB="0" distL="114300" distR="114300" simplePos="0" relativeHeight="251661312" behindDoc="0" locked="0" layoutInCell="1" allowOverlap="1" wp14:anchorId="0EB4C952" wp14:editId="489C082F">
+                    <wp:simplePos x="0" y="0"/>
+                    <wp:positionH relativeFrom="page">
+                      <wp:align>center</wp:align>
+                    </wp:positionH>
+                    <mc:AlternateContent>
+                      <mc:Choice Requires="wp14">
+                        <wp:positionV relativeFrom="page">
+                          <wp14:pctPosVOffset>70000</wp14:pctPosVOffset>
+                        </wp:positionV>
+                      </mc:Choice>
+                      <mc:Fallback>
+                        <wp:positionV relativeFrom="page">
+                          <wp:posOffset>7484110</wp:posOffset>
+                        </wp:positionV>
+                      </mc:Fallback>
+                    </mc:AlternateContent>
+                    <wp:extent cx="7315200" cy="1009650"/>
+                    <wp:effectExtent l="0" t="0" r="0" b="0"/>
+                    <wp:wrapSquare wrapText="bothSides"/>
+                    <wp:docPr id="153" name="Text Box 153"/>
+                    <wp:cNvGraphicFramePr/>
+                    <a:graphic xmlns:a="http://schemas.openxmlformats.org/drawingml/2006/main">
+                      <a:graphicData uri="http://schemas.microsoft.com/office/word/2010/wordprocessingShape">
+                        <wps:wsp>
+                          <wps:cNvSpPr txBox="1"/>
+                          <wps:spPr>
+                            <a:xfrm>
+                              <a:off x="0" y="0"/>
+                              <a:ext cx="7315200" cy="1009650"/>
+                            </a:xfrm>
+                            <a:prstGeom prst="rect">
+                              <a:avLst/>
+                            </a:prstGeom>
+                            <a:noFill/>
+                            <a:ln w="6350">
+                              <a:noFill/>
+                            </a:ln>
+                            <a:effectLst/>
+                          </wps:spPr>
+                          <wps:style>
+                            <a:lnRef idx="0">
+                              <a:schemeClr val="accent1"/>
+                            </a:lnRef>
+                            <a:fillRef idx="0">
+                              <a:schemeClr val="accent1"/>
+                            </a:fillRef>
+                            <a:effectRef idx="0">
+                              <a:schemeClr val="accent1"/>
+                            </a:effectRef>
+                            <a:fontRef idx="minor">
+                              <a:schemeClr val="dk1"/>
+                            </a:fontRef>
+                          </wps:style>
+                          <wps:txbx>
+                            <w:txbxContent>
+                              <w:p>
+                                <w:pPr>
+                                  <w:pStyle w:val="NoSpacing"/>
+                                  <w:jc w:val="right"/>
+                                  <w:rPr>
+                                    <w:color w:val="5B9BD5" w:themeColor="accent1"/>
+                                    <w:sz w:val="28"/>
+                                    <w:szCs w:val="28"/>
+                                  </w:rPr>
+                                </w:pPr>
+                                <w:r>
+                                  <w:rPr>
+                                    <w:color w:val="5B9BD5" w:themeColor="accent1"/>
+                                    <w:sz w:val="28"/>
+                                    <w:szCs w:val="28"/>
+                                  </w:rPr>
+                                  <w:t>Abstract</w:t>
+                                </w:r>
+                              </w:p>
+                              <w:sdt>
+                                <w:sdtPr>
+                                  <w:rPr>
+                                    <w:color w:val="595959" w:themeColor="text1" w:themeTint="A6"/>
+                                    <w:sz w:val="20"/>
+                                    <w:szCs w:val="20"/>
+                                  </w:rPr>
+                                  <w:alias w:val="Abstract"/>
+                                  <w:tag w:val=""/>
+                                  <w:id w:val="1375273687"/>
+                                  <w:dataBinding w:prefixMappings="xmlns:ns0='http://schemas.microsoft.com/office/2006/coverPageProps' " w:xpath="/ns0:CoverPageProperties[1]/ns0:Abstract[1]" w:storeItemID="{55AF091B-3C7A-41E3-B477-F2FDAA23CFDA}"/>
+                                  <w:text w:multiLine="1"/>
+                                </w:sdtPr>
+                                <w:sdtEndPr/>
+                                <w:sdtContent>
+                                  <w:p>
+                                    <w:pPr>
+                                      <w:pStyle w:val="NoSpacing"/>
+                                      <w:jc w:val="right"/>
+                                      <w:rPr>
+                                        <w:color w:val="595959" w:themeColor="text1" w:themeTint="A6"/>
+                                        <w:sz w:val="20"/>
+                                        <w:szCs w:val="20"/>
+                                      </w:rPr>
+                                    </w:pPr>
+                                    <w:r>
+                                      <w:rPr>
+                                        <w:color w:val="595959" w:themeColor="text1" w:themeTint="A6"/>
+                                        <w:sz w:val="20"/>
+                                        <w:szCs w:val="20"/>
+                                      </w:rPr>
+                                      <w:t>The results</w:t>
+                                    </w:r>
+                                    <w:r>
+                                      <w:rPr>
+                                        <w:color w:val="595959" w:themeColor="text1" w:themeTint="A6"/>
+                                        <w:sz w:val="20"/>
+                                        <w:szCs w:val="20"/>
+                                      </w:rPr>
+                                      <w:t xml:space="preserve"> that</w:t>
+                                    </w:r>
+                                    <w:r>
+                                      <w:rPr>
+                                        <w:color w:val="595959" w:themeColor="text1" w:themeTint="A6"/>
+                                        <w:sz w:val="20"/>
+                                        <w:szCs w:val="20"/>
+                                      </w:rPr>
+                                      <w:t xml:space="preserve"> </w:t>
+                                    </w:r>
+                                    <w:r>
+                                      <w:rPr>
+                                        <w:color w:val="595959" w:themeColor="text1" w:themeTint="A6"/>
+                                        <w:sz w:val="20"/>
+                                        <w:szCs w:val="20"/>
+                                      </w:rPr>
+                                      <w:t xml:space="preserve">were successfully </w:t>
+                                    </w:r>
+                                    <w:r>
+                                      <w:rPr>
+                                        <w:color w:val="595959" w:themeColor="text1" w:themeTint="A6"/>
+                                        <w:sz w:val="20"/>
+                                        <w:szCs w:val="20"/>
+                                      </w:rPr>
+                                      <w:t>found in this report indicate that</w:t>
+                                    </w:r>
+                                  </w:p>
+                                </w:sdtContent>
+                              </w:sdt>
+                            </w:txbxContent>
+                          </wps:txbx>
+                          <wps:bodyPr rot="0" spcFirstLastPara="0" vertOverflow="overflow" horzOverflow="overflow" vert="horz" wrap="square" lIns="1600200" tIns="0" rIns="685800" bIns="0" numCol="1" spcCol="0" rtlCol="0" fromWordArt="0" anchor="t" anchorCtr="0" forceAA="0" compatLnSpc="1">
+                            <a:prstTxWarp prst="textNoShape">
+                              <a:avLst/>
+                            </a:prstTxWarp>
+                            <a:spAutoFit/>
+                          </wps:bodyPr>
+                        </wps:wsp>
+                      </a:graphicData>
+                    </a:graphic>
+                    <wp14:sizeRelH relativeFrom="page">
+                      <wp14:pctWidth>94100</wp14:pctWidth>
+                    </wp14:sizeRelH>
+                    <wp14:sizeRelV relativeFrom="page">
+                      <wp14:pctHeight>10000</wp14:pctHeight>
+                    </wp14:sizeRelV>
+                  </wp:anchor>
+                </w:drawing>
+              </mc:Choice>
+              <mc:Fallback>
+                <w:pict>
+                  <v:shape w14:anchorId="0EB4C952" id="Text Box 153" o:spid="_x0000_s1027" type="#_x0000_t202" style="position:absolute;left:0;text-align:left;margin-left:0;margin-top:0;width:8in;height:79.5pt;z-index:251661312;visibility:visible;mso-wrap-style:square;mso-width-percent:941;mso-height-percent:100;mso-top-percent:700;mso-wrap-distance-left:9pt;mso-wrap-distance-top:0;mso-wrap-distance-right:9pt;mso-wrap-distance-bottom:0;mso-position-horizontal:center;mso-position-horizontal-relative:page;mso-position-vertical-relative:page;mso-width-percent:941;mso-height-percent:100;mso-top-percent:700;mso-width-relative:page;mso-height-relative:page;v-text-anchor:top" o:gfxdata="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" filled="f" stroked="f" strokeweight=".5pt">
+                    <v:textbox style="mso-fit-shape-to-text:t" inset="126pt,0,54pt,0">
+                      <w:txbxContent>
+                        <w:p>
+                          <w:pPr>
+                            <w:pStyle w:val="NoSpacing"/>
+                            <w:jc w:val="right"/>
+                            <w:rPr>
+                              <w:color w:val="5B9BD5" w:themeColor="accent1"/>
+                              <w:sz w:val="28"/>
+                              <w:szCs w:val="28"/>
+                            </w:rPr>
+                          </w:pPr>
+                          <w:r>
+                            <w:rPr>
+                              <w:color w:val="5B9BD5" w:themeColor="accent1"/>
+                              <w:sz w:val="28"/>
+                              <w:szCs w:val="28"/>
+                            </w:rPr>
+                            <w:t>Abstract</w:t>
+                          </w:r>
+                        </w:p>
+                        <w:sdt>
+                          <w:sdtPr>
+                            <w:rPr>
+                              <w:color w:val="595959" w:themeColor="text1" w:themeTint="A6"/>
+                              <w:sz w:val="20"/>
+                              <w:szCs w:val="20"/>
+                            </w:rPr>
+                            <w:alias w:val="Abstract"/>
+                            <w:tag w:val=""/>
+                            <w:id w:val="1375273687"/>
+                            <w:dataBinding w:prefixMappings="xmlns:ns0='http://schemas.microsoft.com/office/2006/coverPageProps' " w:xpath="/ns0:CoverPageProperties[1]/ns0:Abstract[1]" w:storeItemID="{55AF091B-3C7A-41E3-B477-F2FDAA23CFDA}"/>
+                            <w:text w:multiLine="1"/>
+                          </w:sdtPr>
+                          <w:sdtEndPr/>
+                          <w:sdtContent>
+                            <w:p>
+                              <w:pPr>
+                                <w:pStyle w:val="NoSpacing"/>
+                                <w:jc w:val="right"/>
+                                <w:rPr>
+                                  <w:color w:val="595959" w:themeColor="text1" w:themeTint="A6"/>
+                                  <w:sz w:val="20"/>
+                                  <w:szCs w:val="20"/>
+                                </w:rPr>
+                              </w:pPr>
+                              <w:r>
+                                <w:rPr>
+                                  <w:color w:val="595959" w:themeColor="text1" w:themeTint="A6"/>
+                                  <w:sz w:val="20"/>
+                                  <w:szCs w:val="20"/>
+                                </w:rPr>
+                                <w:t>The results</w:t>
+                              </w:r>
+                              <w:r>
+                                <w:rPr>
+                                  <w:color w:val="595959" w:themeColor="text1" w:themeTint="A6"/>
+                                  <w:sz w:val="20"/>
+                                  <w:szCs w:val="20"/>
+                                </w:rPr>
+                                <w:t xml:space="preserve"> that</w:t>
+                              </w:r>
+                              <w:r>
+                                <w:rPr>
+                                  <w:color w:val="595959" w:themeColor="text1" w:themeTint="A6"/>
+                                  <w:sz w:val="20"/>
+                                  <w:szCs w:val="20"/>
+                                </w:rPr>
+                                <w:t xml:space="preserve"> </w:t>
+                              </w:r>
+                              <w:r>
+                                <w:rPr>
+                                  <w:color w:val="595959" w:themeColor="text1" w:themeTint="A6"/>
+                                  <w:sz w:val="20"/>
+                                  <w:szCs w:val="20"/>
+                                </w:rPr>
+                                <w:t xml:space="preserve">were successfully </w:t>
+                              </w:r>
+                              <w:r>
+                                <w:rPr>
+                                  <w:color w:val="595959" w:themeColor="text1" w:themeTint="A6"/>
+                                  <w:sz w:val="20"/>
+                                  <w:szCs w:val="20"/>
+                                </w:rPr>
+                                <w:t>found in this report indicate that</w:t>
+                              </w:r>
+                            </w:p>
+                          </w:sdtContent>
+                        </w:sdt>
+                      </w:txbxContent>
+                    </v:textbox>
+                    <w10:wrap type="square" anchorx="page" anchory="page"/>
+                  </v:shape>
+                </w:pict>
+              </mc:Fallback>
+            </mc:AlternateContent>
+          </w:r>
+          <w:r>
+            <w:rPr>
+              <w:noProof/>
+              <w:lang w:eastAsia="en-AU"/>
+            </w:rPr>
+            <mc:AlternateContent>
+              <mc:Choice Requires="wps">
+                <w:drawing>
+                  <wp:anchor distT="0" distB="0" distL="114300" distR="114300" simplePos="0" relativeHeight="251659264" behindDoc="0" locked="0" layoutInCell="1" allowOverlap="1" wp14:anchorId="24F2D229" wp14:editId="127535A1">
+                    <wp:simplePos x="0" y="0"/>
+                    <wp:positionH relativeFrom="page">
+                      <wp:align>center</wp:align>
+                    </wp:positionH>
+                    <mc:AlternateContent>
+                      <mc:Choice Requires="wp14">
+                        <wp:positionV relativeFrom="page">
+                          <wp14:pctPosVOffset>30000</wp14:pctPosVOffset>
+                        </wp:positionV>
+                      </mc:Choice>
+                      <mc:Fallback>
+                        <wp:positionV relativeFrom="page">
+                          <wp:posOffset>3207385</wp:posOffset>
+                        </wp:positionV>
+                      </mc:Fallback>
+                    </mc:AlternateContent>
+                    <wp:extent cx="7315200" cy="3638550"/>
+                    <wp:effectExtent l="0" t="0" r="0" b="6350"/>
+                    <wp:wrapSquare wrapText="bothSides"/>
+                    <wp:docPr id="154" name="Text Box 154"/>
+                    <wp:cNvGraphicFramePr/>
+                    <a:graphic xmlns:a="http://schemas.openxmlformats.org/drawingml/2006/main">
+                      <a:graphicData uri="http://schemas.microsoft.com/office/word/2010/wordprocessingShape">
+                        <wps:wsp>
+                          <wps:cNvSpPr txBox="1"/>
+                          <wps:spPr>
+                            <a:xfrm>
+                              <a:off x="0" y="0"/>
+                              <a:ext cx="7315200" cy="3638550"/>
+                            </a:xfrm>
+                            <a:prstGeom prst="rect">
+                              <a:avLst/>
+                            </a:prstGeom>
+                            <a:noFill/>
+                            <a:ln w="6350">
+                              <a:noFill/>
+                            </a:ln>
+                            <a:effectLst/>
+                          </wps:spPr>
+                          <wps:style>
+                            <a:lnRef idx="0">
+                              <a:schemeClr val="accent1"/>
+                            </a:lnRef>
+                            <a:fillRef idx="0">
+                              <a:schemeClr val="accent1"/>
+                            </a:fillRef>
+                            <a:effectRef idx="0">
+                              <a:schemeClr val="accent1"/>
+                            </a:effectRef>
+                            <a:fontRef idx="minor">
+                              <a:schemeClr val="dk1"/>
+                            </a:fontRef>
+                          </wps:style>
+                          <wps:txbx>
+                            <w:txbxContent>
+                              <w:p>
+                                <w:pPr>
+                                  <w:jc w:val="right"/>
+                                  <w:rPr>
+                                    <w:color w:val="5B9BD5" w:themeColor="accent1"/>
+                                    <w:sz w:val="64"/>
+                                    <w:szCs w:val="64"/>
+                                  </w:rPr>
+                                </w:pPr>
+                                <w:sdt>
+                                  <w:sdtPr>
+                                    <w:rPr>
+                                      <w:caps/>
+                                      <w:color w:val="5B9BD5" w:themeColor="accent1"/>
+                                      <w:sz w:val="64"/>
+                                      <w:szCs w:val="64"/>
+                                    </w:rPr>
+                                    <w:alias w:val="Title"/>
+                                    <w:tag w:val=""/>
+                                    <w:id w:val="630141079"/>
+                                    <w:dataBinding w:prefixMappings="xmlns:ns0='http://purl.org/dc/elements/1.1/' xmlns:ns1='http://schemas.openxmlformats.org/package/2006/metadata/core-properties' " w:xpath="/ns1:coreProperties[1]/ns0:title[1]" w:storeItemID="{6C3C8BC8-F283-45AE-878A-BAB7291924A1}"/>
+                                    <w:text w:multiLine="1"/>
+                                  </w:sdtPr>
+                                  <w:sdtEndPr>
+                                    <w:rPr>
+                                      <w:caps w:val="0"/>
+                                    </w:rPr>
+                                  </w:sdtEndPr>
+                                  <w:sdtContent>
+                                    <w:r>
+                                      <w:rPr>
+                                        <w:caps/>
+                                        <w:color w:val="5B9BD5" w:themeColor="accent1"/>
+                                        <w:sz w:val="64"/>
+                                        <w:szCs w:val="64"/>
+                                      </w:rPr>
+                                      <w:t>Transfer learning assignment</w:t>
+                                    </w:r>
+                                  </w:sdtContent>
+                                </w:sdt>
+                              </w:p>
+                              <w:sdt>
+                                <w:sdtPr>
+                                  <w:rPr>
+                                    <w:color w:val="404040" w:themeColor="text1" w:themeTint="BF"/>
+                                    <w:sz w:val="36"/>
+                                    <w:szCs w:val="36"/>
+                                  </w:rPr>
+                                  <w:alias w:val="Subtitle"/>
+                                  <w:tag w:val=""/>
+                                  <w:id w:val="1759551507"/>
+                                  <w:dataBinding w:prefixMappings="xmlns:ns0='http://purl.org/dc/elements/1.1/' xmlns:ns1='http://schemas.openxmlformats.org/package/2006/metadata/core-properties' " w:xpath="/ns1:coreProperties[1]/ns0:subject[1]" w:storeItemID="{6C3C8BC8-F283-45AE-878A-BAB7291924A1}"/>
+                                  <w:text/>
+                                </w:sdtPr>
+                                <w:sdtEndPr/>
+                                <w:sdtContent>
+                                  <w:p>
+                                    <w:pPr>
+                                      <w:jc w:val="right"/>
+                                      <w:rPr>
+                                        <w:color w:val="404040" w:themeColor="text1" w:themeTint="BF"/>
+                                        <w:sz w:val="36"/>
+                                        <w:szCs w:val="36"/>
+                                      </w:rPr>
+                                    </w:pPr>
+                                    <w:r>
+                                      <w:rPr>
+                                        <w:color w:val="404040" w:themeColor="text1" w:themeTint="BF"/>
+                                        <w:sz w:val="36"/>
+                                        <w:szCs w:val="36"/>
+                                      </w:rPr>
+                                      <w:t>CAB320 – Artificial Intelligence</w:t>
+                                    </w:r>
+                                  </w:p>
+                                </w:sdtContent>
+                              </w:sdt>
+                              <w:p>
+                                <w:pPr>
+                                  <w:pStyle w:val="Subtitle"/>
+                                  <w:jc w:val="right"/>
+                                </w:pPr>
+                                <w:r>
+                                  <w:t>Assignment 2</w:t>
+                                </w:r>
+                              </w:p>
+                              <w:p>
+                                <w:pPr>
+                                  <w:pStyle w:val="Subtitle"/>
+                                  <w:jc w:val="right"/>
+                                </w:pPr>
+                                <w:r>
+                                  <w:t>Semester</w:t>
+                                </w:r>
+                                <w:r>
+                                  <w:t xml:space="preserve"> 1</w:t>
+                                </w:r>
+                                <w:r>
+                                  <w:t xml:space="preserve">, </w:t>
+                                </w:r>
+                                <w:r>
+                                  <w:t>2022</w:t>
+                                </w:r>
+                              </w:p>
+                              <w:p>
+                                <w:pPr>
+                                  <w:pStyle w:val="Subtitle"/>
+                                </w:pPr>
+                              </w:p>
+                            </w:txbxContent>
+                          </wps:txbx>
+                          <wps:bodyPr rot="0" spcFirstLastPara="0" vertOverflow="overflow" horzOverflow="overflow" vert="horz" wrap="square" lIns="1600200" tIns="0" rIns="685800" bIns="0" numCol="1" spcCol="0" rtlCol="0" fromWordArt="0" anchor="b" anchorCtr="0" forceAA="0" compatLnSpc="1">
+                            <a:prstTxWarp prst="textNoShape">
+                              <a:avLst/>
+                            </a:prstTxWarp>
+                            <a:noAutofit/>
+                          </wps:bodyPr>
+                        </wps:wsp>
+                      </a:graphicData>
+                    </a:graphic>
+                    <wp14:sizeRelH relativeFrom="page">
+                      <wp14:pctWidth>94100</wp14:pctWidth>
+                    </wp14:sizeRelH>
+                    <wp14:sizeRelV relativeFrom="page">
+                      <wp14:pctHeight>36300</wp14:pctHeight>
+                    </wp14:sizeRelV>
+                  </wp:anchor>
+                </w:drawing>
+              </mc:Choice>
+              <mc:Fallback>
+                <w:pict>
+                  <v:shape w14:anchorId="24F2D229" id="Text Box 154" o:spid="_x0000_s1028" type="#_x0000_t202" style="position:absolute;left:0;text-align:left;margin-left:0;margin-top:0;width:8in;height:286.5pt;z-index:251659264;visibility:visible;mso-wrap-style:square;mso-width-percent:941;mso-height-percent:363;mso-top-percent:300;mso-wrap-distance-left:9pt;mso-wrap-distance-top:0;mso-wrap-distance-right:9pt;mso-wrap-distance-bottom:0;mso-position-horizontal:center;mso-position-horizontal-relative:page;mso-position-vertical-relative:page;mso-width-percent:941;mso-height-percent:363;mso-top-percent:300;mso-width-relative:page;mso-height-relative:page;v-text-anchor:bottom" o:gfxdata="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" filled="f" stroked="f" strokeweight=".5pt">
+                    <v:textbox inset="126pt,0,54pt,0">
+                      <w:txbxContent>
+                        <w:p>
+                          <w:pPr>
+                            <w:jc w:val="right"/>
+                            <w:rPr>
+                              <w:color w:val="5B9BD5" w:themeColor="accent1"/>
+                              <w:sz w:val="64"/>
+                              <w:szCs w:val="64"/>
+                            </w:rPr>
+                          </w:pPr>
+                          <w:sdt>
+                            <w:sdtPr>
+                              <w:rPr>
+                                <w:caps/>
+                                <w:color w:val="5B9BD5" w:themeColor="accent1"/>
+                                <w:sz w:val="64"/>
+                                <w:szCs w:val="64"/>
+                              </w:rPr>
+                              <w:alias w:val="Title"/>
+                              <w:tag w:val=""/>
+                              <w:id w:val="630141079"/>
+                              <w:dataBinding w:prefixMappings="xmlns:ns0='http://purl.org/dc/elements/1.1/' xmlns:ns1='http://schemas.openxmlformats.org/package/2006/metadata/core-properties' " w:xpath="/ns1:coreProperties[1]/ns0:title[1]" w:storeItemID="{6C3C8BC8-F283-45AE-878A-BAB7291924A1}"/>
+                              <w:text w:multiLine="1"/>
+                            </w:sdtPr>
+                            <w:sdtEndPr>
+                              <w:rPr>
+                                <w:caps w:val="0"/>
+                              </w:rPr>
+                            </w:sdtEndPr>
+                            <w:sdtContent>
+                              <w:r>
+                                <w:rPr>
+                                  <w:caps/>
+                                  <w:color w:val="5B9BD5" w:themeColor="accent1"/>
+                                  <w:sz w:val="64"/>
+                                  <w:szCs w:val="64"/>
+                                </w:rPr>
+                                <w:t>Transfer learning assignment</w:t>
+                              </w:r>
+                            </w:sdtContent>
+                          </w:sdt>
+                        </w:p>
+                        <w:sdt>
+                          <w:sdtPr>
+                            <w:rPr>
+                              <w:color w:val="404040" w:themeColor="text1" w:themeTint="BF"/>
+                              <w:sz w:val="36"/>
+                              <w:szCs w:val="36"/>
+                            </w:rPr>
+                            <w:alias w:val="Subtitle"/>
+                            <w:tag w:val=""/>
+                            <w:id w:val="1759551507"/>
+                            <w:dataBinding w:prefixMappings="xmlns:ns0='http://purl.org/dc/elements/1.1/' xmlns:ns1='http://schemas.openxmlformats.org/package/2006/metadata/core-properties' " w:xpath="/ns1:coreProperties[1]/ns0:subject[1]" w:storeItemID="{6C3C8BC8-F283-45AE-878A-BAB7291924A1}"/>
+                            <w:text/>
+                          </w:sdtPr>
+                          <w:sdtEndPr/>
+                          <w:sdtContent>
+                            <w:p>
+                              <w:pPr>
+                                <w:jc w:val="right"/>
+                                <w:rPr>
+                                  <w:color w:val="404040" w:themeColor="text1" w:themeTint="BF"/>
+                                  <w:sz w:val="36"/>
+                                  <w:szCs w:val="36"/>
+                                </w:rPr>
+                              </w:pPr>
+                              <w:r>
+                                <w:rPr>
+                                  <w:color w:val="404040" w:themeColor="text1" w:themeTint="BF"/>
+                                  <w:sz w:val="36"/>
+                                  <w:szCs w:val="36"/>
+                                </w:rPr>
+                                <w:t>CAB320 – Artificial Intelligence</w:t>
+                              </w:r>
+                            </w:p>
+                          </w:sdtContent>
+                        </w:sdt>
+                        <w:p>
+                          <w:pPr>
+                            <w:pStyle w:val="Subtitle"/>
+                            <w:jc w:val="right"/>
+                          </w:pPr>
+                          <w:r>
+                            <w:t>Assignment 2</w:t>
+                          </w:r>
+                        </w:p>
+                        <w:p>
+                          <w:pPr>
+                            <w:pStyle w:val="Subtitle"/>
+                            <w:jc w:val="right"/>
+                          </w:pPr>
+                          <w:r>
+                            <w:t>Semester</w:t>
+                          </w:r>
+                          <w:r>
+                            <w:t xml:space="preserve"> 1</w:t>
+                          </w:r>
+                          <w:r>
+                            <w:t xml:space="preserve">, </w:t>
+                          </w:r>
+                          <w:r>
+                            <w:t>2022</w:t>
+                          </w:r>
+                        </w:p>
+                        <w:p>
+                          <w:pPr>
+                            <w:pStyle w:val="Subtitle"/>
+                          </w:pPr>
+                        </w:p>
+                      </w:txbxContent>
+                    </v:textbox>
+                    <w10:wrap type="square" anchorx="page" anchory="page"/>
+                  </v:shape>
+                </w:pict>
+              </mc:Fallback>
+            </mc:AlternateContent>
+          </w:r>
+        </w:p>
+        <w:p>
+          <w:r>
+            <w:br w:type="page"/>
+          </w:r>
+        </w:p>
+      </w:sdtContent>
+    </w:sdt>
+    <w:bookmarkEnd w:id="0" w:displacedByCustomXml="next"/>
+    <w:sdt>
+      <w:sdtPr>
+        <w:id w:val="1125976213"/>
+        <w:docPartObj>
+          <w:docPartGallery w:val="Table of Contents"/>
+          <w:docPartUnique/>
+        </w:docPartObj>
+      </w:sdtPr>
+      <w:sdtEndPr>
+        <w:rPr>
+          <w:rFonts w:asciiTheme="minorHAnsi" w:eastAsiaTheme="minorHAnsi" w:hAnsiTheme="minorHAnsi" w:cstheme="minorBidi"/>
+          <w:b/>
+          <w:bCs/>
+          <w:noProof/>
+          <w:color w:val="auto"/>
+          <w:sz w:val="22"/>
+          <w:szCs w:val="22"/>
+          <w:lang w:val="en-AU"/>
+        </w:rPr>
+      </w:sdtEndPr>
+      <w:sdtContent>
+        <w:p>
+          <w:pPr>
+            <w:pStyle w:val="TOCHeading"/>
+          </w:pPr>
+          <w:r>
+            <w:t>Table of Contents</w:t>
+          </w:r>
+        </w:p>
+        <w:p>
+          <w:pPr>
+            <w:pStyle w:val="TOC1"/>
+            <w:tabs>
+              <w:tab w:val="right" w:leader="dot" w:pos="9016"/>
+            </w:tabs>
+            <w:rPr>
+              <w:rFonts w:eastAsiaTheme="minorEastAsia"/>
+              <w:noProof/>
+              <w:lang w:eastAsia="en-AU"/>
+            </w:rPr>
+          </w:pPr>
+          <w:r>
+            <w:fldChar w:fldCharType="begin"/>
+          </w:r>
+          <w:r>
+            <w:instrText xml:space="preserve"> TOC \o "1-3" \h \z \u </w:instrText>
+          </w:r>
+          <w:r>
+            <w:fldChar w:fldCharType="separate"/>
+          </w:r>
+          <w:hyperlink w:anchor="_Toc106284614" w:history="1">
+            <w:r>
+              <w:rPr>
+                <w:rStyle w:val="Hyperlink"/>
+                <w:noProof/>
+              </w:rPr>
+              <w:t>Introduction</w:t>
+            </w:r>
+            <w:r>
+              <w:rPr>
+                <w:noProof/>
+                <w:webHidden/>
+              </w:rPr>
+              <w:tab/>
+            </w:r>
+            <w:r>
+              <w:rPr>
+                <w:noProof/>
+                <w:webHidden/>
+              </w:rPr>
+              <w:fldChar w:fldCharType="begin"/>
+            </w:r>
+            <w:r>
+              <w:rPr>
+                <w:noProof/>
+                <w:webHidden/>
+              </w:rPr>
+              <w:instrText xml:space="preserve"> PAGEREF _Toc106284614 \h </w:instrText>
+            </w:r>
+            <w:r>
+              <w:rPr>
+                <w:noProof/>
+                <w:webHidden/>
+              </w:rPr>
+            </w:r>
+            <w:r>
+              <w:rPr>
+                <w:noProof/>
+                <w:webHidden/>
+              </w:rPr>
+              <w:fldChar w:fldCharType="separate"/>
+            </w:r>
+            <w:r>
+              <w:rPr>
+                <w:noProof/>
+                <w:webHidden/>
+              </w:rPr>
+              <w:t>1</w:t>
+            </w:r>
+            <w:r>
+              <w:rPr>
+                <w:noProof/>
+                <w:webHidden/>
+              </w:rPr>
+              <w:fldChar w:fldCharType="end"/>
+            </w:r>
+          </w:hyperlink>
+        </w:p>
+        <w:p>
+          <w:pPr>
+            <w:pStyle w:val="TOC1"/>
+            <w:tabs>
+              <w:tab w:val="right" w:leader="dot" w:pos="9016"/>
+            </w:tabs>
+            <w:rPr>
+              <w:rFonts w:eastAsiaTheme="minorEastAsia"/>
+              <w:noProof/>
+              <w:lang w:eastAsia="en-AU"/>
+            </w:rPr>
+          </w:pPr>
+          <w:hyperlink w:anchor="_Toc106284615" w:history="1">
+            <w:r>
+              <w:rPr>
+                <w:rStyle w:val="Hyperlink"/>
+                <w:noProof/>
+              </w:rPr>
+              <w:t>Research Process</w:t>
+            </w:r>
+            <w:r>
+              <w:rPr>
+                <w:noProof/>
+                <w:webHidden/>
+              </w:rPr>
+              <w:tab/>
+            </w:r>
+            <w:r>
+              <w:rPr>
+                <w:noProof/>
+                <w:webHidden/>
+              </w:rPr>
+              <w:fldChar w:fldCharType="begin"/>
+            </w:r>
+            <w:r>
+              <w:rPr>
+                <w:noProof/>
+                <w:webHidden/>
+              </w:rPr>
+              <w:instrText xml:space="preserve"> PAGEREF _Toc106284615 \h </w:instrText>
+            </w:r>
+            <w:r>
+              <w:rPr>
+                <w:noProof/>
+                <w:webHidden/>
+              </w:rPr>
+            </w:r>
+            <w:r>
+              <w:rPr>
+                <w:noProof/>
+                <w:webHidden/>
+              </w:rPr>
+              <w:fldChar w:fldCharType="separate"/>
+            </w:r>
+            <w:r>
+              <w:rPr>
+                <w:noProof/>
+                <w:webHidden/>
+              </w:rPr>
+              <w:t>2</w:t>
+            </w:r>
+            <w:r>
+              <w:rPr>
+                <w:noProof/>
+                <w:webHidden/>
+              </w:rPr>
+              <w:fldChar w:fldCharType="end"/>
+            </w:r>
+          </w:hyperlink>
+        </w:p>
+        <w:p>
+          <w:pPr>
+            <w:pStyle w:val="TOC2"/>
+            <w:tabs>
+              <w:tab w:val="left" w:pos="660"/>
+              <w:tab w:val="right" w:leader="dot" w:pos="9016"/>
+            </w:tabs>
+            <w:rPr>
+              <w:rFonts w:eastAsiaTheme="minorEastAsia"/>
+              <w:noProof/>
+              <w:lang w:eastAsia="en-AU"/>
+            </w:rPr>
+          </w:pPr>
+          <w:hyperlink w:anchor="_Toc106284616" w:history="1">
+            <w:r>
+              <w:rPr>
+                <w:rStyle w:val="Hyperlink"/>
+                <w:noProof/>
+              </w:rPr>
+              <w:t>1.</w:t>
+            </w:r>
+            <w:r>
+              <w:rPr>
+                <w:rFonts w:eastAsiaTheme="minorEastAsia"/>
+                <w:noProof/>
+                <w:lang w:eastAsia="en-AU"/>
+              </w:rPr>
+              <w:tab/>
+            </w:r>
+            <w:r>
+              <w:rPr>
+                <w:rStyle w:val="Hyperlink"/>
+                <w:noProof/>
+              </w:rPr>
+              <w:t>Preparing Dataset</w:t>
+            </w:r>
+            <w:r>
+              <w:rPr>
+                <w:noProof/>
+                <w:webHidden/>
+              </w:rPr>
+              <w:tab/>
+            </w:r>
+            <w:r>
+              <w:rPr>
+                <w:noProof/>
+                <w:webHidden/>
+              </w:rPr>
+              <w:fldChar w:fldCharType="begin"/>
+            </w:r>
+            <w:r>
+              <w:rPr>
+                <w:noProof/>
+                <w:webHidden/>
+              </w:rPr>
+              <w:instrText xml:space="preserve"> PAGEREF _Toc106284616 \h </w:instrText>
+            </w:r>
+            <w:r>
+              <w:rPr>
+                <w:noProof/>
+                <w:webHidden/>
+              </w:rPr>
+            </w:r>
+            <w:r>
+              <w:rPr>
+                <w:noProof/>
+                <w:webHidden/>
+              </w:rPr>
+              <w:fldChar w:fldCharType="separate"/>
+            </w:r>
+            <w:r>
+              <w:rPr>
+                <w:noProof/>
+                <w:webHidden/>
+              </w:rPr>
+              <w:t>2</w:t>
+            </w:r>
+            <w:r>
+              <w:rPr>
+                <w:noProof/>
+                <w:webHidden/>
+              </w:rPr>
+              <w:fldChar w:fldCharType="end"/>
+            </w:r>
+          </w:hyperlink>
+        </w:p>
+        <w:p>
+          <w:pPr>
+            <w:pStyle w:val="TOC2"/>
+            <w:tabs>
+              <w:tab w:val="left" w:pos="660"/>
+              <w:tab w:val="right" w:leader="dot" w:pos="9016"/>
+            </w:tabs>
+            <w:rPr>
+              <w:rFonts w:eastAsiaTheme="minorEastAsia"/>
+              <w:noProof/>
+              <w:lang w:eastAsia="en-AU"/>
+            </w:rPr>
+          </w:pPr>
+          <w:hyperlink w:anchor="_Toc106284617" w:history="1">
+            <w:r>
+              <w:rPr>
+                <w:rStyle w:val="Hyperlink"/>
+                <w:noProof/>
+              </w:rPr>
+              <w:t>2.</w:t>
+            </w:r>
+            <w:r>
+              <w:rPr>
+                <w:rFonts w:eastAsiaTheme="minorEastAsia"/>
+                <w:noProof/>
+                <w:lang w:eastAsia="en-AU"/>
+              </w:rPr>
+              <w:tab/>
+            </w:r>
+            <w:r>
+              <w:rPr>
+                <w:rStyle w:val="Hyperlink"/>
+                <w:noProof/>
+              </w:rPr>
+              <w:t>Selecting the Pretrained Model</w:t>
+            </w:r>
+            <w:r>
+              <w:rPr>
+                <w:noProof/>
+                <w:webHidden/>
+              </w:rPr>
+              <w:tab/>
+            </w:r>
+            <w:r>
+              <w:rPr>
+                <w:noProof/>
+                <w:webHidden/>
+              </w:rPr>
+              <w:fldChar w:fldCharType="begin"/>
+            </w:r>
+            <w:r>
+              <w:rPr>
+                <w:noProof/>
+                <w:webHidden/>
+              </w:rPr>
+              <w:instrText xml:space="preserve"> PAGEREF _Toc106284617 \h </w:instrText>
+            </w:r>
+            <w:r>
+              <w:rPr>
+                <w:noProof/>
+                <w:webHidden/>
+              </w:rPr>
+            </w:r>
+            <w:r>
+              <w:rPr>
+                <w:noProof/>
+                <w:webHidden/>
+              </w:rPr>
+              <w:fldChar w:fldCharType="separate"/>
+            </w:r>
+            <w:r>
+              <w:rPr>
+                <w:noProof/>
+                <w:webHidden/>
+              </w:rPr>
+              <w:t>2</w:t>
+            </w:r>
+            <w:r>
+              <w:rPr>
+                <w:noProof/>
+                <w:webHidden/>
+              </w:rPr>
+              <w:fldChar w:fldCharType="end"/>
+            </w:r>
+          </w:hyperlink>
+        </w:p>
+        <w:p>
+          <w:pPr>
+            <w:pStyle w:val="TOC2"/>
+            <w:tabs>
+              <w:tab w:val="left" w:pos="660"/>
+              <w:tab w:val="right" w:leader="dot" w:pos="9016"/>
+            </w:tabs>
+            <w:rPr>
+              <w:rFonts w:eastAsiaTheme="minorEastAsia"/>
+              <w:noProof/>
+              <w:lang w:eastAsia="en-AU"/>
+            </w:rPr>
+          </w:pPr>
+          <w:hyperlink w:anchor="_Toc106284618" w:history="1">
+            <w:r>
+              <w:rPr>
+                <w:rStyle w:val="Hyperlink"/>
+                <w:noProof/>
+                <w:highlight w:val="yellow"/>
+              </w:rPr>
+              <w:t>3.</w:t>
+            </w:r>
+            <w:r>
+              <w:rPr>
+                <w:rFonts w:eastAsiaTheme="minorEastAsia"/>
+                <w:noProof/>
+                <w:lang w:eastAsia="en-AU"/>
+              </w:rPr>
+              <w:tab/>
+            </w:r>
+            <w:r>
+              <w:rPr>
+                <w:rStyle w:val="Hyperlink"/>
+                <w:noProof/>
+                <w:highlight w:val="yellow"/>
+              </w:rPr>
+              <w:t>Implement a Dense Layer</w:t>
+            </w:r>
+            <w:r>
+              <w:rPr>
+                <w:noProof/>
+                <w:webHidden/>
+              </w:rPr>
+              <w:tab/>
+            </w:r>
+            <w:r>
+              <w:rPr>
+                <w:noProof/>
+                <w:webHidden/>
+              </w:rPr>
+              <w:fldChar w:fldCharType="begin"/>
+            </w:r>
+            <w:r>
+              <w:rPr>
+                <w:noProof/>
+                <w:webHidden/>
+              </w:rPr>
+              <w:instrText xml:space="preserve"> PAGEREF _Toc106284618 \h </w:instrText>
+            </w:r>
+            <w:r>
+              <w:rPr>
+                <w:noProof/>
+                <w:webHidden/>
+              </w:rPr>
+            </w:r>
+            <w:r>
+              <w:rPr>
+                <w:noProof/>
+                <w:webHidden/>
+              </w:rPr>
+              <w:fldChar w:fldCharType="separate"/>
+            </w:r>
+            <w:r>
+              <w:rPr>
+                <w:noProof/>
+                <w:webHidden/>
+              </w:rPr>
+              <w:t>2</w:t>
+            </w:r>
+            <w:r>
+              <w:rPr>
+                <w:noProof/>
+                <w:webHidden/>
+              </w:rPr>
+              <w:fldChar w:fldCharType="end"/>
+            </w:r>
+          </w:hyperlink>
+        </w:p>
+        <w:p>
+          <w:pPr>
+            <w:pStyle w:val="TOC2"/>
+            <w:tabs>
+              <w:tab w:val="left" w:pos="660"/>
+              <w:tab w:val="right" w:leader="dot" w:pos="9016"/>
+            </w:tabs>
+            <w:rPr>
+              <w:rFonts w:eastAsiaTheme="minorEastAsia"/>
+              <w:noProof/>
+              <w:lang w:eastAsia="en-AU"/>
+            </w:rPr>
+          </w:pPr>
+          <w:hyperlink w:anchor="_Toc106284619" w:history="1">
+            <w:r>
+              <w:rPr>
+                <w:rStyle w:val="Hyperlink"/>
+                <w:noProof/>
+              </w:rPr>
+              <w:t>4.</w:t>
+            </w:r>
+            <w:r>
+              <w:rPr>
+                <w:rFonts w:eastAsiaTheme="minorEastAsia"/>
+                <w:noProof/>
+                <w:lang w:eastAsia="en-AU"/>
+              </w:rPr>
+              <w:tab/>
+            </w:r>
+            <w:r>
+              <w:rPr>
+                <w:rStyle w:val="Hyperlink"/>
+                <w:noProof/>
+              </w:rPr>
+              <w:t>Prepare Training, Validation and Test Sets</w:t>
+            </w:r>
+            <w:r>
+              <w:rPr>
+                <w:noProof/>
+                <w:webHidden/>
+              </w:rPr>
+              <w:tab/>
+            </w:r>
+            <w:r>
+              <w:rPr>
+                <w:noProof/>
+                <w:webHidden/>
+              </w:rPr>
+              <w:fldChar w:fldCharType="begin"/>
+            </w:r>
+            <w:r>
+              <w:rPr>
+                <w:noProof/>
+                <w:webHidden/>
+              </w:rPr>
+              <w:instrText xml:space="preserve"> PAGEREF _Toc106284619 \h </w:instrText>
+            </w:r>
+            <w:r>
+              <w:rPr>
+                <w:noProof/>
+                <w:webHidden/>
+              </w:rPr>
+            </w:r>
+            <w:r>
+              <w:rPr>
+                <w:noProof/>
+                <w:webHidden/>
+              </w:rPr>
+              <w:fldChar w:fldCharType="separate"/>
+            </w:r>
+            <w:r>
+              <w:rPr>
+                <w:noProof/>
+                <w:webHidden/>
+              </w:rPr>
+              <w:t>2</w:t>
+            </w:r>
+            <w:r>
+              <w:rPr>
+                <w:noProof/>
+                <w:webHidden/>
+              </w:rPr>
+              <w:fldChar w:fldCharType="end"/>
+            </w:r>
+          </w:hyperlink>
+        </w:p>
+        <w:p>
+          <w:pPr>
+            <w:pStyle w:val="TOC2"/>
+            <w:tabs>
+              <w:tab w:val="left" w:pos="660"/>
+              <w:tab w:val="right" w:leader="dot" w:pos="9016"/>
+            </w:tabs>
+            <w:rPr>
+              <w:rFonts w:eastAsiaTheme="minorEastAsia"/>
+              <w:noProof/>
+              <w:lang w:eastAsia="en-AU"/>
+            </w:rPr>
+          </w:pPr>
+          <w:hyperlink w:anchor="_Toc106284620" w:history="1">
+            <w:r>
+              <w:rPr>
+                <w:rStyle w:val="Hyperlink"/>
+                <w:noProof/>
+                <w:highlight w:val="yellow"/>
+              </w:rPr>
+              <w:t>5.</w:t>
+            </w:r>
+            <w:r>
+              <w:rPr>
+                <w:rFonts w:eastAsiaTheme="minorEastAsia"/>
+                <w:noProof/>
+                <w:lang w:eastAsia="en-AU"/>
+              </w:rPr>
+              <w:tab/>
+            </w:r>
+            <w:r>
+              <w:rPr>
+                <w:rStyle w:val="Hyperlink"/>
+                <w:noProof/>
+                <w:highlight w:val="yellow"/>
+              </w:rPr>
+              <w:t>Compilation and Training Using Optimiser</w:t>
+            </w:r>
+            <w:r>
+              <w:rPr>
+                <w:noProof/>
+                <w:webHidden/>
+              </w:rPr>
+              <w:tab/>
+            </w:r>
+            <w:r>
+              <w:rPr>
+                <w:noProof/>
+                <w:webHidden/>
+              </w:rPr>
+              <w:fldChar w:fldCharType="begin"/>
+            </w:r>
+            <w:r>
+              <w:rPr>
+                <w:noProof/>
+                <w:webHidden/>
+              </w:rPr>
+              <w:instrText xml:space="preserve"> PAGEREF _Toc106284620 \h </w:instrText>
+            </w:r>
+            <w:r>
+              <w:rPr>
+                <w:noProof/>
+                <w:webHidden/>
+              </w:rPr>
+            </w:r>
+            <w:r>
+              <w:rPr>
+                <w:noProof/>
+                <w:webHidden/>
+              </w:rPr>
+              <w:fldChar w:fldCharType="separate"/>
+            </w:r>
+            <w:r>
+              <w:rPr>
+                <w:noProof/>
+                <w:webHidden/>
+              </w:rPr>
+              <w:t>3</w:t>
+            </w:r>
+            <w:r>
+              <w:rPr>
+                <w:noProof/>
+                <w:webHidden/>
+              </w:rPr>
+              <w:fldChar w:fldCharType="end"/>
+            </w:r>
+          </w:hyperlink>
+        </w:p>
+        <w:p>
+          <w:pPr>
+            <w:pStyle w:val="TOC1"/>
+            <w:tabs>
+              <w:tab w:val="right" w:leader="dot" w:pos="9016"/>
+            </w:tabs>
+            <w:rPr>
+              <w:rFonts w:eastAsiaTheme="minorEastAsia"/>
+              <w:noProof/>
+              <w:lang w:eastAsia="en-AU"/>
+            </w:rPr>
+          </w:pPr>
+          <w:hyperlink w:anchor="_Toc106284621" w:history="1">
+            <w:r>
+              <w:rPr>
+                <w:rStyle w:val="Hyperlink"/>
+                <w:noProof/>
+              </w:rPr>
+              <w:t>Results and Recommendations</w:t>
+            </w:r>
+            <w:r>
+              <w:rPr>
+                <w:noProof/>
+                <w:webHidden/>
+              </w:rPr>
+              <w:tab/>
+            </w:r>
+            <w:r>
+              <w:rPr>
+                <w:noProof/>
+                <w:webHidden/>
+              </w:rPr>
+              <w:fldChar w:fldCharType="begin"/>
+            </w:r>
+            <w:r>
+              <w:rPr>
+                <w:noProof/>
+                <w:webHidden/>
+              </w:rPr>
+              <w:instrText xml:space="preserve"> PAGEREF _Toc106284621 \h </w:instrText>
+            </w:r>
+            <w:r>
+              <w:rPr>
+                <w:noProof/>
+                <w:webHidden/>
+              </w:rPr>
+            </w:r>
+            <w:r>
+              <w:rPr>
+                <w:noProof/>
+                <w:webHidden/>
+              </w:rPr>
+              <w:fldChar w:fldCharType="separate"/>
+            </w:r>
+            <w:r>
+              <w:rPr>
+                <w:noProof/>
+                <w:webHidden/>
+              </w:rPr>
+              <w:t>3</w:t>
+            </w:r>
+            <w:r>
+              <w:rPr>
+                <w:noProof/>
+                <w:webHidden/>
+              </w:rPr>
+              <w:fldChar w:fldCharType="end"/>
+            </w:r>
+          </w:hyperlink>
+        </w:p>
+        <w:p>
+          <w:pPr>
+            <w:pStyle w:val="TOC2"/>
+            <w:tabs>
+              <w:tab w:val="left" w:pos="660"/>
+              <w:tab w:val="right" w:leader="dot" w:pos="9016"/>
+            </w:tabs>
+            <w:rPr>
+              <w:rFonts w:eastAsiaTheme="minorEastAsia"/>
+              <w:noProof/>
+              <w:lang w:eastAsia="en-AU"/>
+            </w:rPr>
+          </w:pPr>
+          <w:hyperlink w:anchor="_Toc106284622" w:history="1">
+            <w:r>
+              <w:rPr>
+                <w:rStyle w:val="Hyperlink"/>
+                <w:noProof/>
+                <w:highlight w:val="yellow"/>
+              </w:rPr>
+              <w:t>6.</w:t>
+            </w:r>
+            <w:r>
+              <w:rPr>
+                <w:rFonts w:eastAsiaTheme="minorEastAsia"/>
+                <w:noProof/>
+                <w:lang w:eastAsia="en-AU"/>
+              </w:rPr>
+              <w:tab/>
+            </w:r>
+            <w:r>
+              <w:rPr>
+                <w:rStyle w:val="Hyperlink"/>
+                <w:noProof/>
+                <w:highlight w:val="yellow"/>
+              </w:rPr>
+              <w:t>Training and Validation Errors and Accuracies</w:t>
+            </w:r>
+            <w:r>
+              <w:rPr>
+                <w:noProof/>
+                <w:webHidden/>
+              </w:rPr>
+              <w:tab/>
+            </w:r>
+            <w:r>
+              <w:rPr>
+                <w:noProof/>
+                <w:webHidden/>
+              </w:rPr>
+              <w:fldChar w:fldCharType="begin"/>
+            </w:r>
+            <w:r>
+              <w:rPr>
+                <w:noProof/>
+                <w:webHidden/>
+              </w:rPr>
+              <w:instrText xml:space="preserve"> PAGEREF _Toc106284622 \h </w:instrText>
+            </w:r>
+            <w:r>
+              <w:rPr>
+                <w:noProof/>
+                <w:webHidden/>
+              </w:rPr>
+            </w:r>
+            <w:r>
+              <w:rPr>
+                <w:noProof/>
+                <w:webHidden/>
+              </w:rPr>
+              <w:fldChar w:fldCharType="separate"/>
+            </w:r>
+            <w:r>
+              <w:rPr>
+                <w:noProof/>
+                <w:webHidden/>
+              </w:rPr>
+              <w:t>3</w:t>
+            </w:r>
+            <w:r>
+              <w:rPr>
+                <w:noProof/>
+                <w:webHidden/>
+              </w:rPr>
+              <w:fldChar w:fldCharType="end"/>
+            </w:r>
+          </w:hyperlink>
+        </w:p>
+        <w:p>
+          <w:pPr>
+            <w:pStyle w:val="TOC2"/>
+            <w:tabs>
+              <w:tab w:val="left" w:pos="660"/>
+              <w:tab w:val="right" w:leader="dot" w:pos="9016"/>
+            </w:tabs>
+            <w:rPr>
+              <w:rFonts w:eastAsiaTheme="minorEastAsia"/>
+              <w:noProof/>
+              <w:lang w:eastAsia="en-AU"/>
+            </w:rPr>
+          </w:pPr>
+          <w:hyperlink w:anchor="_Toc106284623" w:history="1">
+            <w:r>
+              <w:rPr>
+                <w:rStyle w:val="Hyperlink"/>
+                <w:noProof/>
+                <w:highlight w:val="yellow"/>
+              </w:rPr>
+              <w:t>7.</w:t>
+            </w:r>
+            <w:r>
+              <w:rPr>
+                <w:rFonts w:eastAsiaTheme="minorEastAsia"/>
+                <w:noProof/>
+                <w:lang w:eastAsia="en-AU"/>
+              </w:rPr>
+              <w:tab/>
+            </w:r>
+            <w:r>
+              <w:rPr>
+                <w:rStyle w:val="Hyperlink"/>
+                <w:noProof/>
+                <w:highlight w:val="yellow"/>
+              </w:rPr>
+              <w:t>Modifying the Orders of Magnitude</w:t>
+            </w:r>
+            <w:r>
+              <w:rPr>
+                <w:noProof/>
+                <w:webHidden/>
+              </w:rPr>
+              <w:tab/>
+            </w:r>
+            <w:r>
+              <w:rPr>
+                <w:noProof/>
+                <w:webHidden/>
+              </w:rPr>
+              <w:fldChar w:fldCharType="begin"/>
+            </w:r>
+            <w:r>
+              <w:rPr>
+                <w:noProof/>
+                <w:webHidden/>
+              </w:rPr>
+              <w:instrText xml:space="preserve"> PAGEREF _Toc106284623 \h </w:instrText>
+            </w:r>
+            <w:r>
+              <w:rPr>
+                <w:noProof/>
+                <w:webHidden/>
+              </w:rPr>
+            </w:r>
+            <w:r>
+              <w:rPr>
+                <w:noProof/>
+                <w:webHidden/>
+              </w:rPr>
+              <w:fldChar w:fldCharType="separate"/>
+            </w:r>
+            <w:r>
+              <w:rPr>
+                <w:noProof/>
+                <w:webHidden/>
+              </w:rPr>
+              <w:t>3</w:t>
+            </w:r>
+            <w:r>
+              <w:rPr>
+                <w:noProof/>
+                <w:webHidden/>
+              </w:rPr>
+              <w:fldChar w:fldCharType="end"/>
+            </w:r>
+          </w:hyperlink>
+        </w:p>
+        <w:p>
+          <w:pPr>
+            <w:pStyle w:val="TOC2"/>
+            <w:tabs>
+              <w:tab w:val="left" w:pos="660"/>
+              <w:tab w:val="right" w:leader="dot" w:pos="9016"/>
+            </w:tabs>
+            <w:rPr>
+              <w:rFonts w:eastAsiaTheme="minorEastAsia"/>
+              <w:noProof/>
+              <w:lang w:eastAsia="en-AU"/>
+            </w:rPr>
+          </w:pPr>
+          <w:hyperlink w:anchor="_Toc106284624" w:history="1">
+            <w:r>
+              <w:rPr>
+                <w:rStyle w:val="Hyperlink"/>
+                <w:noProof/>
+                <w:highlight w:val="yellow"/>
+              </w:rPr>
+              <w:t>8.</w:t>
+            </w:r>
+            <w:r>
+              <w:rPr>
+                <w:rFonts w:eastAsiaTheme="minorEastAsia"/>
+                <w:noProof/>
+                <w:lang w:eastAsia="en-AU"/>
+              </w:rPr>
+              <w:tab/>
+            </w:r>
+            <w:r>
+              <w:rPr>
+                <w:rStyle w:val="Hyperlink"/>
+                <w:noProof/>
+                <w:highlight w:val="yellow"/>
+              </w:rPr>
+              <w:t>Adding Momentum to the SGD Optimiser</w:t>
+            </w:r>
+            <w:r>
+              <w:rPr>
+                <w:noProof/>
+                <w:webHidden/>
+              </w:rPr>
+              <w:tab/>
+            </w:r>
+            <w:r>
+              <w:rPr>
+                <w:noProof/>
+                <w:webHidden/>
+              </w:rPr>
+              <w:fldChar w:fldCharType="begin"/>
+            </w:r>
+            <w:r>
+              <w:rPr>
+                <w:noProof/>
+                <w:webHidden/>
+              </w:rPr>
+              <w:instrText xml:space="preserve"> PAGEREF _Toc106284624 \h </w:instrText>
+            </w:r>
+            <w:r>
+              <w:rPr>
+                <w:noProof/>
+                <w:webHidden/>
+              </w:rPr>
+            </w:r>
+            <w:r>
+              <w:rPr>
+                <w:noProof/>
+                <w:webHidden/>
+              </w:rPr>
+              <w:fldChar w:fldCharType="separate"/>
+            </w:r>
+            <w:r>
+              <w:rPr>
+                <w:noProof/>
+                <w:webHidden/>
+              </w:rPr>
+              <w:t>4</w:t>
+            </w:r>
+            <w:r>
+              <w:rPr>
+                <w:noProof/>
+                <w:webHidden/>
+              </w:rPr>
+              <w:fldChar w:fldCharType="end"/>
+            </w:r>
+          </w:hyperlink>
+        </w:p>
+        <w:p>
+          <w:r>
+            <w:rPr>
+              <w:b/>
+              <w:bCs/>
+              <w:noProof/>
+            </w:rPr>
+            <w:fldChar w:fldCharType="end"/>
+          </w:r>
+        </w:p>
+      </w:sdtContent>
+    </w:sdt>
     <w:p>
-      <w:r>
-        <w:t>Smallest dataset</w:t>
-      </w:r>
-      <w:r>
-        <w:t xml:space="preserve"> with a high Top-1 accuracy(Correct)</w:t>
+      <w:pPr>
+        <w:pStyle w:val="Heading1"/>
+      </w:pPr>
+      <w:bookmarkStart w:id="1" w:name="_Toc106284614"/>
+      <w:r>
+        <w:t>Introduction</w:t>
+      </w:r>
+      <w:bookmarkEnd w:id="1"/>
+    </w:p>
+    <w:p>
+      <w:r>
+        <w:t>The aim of this assignment is to build a flower classifier using transfer learning on a neural network trained on the ImageNet dataset</w:t>
+      </w:r>
+      <w:r>
+        <w:t xml:space="preserve">.  </w:t>
+      </w:r>
+      <w:r>
+        <w:t xml:space="preserve">A range of flowers including a daisy, </w:t>
+      </w:r>
+      <w:r>
+        <w:t xml:space="preserve">dandelion, rose, </w:t>
+      </w:r>
+      <w:r>
+        <w:t>sunflower,</w:t>
+      </w:r>
+      <w:r>
+        <w:t xml:space="preserve"> and tulip have been chosen for this task.</w:t>
+      </w:r>
+      <w:r>
+        <w:t xml:space="preserve">  This task will be undertaken by coding in the </w:t>
+      </w:r>
+      <w:r>
+        <w:t>Python</w:t>
+      </w:r>
+      <w:r>
+        <w:t xml:space="preserve"> language.  Using the pre-trained dataset provided, the goal is to generate a process to be able to identify the flowers provided.  The learning process will be documented in this report to show the steps that have been taken. </w:t>
+      </w:r>
+    </w:p>
+    <w:p>
+      <w:r>
+        <w:t xml:space="preserve">Transfer </w:t>
+      </w:r>
+      <w:r>
+        <w:t>l</w:t>
+      </w:r>
+      <w:r>
+        <w:t xml:space="preserve">earning is a machine learning method where we reuse a model trained on a first dataset called the source dataset as the starting point for training a model on a second dataset called the target dataset. Generally, the source dataset is a large dataset like </w:t>
+      </w:r>
+      <w:r>
+        <w:t>Mobile</w:t>
+      </w:r>
+      <w:r>
+        <w:t>Net</w:t>
+      </w:r>
+      <w:r>
+        <w:t>V2</w:t>
+      </w:r>
+      <w:r>
+        <w:t xml:space="preserve"> and the target dataset is a much smaller dataset relevant to a new application domain.</w:t>
+      </w:r>
+    </w:p>
+    <w:p>
+      <w:r>
+        <w:t>The</w:t>
+      </w:r>
+      <w:r>
+        <w:t xml:space="preserve"> method of applying </w:t>
+      </w:r>
+      <w:r>
+        <w:t xml:space="preserve">transfer learning in </w:t>
+      </w:r>
+      <w:r>
+        <w:t xml:space="preserve">through </w:t>
+      </w:r>
+      <w:r>
+        <w:t>deep learning</w:t>
+      </w:r>
+      <w:r>
+        <w:t xml:space="preserve"> is as such:</w:t>
+      </w:r>
+    </w:p>
+    <w:p>
+      <w:pPr>
+        <w:pStyle w:val="ListParagraph"/>
+        <w:numPr>
+          <w:ilvl w:val="0"/>
+          <w:numId w:val="5"/>
+        </w:numPr>
+      </w:pPr>
+      <w:r>
+        <w:t>A previously trained model will be sourced to remove the initial heavy lifting.  This layers from this model will be used.</w:t>
+      </w:r>
+    </w:p>
+    <w:p>
+      <w:pPr>
+        <w:pStyle w:val="ListParagraph"/>
+        <w:numPr>
+          <w:ilvl w:val="0"/>
+          <w:numId w:val="5"/>
+        </w:numPr>
+      </w:pPr>
+      <w:r>
+        <w:t>T</w:t>
+      </w:r>
+      <w:r>
+        <w:t>o avoid destroying any information they contain</w:t>
+      </w:r>
+      <w:r>
+        <w:t>, the weights are frozen.</w:t>
+      </w:r>
+    </w:p>
+    <w:p>
+      <w:pPr>
+        <w:pStyle w:val="ListParagraph"/>
+        <w:numPr>
+          <w:ilvl w:val="0"/>
+          <w:numId w:val="5"/>
+        </w:numPr>
+      </w:pPr>
+      <w:r>
+        <w:t>New trainable layers are added above the frozen layers</w:t>
+      </w:r>
+      <w:r>
+        <w:t xml:space="preserve">. </w:t>
+      </w:r>
+      <w:r>
+        <w:t xml:space="preserve"> </w:t>
+      </w:r>
+      <w:r>
+        <w:t>The</w:t>
+      </w:r>
+      <w:r>
+        <w:t>se are the layers that will</w:t>
+      </w:r>
+      <w:r>
+        <w:t xml:space="preserve"> learn to turn the old features into predictions on a new dataset.</w:t>
+      </w:r>
+    </w:p>
+    <w:p>
+      <w:pPr>
+        <w:pStyle w:val="ListParagraph"/>
+        <w:numPr>
+          <w:ilvl w:val="0"/>
+          <w:numId w:val="5"/>
+        </w:numPr>
+      </w:pPr>
+      <w:r>
+        <w:t xml:space="preserve">Train the new layers on </w:t>
+      </w:r>
+      <w:r>
+        <w:t>the provided dataset</w:t>
+      </w:r>
+      <w:r>
+        <w:t>.</w:t>
+      </w:r>
+    </w:p>
+    <w:p>
+      <w:pPr>
+        <w:jc w:val="left"/>
+        <w:rPr>
+          <w:rFonts w:asciiTheme="majorHAnsi" w:eastAsiaTheme="majorEastAsia" w:hAnsiTheme="majorHAnsi" w:cstheme="majorBidi"/>
+          <w:b/>
+          <w:bCs/>
+          <w:sz w:val="32"/>
+          <w:szCs w:val="32"/>
+        </w:rPr>
+      </w:pPr>
+      <w:r>
+        <w:br w:type="page"/>
+      </w:r>
+    </w:p>
+    <w:p>
+      <w:pPr>
+        <w:pStyle w:val="Heading1"/>
+      </w:pPr>
+      <w:bookmarkStart w:id="2" w:name="_Toc106284615"/>
+      <w:r>
+        <w:lastRenderedPageBreak/>
+        <w:t>Research Process</w:t>
+      </w:r>
+      <w:bookmarkEnd w:id="2"/>
+    </w:p>
+    <w:p>
+      <w:pPr>
+        <w:pStyle w:val="Heading2"/>
+        <w:numPr>
+          <w:ilvl w:val="0"/>
+          <w:numId w:val="6"/>
+        </w:numPr>
+      </w:pPr>
+      <w:bookmarkStart w:id="3" w:name="_Toc106284616"/>
+      <w:r>
+        <w:t xml:space="preserve">Preparing </w:t>
+      </w:r>
+      <w:r>
+        <w:t>Dataset</w:t>
+      </w:r>
+      <w:bookmarkEnd w:id="3"/>
+    </w:p>
+    <w:p>
+      <w:r>
+        <w:t xml:space="preserve">The dataset </w:t>
+      </w:r>
+      <w:r>
+        <w:t>is comprised of five different flower types: daisy, rose, tulip, sunflower, and dandelions.  Within each category, two-hundred unique images of the object have been selected.  Each image has the specific flower as the primary medium of the image.</w:t>
+      </w:r>
+    </w:p>
+    <w:p>
+      <w:r>
+        <w:t xml:space="preserve">Each of the images are broken into their relative folder for ease of access during the process.  For this assignment, the images are in a dataset folder one layer outside the python file.  This was to allow the </w:t>
+      </w:r>
+      <w:r>
+        <w:t>data to be accessible and not require the large quantity of files top be sent to GitHub for collaboration.</w:t>
+      </w:r>
+    </w:p>
+    <w:p>
+      <w:pPr>
+        <w:keepNext/>
+      </w:pPr>
+      <w:r>
+        <w:rPr>
+          <w:noProof/>
+        </w:rPr>
+        <w:drawing>
+          <wp:inline distT="0" distB="0" distL="0" distR="0" wp14:anchorId="480B69E3" wp14:editId="04999EF3">
+            <wp:extent cx="815934" cy="847725"/>
+            <wp:effectExtent l="0" t="0" r="3810" b="0"/>
+            <wp:docPr id="1" name="Picture 1" descr="A white flower with a yellow center&#10;&#10;Description automatically generated"/>
+            <wp:cNvGraphicFramePr>
+              <a:graphicFrameLocks xmlns:a="http://schemas.openxmlformats.org/drawingml/2006/main" noChangeAspect="1"/>
+            </wp:cNvGraphicFramePr>
+            <a:graphic xmlns:a="http://schemas.openxmlformats.org/drawingml/2006/main">
+              <a:graphicData uri="http://schemas.openxmlformats.org/drawingml/2006/picture">
+                <pic:pic xmlns:pic="http://schemas.openxmlformats.org/drawingml/2006/picture">
+                  <pic:nvPicPr>
+                    <pic:cNvPr id="1" name="Picture 1" descr="A white flower with a yellow center&#10;&#10;Description automatically generated"/>
+                    <pic:cNvPicPr>
+                      <a:picLocks noChangeAspect="1" noChangeArrowheads="1"/>
+                    </pic:cNvPicPr>
+                  </pic:nvPicPr>
+                  <pic:blipFill>
+                    <a:blip r:embed="rId11" cstate="print">
+                      <a:extLst>
+                        <a:ext uri="{28A0092B-C50C-407E-A947-70E740481C1C}">
+                          <a14:useLocalDpi xmlns:a14="http://schemas.microsoft.com/office/drawing/2010/main" val="0"/>
+                        </a:ext>
+                      </a:extLst>
+                    </a:blip>
+                    <a:srcRect/>
+                    <a:stretch>
+                      <a:fillRect/>
+                    </a:stretch>
+                  </pic:blipFill>
+                  <pic:spPr bwMode="auto">
+                    <a:xfrm>
+                      <a:off x="0" y="0"/>
+                      <a:ext cx="828092" cy="860357"/>
+                    </a:xfrm>
+                    <a:prstGeom prst="rect">
+                      <a:avLst/>
+                    </a:prstGeom>
+                    <a:noFill/>
+                    <a:ln>
+                      <a:noFill/>
+                    </a:ln>
+                  </pic:spPr>
+                </pic:pic>
+              </a:graphicData>
+            </a:graphic>
+          </wp:inline>
+        </w:drawing>
+      </w:r>
+      <w:r>
+        <w:t xml:space="preserve"> </w:t>
+      </w:r>
+      <w:r>
+        <w:rPr>
+          <w:noProof/>
+        </w:rPr>
+        <w:drawing>
+          <wp:inline distT="0" distB="0" distL="0" distR="0" wp14:anchorId="0FBCB74D" wp14:editId="34457B66">
+            <wp:extent cx="912350" cy="847725"/>
+            <wp:effectExtent l="0" t="0" r="2540" b="0"/>
+            <wp:docPr id="2" name="Picture 2" descr="A bee on a yellow flower&#10;&#10;Description automatically generated"/>
+            <wp:cNvGraphicFramePr>
+              <a:graphicFrameLocks xmlns:a="http://schemas.openxmlformats.org/drawingml/2006/main" noChangeAspect="1"/>
+            </wp:cNvGraphicFramePr>
+            <a:graphic xmlns:a="http://schemas.openxmlformats.org/drawingml/2006/main">
+              <a:graphicData uri="http://schemas.openxmlformats.org/drawingml/2006/picture">
+                <pic:pic xmlns:pic="http://schemas.openxmlformats.org/drawingml/2006/picture">
+                  <pic:nvPicPr>
+                    <pic:cNvPr id="2" name="Picture 2" descr="A bee on a yellow flower&#10;&#10;Description automatically generated"/>
+                    <pic:cNvPicPr>
+                      <a:picLocks noChangeAspect="1" noChangeArrowheads="1"/>
+                    </pic:cNvPicPr>
+                  </pic:nvPicPr>
+                  <pic:blipFill>
+                    <a:blip r:embed="rId12" cstate="print">
+                      <a:extLst>
+                        <a:ext uri="{28A0092B-C50C-407E-A947-70E740481C1C}">
+                          <a14:useLocalDpi xmlns:a14="http://schemas.microsoft.com/office/drawing/2010/main" val="0"/>
+                        </a:ext>
+                      </a:extLst>
+                    </a:blip>
+                    <a:srcRect/>
+                    <a:stretch>
+                      <a:fillRect/>
+                    </a:stretch>
+                  </pic:blipFill>
+                  <pic:spPr bwMode="auto">
+                    <a:xfrm>
+                      <a:off x="0" y="0"/>
+                      <a:ext cx="922853" cy="857484"/>
+                    </a:xfrm>
+                    <a:prstGeom prst="rect">
+                      <a:avLst/>
+                    </a:prstGeom>
+                    <a:noFill/>
+                    <a:ln>
+                      <a:noFill/>
+                    </a:ln>
+                  </pic:spPr>
+                </pic:pic>
+              </a:graphicData>
+            </a:graphic>
+          </wp:inline>
+        </w:drawing>
+      </w:r>
+      <w:r>
+        <w:t xml:space="preserve"> </w:t>
+      </w:r>
+      <w:r>
+        <w:rPr>
+          <w:noProof/>
+        </w:rPr>
+        <w:drawing>
+          <wp:inline distT="0" distB="0" distL="0" distR="0" wp14:anchorId="7B174B75" wp14:editId="713D5E88">
+            <wp:extent cx="1131182" cy="847725"/>
+            <wp:effectExtent l="0" t="0" r="0" b="0"/>
+            <wp:docPr id="3" name="Picture 3" descr="A picture containing plant, flower, rose, begonia&#10;&#10;Description automatically generated"/>
+            <wp:cNvGraphicFramePr>
+              <a:graphicFrameLocks xmlns:a="http://schemas.openxmlformats.org/drawingml/2006/main" noChangeAspect="1"/>
+            </wp:cNvGraphicFramePr>
+            <a:graphic xmlns:a="http://schemas.openxmlformats.org/drawingml/2006/main">
+              <a:graphicData uri="http://schemas.openxmlformats.org/drawingml/2006/picture">
+                <pic:pic xmlns:pic="http://schemas.openxmlformats.org/drawingml/2006/picture">
+                  <pic:nvPicPr>
+                    <pic:cNvPr id="3" name="Picture 3" descr="A picture containing plant, flower, rose, begonia&#10;&#10;Description automatically generated"/>
+                    <pic:cNvPicPr>
+                      <a:picLocks noChangeAspect="1" noChangeArrowheads="1"/>
+                    </pic:cNvPicPr>
+                  </pic:nvPicPr>
+                  <pic:blipFill>
+                    <a:blip r:embed="rId13" cstate="print">
+                      <a:extLst>
+                        <a:ext uri="{28A0092B-C50C-407E-A947-70E740481C1C}">
+                          <a14:useLocalDpi xmlns:a14="http://schemas.microsoft.com/office/drawing/2010/main" val="0"/>
+                        </a:ext>
+                      </a:extLst>
+                    </a:blip>
+                    <a:srcRect/>
+                    <a:stretch>
+                      <a:fillRect/>
+                    </a:stretch>
+                  </pic:blipFill>
+                  <pic:spPr bwMode="auto">
+                    <a:xfrm>
+                      <a:off x="0" y="0"/>
+                      <a:ext cx="1141971" cy="855811"/>
+                    </a:xfrm>
+                    <a:prstGeom prst="rect">
+                      <a:avLst/>
+                    </a:prstGeom>
+                    <a:noFill/>
+                    <a:ln>
+                      <a:noFill/>
+                    </a:ln>
+                  </pic:spPr>
+                </pic:pic>
+              </a:graphicData>
+            </a:graphic>
+          </wp:inline>
+        </w:drawing>
+      </w:r>
+      <w:r>
+        <w:t xml:space="preserve"> </w:t>
+      </w:r>
+      <w:r>
+        <w:rPr>
+          <w:noProof/>
+        </w:rPr>
+        <w:drawing>
+          <wp:inline distT="0" distB="0" distL="0" distR="0" wp14:anchorId="13BE94F1" wp14:editId="6BB2E01C">
+            <wp:extent cx="1266825" cy="839272"/>
+            <wp:effectExtent l="0" t="0" r="0" b="0"/>
+            <wp:docPr id="4" name="Picture 4" descr="A picture containing tree, outdoor, plant, flower&#10;&#10;Description automatically generated"/>
+            <wp:cNvGraphicFramePr>
+              <a:graphicFrameLocks xmlns:a="http://schemas.openxmlformats.org/drawingml/2006/main" noChangeAspect="1"/>
+            </wp:cNvGraphicFramePr>
+            <a:graphic xmlns:a="http://schemas.openxmlformats.org/drawingml/2006/main">
+              <a:graphicData uri="http://schemas.openxmlformats.org/drawingml/2006/picture">
+                <pic:pic xmlns:pic="http://schemas.openxmlformats.org/drawingml/2006/picture">
+                  <pic:nvPicPr>
+                    <pic:cNvPr id="4" name="Picture 4" descr="A picture containing tree, outdoor, plant, flower&#10;&#10;Description automatically generated"/>
+                    <pic:cNvPicPr>
+                      <a:picLocks noChangeAspect="1" noChangeArrowheads="1"/>
+                    </pic:cNvPicPr>
+                  </pic:nvPicPr>
+                  <pic:blipFill>
+                    <a:blip r:embed="rId14" cstate="print">
+                      <a:extLst>
+                        <a:ext uri="{28A0092B-C50C-407E-A947-70E740481C1C}">
+                          <a14:useLocalDpi xmlns:a14="http://schemas.microsoft.com/office/drawing/2010/main" val="0"/>
+                        </a:ext>
+                      </a:extLst>
+                    </a:blip>
+                    <a:srcRect/>
+                    <a:stretch>
+                      <a:fillRect/>
+                    </a:stretch>
+                  </pic:blipFill>
+                  <pic:spPr bwMode="auto">
+                    <a:xfrm>
+                      <a:off x="0" y="0"/>
+                      <a:ext cx="1279062" cy="847379"/>
+                    </a:xfrm>
+                    <a:prstGeom prst="rect">
+                      <a:avLst/>
+                    </a:prstGeom>
+                    <a:noFill/>
+                    <a:ln>
+                      <a:noFill/>
+                    </a:ln>
+                  </pic:spPr>
+                </pic:pic>
+              </a:graphicData>
+            </a:graphic>
+          </wp:inline>
+        </w:drawing>
+      </w:r>
+      <w:r>
+        <w:t xml:space="preserve"> </w:t>
+      </w:r>
+      <w:r>
+        <w:rPr>
+          <w:noProof/>
+        </w:rPr>
+        <w:drawing>
+          <wp:inline distT="0" distB="0" distL="0" distR="0" wp14:anchorId="53B6B376" wp14:editId="2948E655">
+            <wp:extent cx="1285875" cy="839837"/>
+            <wp:effectExtent l="0" t="0" r="0" b="0"/>
+            <wp:docPr id="5" name="Picture 5" descr="A close up of a flower&#10;&#10;Description automatically generated with low confidence"/>
+            <wp:cNvGraphicFramePr>
+              <a:graphicFrameLocks xmlns:a="http://schemas.openxmlformats.org/drawingml/2006/main" noChangeAspect="1"/>
+            </wp:cNvGraphicFramePr>
+            <a:graphic xmlns:a="http://schemas.openxmlformats.org/drawingml/2006/main">
+              <a:graphicData uri="http://schemas.openxmlformats.org/drawingml/2006/picture">
+                <pic:pic xmlns:pic="http://schemas.openxmlformats.org/drawingml/2006/picture">
+                  <pic:nvPicPr>
+                    <pic:cNvPr id="5" name="Picture 5" descr="A close up of a flower&#10;&#10;Description automatically generated with low confidence"/>
+                    <pic:cNvPicPr>
+                      <a:picLocks noChangeAspect="1" noChangeArrowheads="1"/>
+                    </pic:cNvPicPr>
+                  </pic:nvPicPr>
+                  <pic:blipFill>
+                    <a:blip r:embed="rId15" cstate="print">
+                      <a:extLst>
+                        <a:ext uri="{28A0092B-C50C-407E-A947-70E740481C1C}">
+                          <a14:useLocalDpi xmlns:a14="http://schemas.microsoft.com/office/drawing/2010/main" val="0"/>
+                        </a:ext>
+                      </a:extLst>
+                    </a:blip>
+                    <a:srcRect/>
+                    <a:stretch>
+                      <a:fillRect/>
+                    </a:stretch>
+                  </pic:blipFill>
+                  <pic:spPr bwMode="auto">
+                    <a:xfrm>
+                      <a:off x="0" y="0"/>
+                      <a:ext cx="1305950" cy="852949"/>
+                    </a:xfrm>
+                    <a:prstGeom prst="rect">
+                      <a:avLst/>
+                    </a:prstGeom>
+                    <a:noFill/>
+                    <a:ln>
+                      <a:noFill/>
+                    </a:ln>
+                  </pic:spPr>
+                </pic:pic>
+              </a:graphicData>
+            </a:graphic>
+          </wp:inline>
+        </w:drawing>
+      </w:r>
+    </w:p>
+    <w:p>
+      <w:pPr>
+        <w:pStyle w:val="Caption"/>
+        <w:jc w:val="center"/>
+      </w:pPr>
+      <w:r>
+        <w:t xml:space="preserve">Figure </w:t>
+      </w:r>
+      <w:r>
+        <w:fldChar w:fldCharType="begin"/>
+      </w:r>
+      <w:r>
+        <w:instrText xml:space="preserve"> SEQ Figure \* ARABIC </w:instrText>
+      </w:r>
+      <w:r>
+        <w:fldChar w:fldCharType="separate"/>
+      </w:r>
+      <w:r>
+        <w:rPr>
+          <w:noProof/>
+        </w:rPr>
+        <w:t>1</w:t>
+      </w:r>
+      <w:r>
+        <w:fldChar w:fldCharType="end"/>
+      </w:r>
+      <w:r>
+        <w:t>: Example of each flower type</w:t>
+      </w:r>
+    </w:p>
+    <w:p>
+      <w:pPr>
+        <w:pStyle w:val="Heading2"/>
+        <w:numPr>
+          <w:ilvl w:val="0"/>
+          <w:numId w:val="6"/>
+        </w:numPr>
+      </w:pPr>
+      <w:bookmarkStart w:id="4" w:name="_Toc106284617"/>
+      <w:r>
+        <w:t>Selecting the Pretrained Model</w:t>
+      </w:r>
+      <w:bookmarkEnd w:id="4"/>
+    </w:p>
+    <w:p>
+      <w:r>
+        <w:t xml:space="preserve">The pretrained model that was chosen was the MobileNet V2.  </w:t>
+      </w:r>
+      <w:r>
+        <w:t>This dataset was chosen as it is the s</w:t>
+      </w:r>
+      <w:r>
+        <w:t>mallest dataset</w:t>
+      </w:r>
+      <w:r>
+        <w:t xml:space="preserve"> within the Keras opensource library that still maintains a</w:t>
+      </w:r>
+      <w:r>
+        <w:t xml:space="preserve"> high Top-1 </w:t>
+      </w:r>
+      <w:r>
+        <w:t>accuracy</w:t>
+      </w:r>
+      <w:r>
+        <w:t xml:space="preserve"> (A correct result).</w:t>
+      </w:r>
+    </w:p>
+    <w:p>
+      <w:r>
+        <w:t>The information about the model can be seen below:</w:t>
       </w:r>
     </w:p>
     <w:tbl>
@@ -326,7 +3006,33 @@
                 <w:szCs w:val="20"/>
                 <w:lang w:eastAsia="en-AU"/>
               </w:rPr>
-              <w:t>Time (ms) per inference step (CPU)</w:t>
+              <w:t>Time (</w:t>
+            </w:r>
+            <w:proofErr w:type="spellStart"/>
+            <w:r>
+              <w:rPr>
+                <w:rFonts w:ascii="Open Sans" w:eastAsia="Times New Roman" w:hAnsi="Open Sans" w:cs="Open Sans"/>
+                <w:b/>
+                <w:bCs/>
+                <w:color w:val="212529"/>
+                <w:sz w:val="20"/>
+                <w:szCs w:val="20"/>
+                <w:lang w:eastAsia="en-AU"/>
+              </w:rPr>
+              <w:t>ms</w:t>
+            </w:r>
+            <w:proofErr w:type="spellEnd"/>
+            <w:r>
+              <w:rPr>
+                <w:rFonts w:ascii="Open Sans" w:eastAsia="Times New Roman" w:hAnsi="Open Sans" w:cs="Open Sans"/>
+                <w:b/>
+                <w:bCs/>
+                <w:color w:val="212529"/>
+                <w:sz w:val="20"/>
+                <w:szCs w:val="20"/>
+                <w:lang w:eastAsia="en-AU"/>
+              </w:rPr>
+              <w:t>) per inference step (CPU)</w:t>
             </w:r>
           </w:p>
         </w:tc>
@@ -367,7 +3073,33 @@
                 <w:szCs w:val="20"/>
                 <w:lang w:eastAsia="en-AU"/>
               </w:rPr>
-              <w:t>Time (ms) per inference step (GPU)</w:t>
+              <w:t>Time (</w:t>
+            </w:r>
+            <w:proofErr w:type="spellStart"/>
+            <w:r>
+              <w:rPr>
+                <w:rFonts w:ascii="Open Sans" w:eastAsia="Times New Roman" w:hAnsi="Open Sans" w:cs="Open Sans"/>
+                <w:b/>
+                <w:bCs/>
+                <w:color w:val="212529"/>
+                <w:sz w:val="20"/>
+                <w:szCs w:val="20"/>
+                <w:lang w:eastAsia="en-AU"/>
+              </w:rPr>
+              <w:t>ms</w:t>
+            </w:r>
+            <w:proofErr w:type="spellEnd"/>
+            <w:r>
+              <w:rPr>
+                <w:rFonts w:ascii="Open Sans" w:eastAsia="Times New Roman" w:hAnsi="Open Sans" w:cs="Open Sans"/>
+                <w:b/>
+                <w:bCs/>
+                <w:color w:val="212529"/>
+                <w:sz w:val="20"/>
+                <w:szCs w:val="20"/>
+                <w:lang w:eastAsia="en-AU"/>
+              </w:rPr>
+              <w:t>) per inference step (GPU)</w:t>
             </w:r>
           </w:p>
         </w:tc>
@@ -397,7 +3129,7 @@
                 <w:lang w:eastAsia="en-AU"/>
               </w:rPr>
             </w:pPr>
-            <w:hyperlink r:id="rId4" w:anchor="mobilenetv2-function" w:history="1">
+            <w:hyperlink r:id="rId16" w:anchor="mobilenetv2-function" w:history="1">
               <w:r>
                 <w:rPr>
                   <w:rFonts w:ascii="Open Sans" w:eastAsia="Times New Roman" w:hAnsi="Open Sans" w:cs="Open Sans"/>
@@ -649,6 +3381,7 @@
           </w:tcPr>
           <w:p>
             <w:pPr>
+              <w:keepNext/>
               <w:spacing w:after="0" w:line="240" w:lineRule="auto"/>
               <w:jc w:val="right"/>
               <w:rPr>
@@ -673,15 +3406,1453 @@
         </w:tc>
       </w:tr>
     </w:tbl>
-    <w:p/>
+    <w:p>
+      <w:pPr>
+        <w:pStyle w:val="Caption"/>
+        <w:jc w:val="center"/>
+      </w:pPr>
+      <w:r>
+        <w:t xml:space="preserve">Table </w:t>
+      </w:r>
+      <w:r>
+        <w:fldChar w:fldCharType="begin"/>
+      </w:r>
+      <w:r>
+        <w:instrText xml:space="preserve"> SEQ Table \* ARABIC </w:instrText>
+      </w:r>
+      <w:r>
+        <w:fldChar w:fldCharType="separate"/>
+      </w:r>
+      <w:r>
+        <w:rPr>
+          <w:noProof/>
+        </w:rPr>
+        <w:t>1</w:t>
+      </w:r>
+      <w:r>
+        <w:fldChar w:fldCharType="end"/>
+      </w:r>
+      <w:r>
+        <w:t>:</w:t>
+      </w:r>
+      <w:r>
+        <w:t xml:space="preserve"> </w:t>
+      </w:r>
+      <w:r>
+        <w:t>Keras model data</w:t>
+      </w:r>
+    </w:p>
+    <w:p>
+      <w:pPr>
+        <w:pStyle w:val="Heading2"/>
+        <w:numPr>
+          <w:ilvl w:val="0"/>
+          <w:numId w:val="6"/>
+        </w:numPr>
+        <w:rPr>
+          <w:highlight w:val="yellow"/>
+        </w:rPr>
+      </w:pPr>
+      <w:bookmarkStart w:id="5" w:name="_Toc106284618"/>
+      <w:r>
+        <w:rPr>
+          <w:highlight w:val="yellow"/>
+        </w:rPr>
+        <w:t>Implement a Dense Layer</w:t>
+      </w:r>
+      <w:bookmarkEnd w:id="5"/>
+    </w:p>
+    <w:p>
+      <w:pPr>
+        <w:pStyle w:val="NoSpacing"/>
+      </w:pPr>
+      <w:r>
+        <w:t>Replace the last layer with a Dense layer of the appropriate shape given that there are 5 classes in the small flower dataset.</w:t>
+      </w:r>
+    </w:p>
+    <w:p>
+      <w:pPr>
+        <w:pStyle w:val="NoSpacing"/>
+      </w:pPr>
+    </w:p>
+    <w:p>
+      <w:pPr>
+        <w:pStyle w:val="Heading2"/>
+        <w:numPr>
+          <w:ilvl w:val="0"/>
+          <w:numId w:val="6"/>
+        </w:numPr>
+      </w:pPr>
+      <w:bookmarkStart w:id="6" w:name="_Toc106284619"/>
+      <w:r>
+        <w:t>Prepare Training, Validation and Test Sets</w:t>
+      </w:r>
+      <w:bookmarkEnd w:id="6"/>
+    </w:p>
+    <w:p>
+      <w:pPr>
+        <w:pStyle w:val="NoSpacing"/>
+      </w:pPr>
+      <w:r>
+        <w:t xml:space="preserve">To use the data, the dataset must be broken up into their respective sets for the application.  This is done by splitting up the images into </w:t>
+      </w:r>
+      <w:r>
+        <w:t>a</w:t>
+      </w:r>
+      <w:r>
+        <w:t xml:space="preserve"> category</w:t>
+      </w:r>
+      <w:r>
+        <w:t>.</w:t>
+      </w:r>
+    </w:p>
+    <w:p>
+      <w:pPr>
+        <w:pStyle w:val="NoSpacing"/>
+      </w:pPr>
+    </w:p>
+    <w:p>
+      <w:pPr>
+        <w:pStyle w:val="NoSpacing"/>
+      </w:pPr>
+      <w:r>
+        <w:t xml:space="preserve">The first </w:t>
+      </w:r>
+      <w:r>
+        <w:t xml:space="preserve">dataset </w:t>
+      </w:r>
+      <w:r>
+        <w:t>is training.  This is</w:t>
+      </w:r>
+      <w:r>
+        <w:t xml:space="preserve"> where the images will be passed through the classifier to </w:t>
+      </w:r>
+      <w:r>
+        <w:t>help train the new model.</w:t>
+      </w:r>
+    </w:p>
+    <w:p>
+      <w:pPr>
+        <w:pStyle w:val="NoSpacing"/>
+      </w:pPr>
+    </w:p>
+    <w:p>
+      <w:pPr>
+        <w:pStyle w:val="NoSpacing"/>
+      </w:pPr>
+      <w:r>
+        <w:t>The next category is the validation category.  This provides the image with a known identifier for the model to check its accuracy</w:t>
+      </w:r>
+      <w:r>
+        <w:t xml:space="preserve"> by providing </w:t>
+      </w:r>
+      <w:r>
+        <w:t xml:space="preserve">unbiased evaluation of a model fit </w:t>
+      </w:r>
+      <w:r>
+        <w:t xml:space="preserve">for the </w:t>
+      </w:r>
+      <w:r>
+        <w:t>training dataset</w:t>
+      </w:r>
+      <w:r>
+        <w:t xml:space="preserve">.  It also helps to </w:t>
+      </w:r>
+      <w:r>
+        <w:t>tun</w:t>
+      </w:r>
+      <w:r>
+        <w:t>e the</w:t>
+      </w:r>
+      <w:r>
+        <w:t xml:space="preserve"> model hyperparameters</w:t>
+      </w:r>
+      <w:r>
+        <w:t>.</w:t>
+      </w:r>
+    </w:p>
+    <w:p>
+      <w:pPr>
+        <w:pStyle w:val="NoSpacing"/>
+      </w:pPr>
+    </w:p>
+    <w:p>
+      <w:pPr>
+        <w:pStyle w:val="NoSpacing"/>
+      </w:pPr>
+      <w:r>
+        <w:t>Finally</w:t>
+      </w:r>
+      <w:r>
+        <w:t>,</w:t>
+      </w:r>
+      <w:r>
+        <w:t xml:space="preserve"> </w:t>
+      </w:r>
+      <w:r>
+        <w:t xml:space="preserve">the testing dataset provides </w:t>
+      </w:r>
+      <w:r>
+        <w:t>an unbiased evaluation of a final model fit on the training dataset.</w:t>
+      </w:r>
+    </w:p>
+    <w:p>
+      <w:pPr>
+        <w:pStyle w:val="NoSpacing"/>
+      </w:pPr>
+    </w:p>
+    <w:p>
+      <w:pPr>
+        <w:pStyle w:val="Heading2"/>
+        <w:numPr>
+          <w:ilvl w:val="0"/>
+          <w:numId w:val="6"/>
+        </w:numPr>
+        <w:rPr>
+          <w:highlight w:val="yellow"/>
+        </w:rPr>
+      </w:pPr>
+      <w:bookmarkStart w:id="7" w:name="_Toc106284620"/>
+      <w:r>
+        <w:rPr>
+          <w:highlight w:val="yellow"/>
+        </w:rPr>
+        <w:lastRenderedPageBreak/>
+        <w:t>Compilation and Training Using Optimiser</w:t>
+      </w:r>
+      <w:bookmarkEnd w:id="7"/>
+    </w:p>
+    <w:p>
+      <w:pPr>
+        <w:pStyle w:val="NoSpacing"/>
+      </w:pPr>
+      <w:r>
+        <w:t xml:space="preserve">Compile and train your model with an SGD3 optimizer using the following parameters </w:t>
+      </w:r>
+      <w:proofErr w:type="spellStart"/>
+      <w:r>
+        <w:t>learning_rate</w:t>
+      </w:r>
+      <w:proofErr w:type="spellEnd"/>
+      <w:r>
+        <w:t xml:space="preserve">=0.01, momentum=0.0, </w:t>
+      </w:r>
+      <w:proofErr w:type="spellStart"/>
+      <w:r>
+        <w:t>nesterov</w:t>
+      </w:r>
+      <w:proofErr w:type="spellEnd"/>
+      <w:r>
+        <w:t>=False.</w:t>
+      </w:r>
+    </w:p>
+    <w:p>
+      <w:pPr>
+        <w:pStyle w:val="NoSpacing"/>
+      </w:pPr>
+    </w:p>
+    <w:p>
+      <w:pPr>
+        <w:pStyle w:val="Heading1"/>
+      </w:pPr>
+      <w:bookmarkStart w:id="8" w:name="_Toc106284621"/>
+      <w:r>
+        <w:t xml:space="preserve">Results and </w:t>
+      </w:r>
+      <w:r>
+        <w:t>Recommendation</w:t>
+      </w:r>
+      <w:r>
+        <w:t>s</w:t>
+      </w:r>
+      <w:bookmarkEnd w:id="8"/>
+    </w:p>
+    <w:p>
+      <w:pPr>
+        <w:pStyle w:val="Heading2"/>
+        <w:numPr>
+          <w:ilvl w:val="0"/>
+          <w:numId w:val="6"/>
+        </w:numPr>
+        <w:rPr>
+          <w:highlight w:val="yellow"/>
+        </w:rPr>
+      </w:pPr>
+      <w:bookmarkStart w:id="9" w:name="_Toc106284622"/>
+      <w:r>
+        <w:rPr>
+          <w:highlight w:val="yellow"/>
+        </w:rPr>
+        <w:t>Training and Validation Errors and Accuracies</w:t>
+      </w:r>
+      <w:bookmarkEnd w:id="9"/>
+    </w:p>
+    <w:p>
+      <w:pPr>
+        <w:pStyle w:val="NoSpacing"/>
+      </w:pPr>
+      <w:r>
+        <w:t>Plot the training and validation errors vs time as well as the training and validation accuracies.</w:t>
+      </w:r>
+    </w:p>
+    <w:p>
+      <w:pPr>
+        <w:pStyle w:val="NoSpacing"/>
+      </w:pPr>
+      <w:r>
+        <w:rPr>
+          <w:noProof/>
+        </w:rPr>
+        <w:drawing>
+          <wp:inline distT="0" distB="0" distL="0" distR="0" wp14:anchorId="105B10E9" wp14:editId="4AAC37C4">
+            <wp:extent cx="5419725" cy="1715922"/>
+            <wp:effectExtent l="0" t="0" r="0" b="0"/>
+            <wp:docPr id="8" name="Picture 8" descr="Graphical user interface, application, Teams&#10;&#10;Description automatically generated"/>
+            <wp:cNvGraphicFramePr>
+              <a:graphicFrameLocks xmlns:a="http://schemas.openxmlformats.org/drawingml/2006/main" noChangeAspect="1"/>
+            </wp:cNvGraphicFramePr>
+            <a:graphic xmlns:a="http://schemas.openxmlformats.org/drawingml/2006/main">
+              <a:graphicData uri="http://schemas.openxmlformats.org/drawingml/2006/picture">
+                <pic:pic xmlns:pic="http://schemas.openxmlformats.org/drawingml/2006/picture">
+                  <pic:nvPicPr>
+                    <pic:cNvPr id="8" name="Picture 8" descr="Graphical user interface, application, Teams&#10;&#10;Description automatically generated"/>
+                    <pic:cNvPicPr>
+                      <a:picLocks noChangeAspect="1" noChangeArrowheads="1"/>
+                    </pic:cNvPicPr>
+                  </pic:nvPicPr>
+                  <pic:blipFill>
+                    <a:blip r:embed="rId17" cstate="print">
+                      <a:extLst>
+                        <a:ext uri="{28A0092B-C50C-407E-A947-70E740481C1C}">
+                          <a14:useLocalDpi xmlns:a14="http://schemas.microsoft.com/office/drawing/2010/main" val="0"/>
+                        </a:ext>
+                      </a:extLst>
+                    </a:blip>
+                    <a:srcRect/>
+                    <a:stretch>
+                      <a:fillRect/>
+                    </a:stretch>
+                  </pic:blipFill>
+                  <pic:spPr bwMode="auto">
+                    <a:xfrm>
+                      <a:off x="0" y="0"/>
+                      <a:ext cx="5437323" cy="1721493"/>
+                    </a:xfrm>
+                    <a:prstGeom prst="rect">
+                      <a:avLst/>
+                    </a:prstGeom>
+                    <a:noFill/>
+                    <a:ln>
+                      <a:noFill/>
+                    </a:ln>
+                  </pic:spPr>
+                </pic:pic>
+              </a:graphicData>
+            </a:graphic>
+          </wp:inline>
+        </w:drawing>
+      </w:r>
+    </w:p>
+    <w:p>
+      <w:pPr>
+        <w:pStyle w:val="Heading2"/>
+        <w:numPr>
+          <w:ilvl w:val="0"/>
+          <w:numId w:val="6"/>
+        </w:numPr>
+        <w:rPr>
+          <w:highlight w:val="yellow"/>
+        </w:rPr>
+      </w:pPr>
+      <w:bookmarkStart w:id="10" w:name="_Toc106284623"/>
+      <w:r>
+        <w:rPr>
+          <w:highlight w:val="yellow"/>
+        </w:rPr>
+        <w:t>Modifying the Orders of Magnitude</w:t>
+      </w:r>
+      <w:bookmarkEnd w:id="10"/>
+    </w:p>
+    <w:p>
+      <w:pPr>
+        <w:pStyle w:val="NoSpacing"/>
+      </w:pPr>
+      <w:r>
+        <w:t>Experiment with 3 different orders of magnitude for the learning rate. Plot the results, draw conclusions.</w:t>
+      </w:r>
+    </w:p>
+    <w:p>
+      <w:pPr>
+        <w:pStyle w:val="NoSpacing"/>
+      </w:pPr>
+      <w:r>
+        <w:rPr>
+          <w:noProof/>
+        </w:rPr>
+        <w:drawing>
+          <wp:inline distT="0" distB="0" distL="0" distR="0" wp14:anchorId="4F3F1D5E" wp14:editId="3E24A836">
+            <wp:extent cx="5731510" cy="4303395"/>
+            <wp:effectExtent l="0" t="0" r="2540" b="1905"/>
+            <wp:docPr id="7" name="Picture 7" descr="Chart, line chart&#10;&#10;Description automatically generated"/>
+            <wp:cNvGraphicFramePr>
+              <a:graphicFrameLocks xmlns:a="http://schemas.openxmlformats.org/drawingml/2006/main" noChangeAspect="1"/>
+            </wp:cNvGraphicFramePr>
+            <a:graphic xmlns:a="http://schemas.openxmlformats.org/drawingml/2006/main">
+              <a:graphicData uri="http://schemas.openxmlformats.org/drawingml/2006/picture">
+                <pic:pic xmlns:pic="http://schemas.openxmlformats.org/drawingml/2006/picture">
+                  <pic:nvPicPr>
+                    <pic:cNvPr id="7" name="Picture 7" descr="Chart, line chart&#10;&#10;Description automatically generated"/>
+                    <pic:cNvPicPr>
+                      <a:picLocks noChangeAspect="1" noChangeArrowheads="1"/>
+                    </pic:cNvPicPr>
+                  </pic:nvPicPr>
+                  <pic:blipFill>
+                    <a:blip r:embed="rId18">
+                      <a:extLst>
+                        <a:ext uri="{28A0092B-C50C-407E-A947-70E740481C1C}">
+                          <a14:useLocalDpi xmlns:a14="http://schemas.microsoft.com/office/drawing/2010/main" val="0"/>
+                        </a:ext>
+                      </a:extLst>
+                    </a:blip>
+                    <a:srcRect/>
+                    <a:stretch>
+                      <a:fillRect/>
+                    </a:stretch>
+                  </pic:blipFill>
+                  <pic:spPr bwMode="auto">
+                    <a:xfrm>
+                      <a:off x="0" y="0"/>
+                      <a:ext cx="5731510" cy="4303395"/>
+                    </a:xfrm>
+                    <a:prstGeom prst="rect">
+                      <a:avLst/>
+                    </a:prstGeom>
+                    <a:noFill/>
+                    <a:ln>
+                      <a:noFill/>
+                    </a:ln>
+                  </pic:spPr>
+                </pic:pic>
+              </a:graphicData>
+            </a:graphic>
+          </wp:inline>
+        </w:drawing>
+      </w:r>
+    </w:p>
+    <w:p>
+      <w:pPr>
+        <w:pStyle w:val="Heading2"/>
+        <w:numPr>
+          <w:ilvl w:val="0"/>
+          <w:numId w:val="6"/>
+        </w:numPr>
+        <w:rPr>
+          <w:highlight w:val="yellow"/>
+        </w:rPr>
+      </w:pPr>
+      <w:bookmarkStart w:id="11" w:name="_Toc106284624"/>
+      <w:r>
+        <w:rPr>
+          <w:highlight w:val="yellow"/>
+        </w:rPr>
+        <w:lastRenderedPageBreak/>
+        <w:t>Adding Momentum to the SGD Optimiser</w:t>
+      </w:r>
+      <w:bookmarkEnd w:id="11"/>
+    </w:p>
+    <w:p>
+      <w:pPr>
+        <w:pStyle w:val="NoSpacing"/>
+      </w:pPr>
+      <w:r>
+        <w:t xml:space="preserve">With the best learning rate that you found in the previous task, add a </w:t>
+      </w:r>
+      <w:proofErr w:type="spellStart"/>
+      <w:proofErr w:type="gramStart"/>
+      <w:r>
+        <w:t>non zero</w:t>
+      </w:r>
+      <w:proofErr w:type="spellEnd"/>
+      <w:proofErr w:type="gramEnd"/>
+      <w:r>
+        <w:t xml:space="preserve"> momentum to the training with the SGD optimizer (consider 3 values for the momentum). Report how your results change.</w:t>
+      </w:r>
+    </w:p>
+    <w:p>
+      <w:r>
+        <w:rPr>
+          <w:noProof/>
+        </w:rPr>
+        <w:drawing>
+          <wp:inline distT="0" distB="0" distL="0" distR="0" wp14:anchorId="611958DE" wp14:editId="030E15E0">
+            <wp:extent cx="5731510" cy="2790190"/>
+            <wp:effectExtent l="0" t="0" r="2540" b="0"/>
+            <wp:docPr id="6" name="Picture 6" descr="Chart, line chart&#10;&#10;Description automatically generated"/>
+            <wp:cNvGraphicFramePr>
+              <a:graphicFrameLocks xmlns:a="http://schemas.openxmlformats.org/drawingml/2006/main" noChangeAspect="1"/>
+            </wp:cNvGraphicFramePr>
+            <a:graphic xmlns:a="http://schemas.openxmlformats.org/drawingml/2006/main">
+              <a:graphicData uri="http://schemas.openxmlformats.org/drawingml/2006/picture">
+                <pic:pic xmlns:pic="http://schemas.openxmlformats.org/drawingml/2006/picture">
+                  <pic:nvPicPr>
+                    <pic:cNvPr id="6" name="Picture 6" descr="Chart, line chart&#10;&#10;Description automatically generated"/>
+                    <pic:cNvPicPr>
+                      <a:picLocks noChangeAspect="1" noChangeArrowheads="1"/>
+                    </pic:cNvPicPr>
+                  </pic:nvPicPr>
+                  <pic:blipFill>
+                    <a:blip r:embed="rId19" cstate="print">
+                      <a:extLst>
+                        <a:ext uri="{28A0092B-C50C-407E-A947-70E740481C1C}">
+                          <a14:useLocalDpi xmlns:a14="http://schemas.microsoft.com/office/drawing/2010/main" val="0"/>
+                        </a:ext>
+                      </a:extLst>
+                    </a:blip>
+                    <a:srcRect/>
+                    <a:stretch>
+                      <a:fillRect/>
+                    </a:stretch>
+                  </pic:blipFill>
+                  <pic:spPr bwMode="auto">
+                    <a:xfrm>
+                      <a:off x="0" y="0"/>
+                      <a:ext cx="5731510" cy="2790190"/>
+                    </a:xfrm>
+                    <a:prstGeom prst="rect">
+                      <a:avLst/>
+                    </a:prstGeom>
+                    <a:noFill/>
+                    <a:ln>
+                      <a:noFill/>
+                    </a:ln>
+                  </pic:spPr>
+                </pic:pic>
+              </a:graphicData>
+            </a:graphic>
+          </wp:inline>
+        </w:drawing>
+      </w:r>
+    </w:p>
     <w:sectPr>
+      <w:footerReference w:type="default" r:id="rId20"/>
       <w:pgSz w:w="11906" w:h="16838"/>
       <w:pgMar w:top="1440" w:right="1440" w:bottom="1440" w:left="1440" w:header="708" w:footer="708" w:gutter="0"/>
+      <w:pgNumType w:start="0"/>
       <w:cols w:space="708"/>
+      <w:titlePg/>
       <w:docGrid w:linePitch="360"/>
     </w:sectPr>
   </w:body>
 </w:document>
+</file>
+
+<file path=word/endnotes.xml><?xml version="1.0" encoding="utf-8"?>
+<w:endnotes xmlns:wpc="http://schemas.microsoft.com/office/word/2010/wordprocessingCanvas" xmlns:cx="http://schemas.microsoft.com/office/drawing/2014/chartex" xmlns:cx1="http://schemas.microsoft.com/office/drawing/2015/9/8/chartex" xmlns:cx2="http://schemas.microsoft.com/office/drawing/2015/10/21/chartex" xmlns:cx3="http://schemas.microsoft.com/office/drawing/2016/5/9/chartex" xmlns:cx4="http://schemas.microsoft.com/office/drawing/2016/5/10/chartex" xmlns:cx5="http://schemas.microsoft.com/office/drawing/2016/5/11/chartex" xmlns:cx6="http://schemas.microsoft.com/office/drawing/2016/5/12/chartex" xmlns:cx7="http://schemas.microsoft.com/office/drawing/2016/5/13/chartex" xmlns:cx8="http://schemas.microsoft.com/office/drawing/2016/5/14/chartex" xmlns:mc="http://schemas.openxmlformats.org/markup-compatibility/2006" xmlns:aink="http://schemas.microsoft.com/office/drawing/2016/ink" xmlns:am3d="http://schemas.microsoft.com/office/drawing/2017/model3d" xmlns:o="urn:schemas-microsoft-com:office:office" xmlns:oel="http://schemas.microsoft.com/office/2019/extlst" xmlns:r="http://schemas.openxmlformats.org/officeDocument/2006/relationships" xmlns:m="http://schemas.openxmlformats.org/officeDocument/2006/math" xmlns:v="urn:schemas-microsoft-com:vml" xmlns:wp14="http://schemas.microsoft.com/office/word/2010/wordprocessingDrawing" xmlns:wp="http://schemas.openxmlformats.org/drawingml/2006/wordprocessingDrawing" xmlns:w10="urn:schemas-microsoft-com:office:word" xmlns:w="http://schemas.openxmlformats.org/wordprocessingml/2006/main" xmlns:w14="http://schemas.microsoft.com/office/word/2010/wordml" xmlns:w15="http://schemas.microsoft.com/office/word/2012/wordml" xmlns:w16cex="http://schemas.microsoft.com/office/word/2018/wordml/cex" xmlns:w16cid="http://schemas.microsoft.com/office/word/2016/wordml/cid" xmlns:w16="http://schemas.microsoft.com/office/word/2018/wordml" xmlns:w16sdtdh="http://schemas.microsoft.com/office/word/2020/wordml/sdtdatahash" xmlns:w16se="http://schemas.microsoft.com/office/word/2015/wordml/symex" xmlns:wpg="http://schemas.microsoft.com/office/word/2010/wordprocessingGroup" xmlns:wpi="http://schemas.microsoft.com/office/word/2010/wordprocessingInk" xmlns:wne="http://schemas.microsoft.com/office/word/2006/wordml" xmlns:wps="http://schemas.microsoft.com/office/word/2010/wordprocessingShape" mc:Ignorable="w14 w15 w16se w16cid w16 w16cex w16sdtdh wp14">
+  <w:endnote w:type="separator" w:id="-1">
+    <w:p>
+      <w:pPr>
+        <w:spacing w:after="0" w:line="240" w:lineRule="auto"/>
+      </w:pPr>
+      <w:r>
+        <w:separator/>
+      </w:r>
+    </w:p>
+  </w:endnote>
+  <w:endnote w:type="continuationSeparator" w:id="0">
+    <w:p>
+      <w:pPr>
+        <w:spacing w:after="0" w:line="240" w:lineRule="auto"/>
+      </w:pPr>
+      <w:r>
+        <w:continuationSeparator/>
+      </w:r>
+    </w:p>
+  </w:endnote>
+</w:endnotes>
+</file>
+
+<file path=word/footer1.xml><?xml version="1.0" encoding="utf-8"?>
+<w:ftr xmlns:wpc="http://schemas.microsoft.com/office/word/2010/wordprocessingCanvas" xmlns:cx="http://schemas.microsoft.com/office/drawing/2014/chartex" xmlns:cx1="http://schemas.microsoft.com/office/drawing/2015/9/8/chartex" xmlns:cx2="http://schemas.microsoft.com/office/drawing/2015/10/21/chartex" xmlns:cx3="http://schemas.microsoft.com/office/drawing/2016/5/9/chartex" xmlns:cx4="http://schemas.microsoft.com/office/drawing/2016/5/10/chartex" xmlns:cx5="http://schemas.microsoft.com/office/drawing/2016/5/11/chartex" xmlns:cx6="http://schemas.microsoft.com/office/drawing/2016/5/12/chartex" xmlns:cx7="http://schemas.microsoft.com/office/drawing/2016/5/13/chartex" xmlns:cx8="http://schemas.microsoft.com/office/drawing/2016/5/14/chartex" xmlns:mc="http://schemas.openxmlformats.org/markup-compatibility/2006" xmlns:aink="http://schemas.microsoft.com/office/drawing/2016/ink" xmlns:am3d="http://schemas.microsoft.com/office/drawing/2017/model3d" xmlns:o="urn:schemas-microsoft-com:office:office" xmlns:oel="http://schemas.microsoft.com/office/2019/extlst" xmlns:r="http://schemas.openxmlformats.org/officeDocument/2006/relationships" xmlns:m="http://schemas.openxmlformats.org/officeDocument/2006/math" xmlns:v="urn:schemas-microsoft-com:vml" xmlns:wp14="http://schemas.microsoft.com/office/word/2010/wordprocessingDrawing" xmlns:wp="http://schemas.openxmlformats.org/drawingml/2006/wordprocessingDrawing" xmlns:w10="urn:schemas-microsoft-com:office:word" xmlns:w="http://schemas.openxmlformats.org/wordprocessingml/2006/main" xmlns:w14="http://schemas.microsoft.com/office/word/2010/wordml" xmlns:w15="http://schemas.microsoft.com/office/word/2012/wordml" xmlns:w16cex="http://schemas.microsoft.com/office/word/2018/wordml/cex" xmlns:w16cid="http://schemas.microsoft.com/office/word/2016/wordml/cid" xmlns:w16="http://schemas.microsoft.com/office/word/2018/wordml" xmlns:w16sdtdh="http://schemas.microsoft.com/office/word/2020/wordml/sdtdatahash" xmlns:w16se="http://schemas.microsoft.com/office/word/2015/wordml/symex" xmlns:wpg="http://schemas.microsoft.com/office/word/2010/wordprocessingGroup" xmlns:wpi="http://schemas.microsoft.com/office/word/2010/wordprocessingInk" xmlns:wne="http://schemas.microsoft.com/office/word/2006/wordml" xmlns:wps="http://schemas.microsoft.com/office/word/2010/wordprocessingShape" mc:Ignorable="w14 w15 w16se w16cid w16 w16cex w16sdtdh wp14">
+  <w:sdt>
+    <w:sdtPr>
+      <w:id w:val="-1064016196"/>
+      <w:docPartObj>
+        <w:docPartGallery w:val="Page Numbers (Bottom of Page)"/>
+        <w:docPartUnique/>
+      </w:docPartObj>
+    </w:sdtPr>
+    <w:sdtEndPr>
+      <w:rPr>
+        <w:color w:val="7F7F7F" w:themeColor="background1" w:themeShade="7F"/>
+        <w:spacing w:val="60"/>
+      </w:rPr>
+    </w:sdtEndPr>
+    <w:sdtContent>
+      <w:p>
+        <w:pPr>
+          <w:pStyle w:val="Footer"/>
+          <w:pBdr>
+            <w:top w:val="single" w:sz="4" w:space="1" w:color="D9D9D9" w:themeColor="background1" w:themeShade="D9"/>
+          </w:pBdr>
+          <w:jc w:val="right"/>
+        </w:pPr>
+        <w:r>
+          <w:fldChar w:fldCharType="begin"/>
+        </w:r>
+        <w:r>
+          <w:instrText xml:space="preserve"> PAGE   \* MERGEFORMAT </w:instrText>
+        </w:r>
+        <w:r>
+          <w:fldChar w:fldCharType="separate"/>
+        </w:r>
+        <w:r>
+          <w:rPr>
+            <w:noProof/>
+          </w:rPr>
+          <w:t>1</w:t>
+        </w:r>
+        <w:r>
+          <w:rPr>
+            <w:noProof/>
+          </w:rPr>
+          <w:fldChar w:fldCharType="end"/>
+        </w:r>
+        <w:r>
+          <w:t xml:space="preserve"> | </w:t>
+        </w:r>
+        <w:r>
+          <w:rPr>
+            <w:color w:val="7F7F7F" w:themeColor="background1" w:themeShade="7F"/>
+            <w:spacing w:val="60"/>
+          </w:rPr>
+          <w:t>Page</w:t>
+        </w:r>
+      </w:p>
+    </w:sdtContent>
+  </w:sdt>
+  <w:p>
+    <w:pPr>
+      <w:pStyle w:val="Footer"/>
+    </w:pPr>
+    <w:r>
+      <w:t>Flower Classifier</w:t>
+    </w:r>
+    <w:r>
+      <w:tab/>
+    </w:r>
+    <w:r>
+      <w:tab/>
+    </w:r>
+    <w:r>
+      <w:t>CAB320</w:t>
+    </w:r>
+  </w:p>
+</w:ftr>
+</file>
+
+<file path=word/footnotes.xml><?xml version="1.0" encoding="utf-8"?>
+<w:footnotes xmlns:wpc="http://schemas.microsoft.com/office/word/2010/wordprocessingCanvas" xmlns:cx="http://schemas.microsoft.com/office/drawing/2014/chartex" xmlns:cx1="http://schemas.microsoft.com/office/drawing/2015/9/8/chartex" xmlns:cx2="http://schemas.microsoft.com/office/drawing/2015/10/21/chartex" xmlns:cx3="http://schemas.microsoft.com/office/drawing/2016/5/9/chartex" xmlns:cx4="http://schemas.microsoft.com/office/drawing/2016/5/10/chartex" xmlns:cx5="http://schemas.microsoft.com/office/drawing/2016/5/11/chartex" xmlns:cx6="http://schemas.microsoft.com/office/drawing/2016/5/12/chartex" xmlns:cx7="http://schemas.microsoft.com/office/drawing/2016/5/13/chartex" xmlns:cx8="http://schemas.microsoft.com/office/drawing/2016/5/14/chartex" xmlns:mc="http://schemas.openxmlformats.org/markup-compatibility/2006" xmlns:aink="http://schemas.microsoft.com/office/drawing/2016/ink" xmlns:am3d="http://schemas.microsoft.com/office/drawing/2017/model3d" xmlns:o="urn:schemas-microsoft-com:office:office" xmlns:oel="http://schemas.microsoft.com/office/2019/extlst" xmlns:r="http://schemas.openxmlformats.org/officeDocument/2006/relationships" xmlns:m="http://schemas.openxmlformats.org/officeDocument/2006/math" xmlns:v="urn:schemas-microsoft-com:vml" xmlns:wp14="http://schemas.microsoft.com/office/word/2010/wordprocessingDrawing" xmlns:wp="http://schemas.openxmlformats.org/drawingml/2006/wordprocessingDrawing" xmlns:w10="urn:schemas-microsoft-com:office:word" xmlns:w="http://schemas.openxmlformats.org/wordprocessingml/2006/main" xmlns:w14="http://schemas.microsoft.com/office/word/2010/wordml" xmlns:w15="http://schemas.microsoft.com/office/word/2012/wordml" xmlns:w16cex="http://schemas.microsoft.com/office/word/2018/wordml/cex" xmlns:w16cid="http://schemas.microsoft.com/office/word/2016/wordml/cid" xmlns:w16="http://schemas.microsoft.com/office/word/2018/wordml" xmlns:w16sdtdh="http://schemas.microsoft.com/office/word/2020/wordml/sdtdatahash" xmlns:w16se="http://schemas.microsoft.com/office/word/2015/wordml/symex" xmlns:wpg="http://schemas.microsoft.com/office/word/2010/wordprocessingGroup" xmlns:wpi="http://schemas.microsoft.com/office/word/2010/wordprocessingInk" xmlns:wne="http://schemas.microsoft.com/office/word/2006/wordml" xmlns:wps="http://schemas.microsoft.com/office/word/2010/wordprocessingShape" mc:Ignorable="w14 w15 w16se w16cid w16 w16cex w16sdtdh wp14">
+  <w:footnote w:type="separator" w:id="-1">
+    <w:p>
+      <w:pPr>
+        <w:spacing w:after="0" w:line="240" w:lineRule="auto"/>
+      </w:pPr>
+      <w:r>
+        <w:separator/>
+      </w:r>
+    </w:p>
+  </w:footnote>
+  <w:footnote w:type="continuationSeparator" w:id="0">
+    <w:p>
+      <w:pPr>
+        <w:spacing w:after="0" w:line="240" w:lineRule="auto"/>
+      </w:pPr>
+      <w:r>
+        <w:continuationSeparator/>
+      </w:r>
+    </w:p>
+  </w:footnote>
+</w:footnotes>
+</file>
+
+<file path=word/numbering.xml><?xml version="1.0" encoding="utf-8"?>
+<w:numbering xmlns:wpc="http://schemas.microsoft.com/office/word/2010/wordprocessingCanvas" xmlns:cx="http://schemas.microsoft.com/office/drawing/2014/chartex" xmlns:cx1="http://schemas.microsoft.com/office/drawing/2015/9/8/chartex" xmlns:cx2="http://schemas.microsoft.com/office/drawing/2015/10/21/chartex" xmlns:cx3="http://schemas.microsoft.com/office/drawing/2016/5/9/chartex" xmlns:cx4="http://schemas.microsoft.com/office/drawing/2016/5/10/chartex" xmlns:cx5="http://schemas.microsoft.com/office/drawing/2016/5/11/chartex" xmlns:cx6="http://schemas.microsoft.com/office/drawing/2016/5/12/chartex" xmlns:cx7="http://schemas.microsoft.com/office/drawing/2016/5/13/chartex" xmlns:cx8="http://schemas.microsoft.com/office/drawing/2016/5/14/chartex" xmlns:mc="http://schemas.openxmlformats.org/markup-compatibility/2006" xmlns:aink="http://schemas.microsoft.com/office/drawing/2016/ink" xmlns:am3d="http://schemas.microsoft.com/office/drawing/2017/model3d" xmlns:o="urn:schemas-microsoft-com:office:office" xmlns:oel="http://schemas.microsoft.com/office/2019/extlst" xmlns:r="http://schemas.openxmlformats.org/officeDocument/2006/relationships" xmlns:m="http://schemas.openxmlformats.org/officeDocument/2006/math" xmlns:v="urn:schemas-microsoft-com:vml" xmlns:wp14="http://schemas.microsoft.com/office/word/2010/wordprocessingDrawing" xmlns:wp="http://schemas.openxmlformats.org/drawingml/2006/wordprocessingDrawing" xmlns:w10="urn:schemas-microsoft-com:office:word" xmlns:w="http://schemas.openxmlformats.org/wordprocessingml/2006/main" xmlns:w14="http://schemas.microsoft.com/office/word/2010/wordml" xmlns:w15="http://schemas.microsoft.com/office/word/2012/wordml" xmlns:w16cex="http://schemas.microsoft.com/office/word/2018/wordml/cex" xmlns:w16cid="http://schemas.microsoft.com/office/word/2016/wordml/cid" xmlns:w16="http://schemas.microsoft.com/office/word/2018/wordml" xmlns:w16sdtdh="http://schemas.microsoft.com/office/word/2020/wordml/sdtdatahash" xmlns:w16se="http://schemas.microsoft.com/office/word/2015/wordml/symex" xmlns:wpg="http://schemas.microsoft.com/office/word/2010/wordprocessingGroup" xmlns:wpi="http://schemas.microsoft.com/office/word/2010/wordprocessingInk" xmlns:wne="http://schemas.microsoft.com/office/word/2006/wordml" xmlns:wps="http://schemas.microsoft.com/office/word/2010/wordprocessingShape" mc:Ignorable="w14 w15 w16se w16cid w16 w16cex w16sdtdh wp14">
+  <w:abstractNum w:abstractNumId="0" w15:restartNumberingAfterBreak="0">
+    <w:nsid w:val="16032503"/>
+    <w:multiLevelType w:val="hybridMultilevel"/>
+    <w:tmpl w:val="26AE5DA6"/>
+    <w:lvl w:ilvl="0" w:tplc="10090001">
+      <w:start w:val="1"/>
+      <w:numFmt w:val="bullet"/>
+      <w:lvlText w:val=""/>
+      <w:lvlJc w:val="left"/>
+      <w:pPr>
+        <w:ind w:left="720" w:hanging="360"/>
+      </w:pPr>
+      <w:rPr>
+        <w:rFonts w:ascii="Symbol" w:hAnsi="Symbol" w:hint="default"/>
+      </w:rPr>
+    </w:lvl>
+    <w:lvl w:ilvl="1" w:tplc="10090003">
+      <w:start w:val="1"/>
+      <w:numFmt w:val="bullet"/>
+      <w:lvlText w:val="o"/>
+      <w:lvlJc w:val="left"/>
+      <w:pPr>
+        <w:ind w:left="1440" w:hanging="360"/>
+      </w:pPr>
+      <w:rPr>
+        <w:rFonts w:ascii="Courier New" w:hAnsi="Courier New" w:cs="Courier New" w:hint="default"/>
+      </w:rPr>
+    </w:lvl>
+    <w:lvl w:ilvl="2" w:tplc="10090005" w:tentative="1">
+      <w:start w:val="1"/>
+      <w:numFmt w:val="bullet"/>
+      <w:lvlText w:val=""/>
+      <w:lvlJc w:val="left"/>
+      <w:pPr>
+        <w:ind w:left="2160" w:hanging="360"/>
+      </w:pPr>
+      <w:rPr>
+        <w:rFonts w:ascii="Wingdings" w:hAnsi="Wingdings" w:hint="default"/>
+      </w:rPr>
+    </w:lvl>
+    <w:lvl w:ilvl="3" w:tplc="10090001" w:tentative="1">
+      <w:start w:val="1"/>
+      <w:numFmt w:val="bullet"/>
+      <w:lvlText w:val=""/>
+      <w:lvlJc w:val="left"/>
+      <w:pPr>
+        <w:ind w:left="2880" w:hanging="360"/>
+      </w:pPr>
+      <w:rPr>
+        <w:rFonts w:ascii="Symbol" w:hAnsi="Symbol" w:hint="default"/>
+      </w:rPr>
+    </w:lvl>
+    <w:lvl w:ilvl="4" w:tplc="10090003" w:tentative="1">
+      <w:start w:val="1"/>
+      <w:numFmt w:val="bullet"/>
+      <w:lvlText w:val="o"/>
+      <w:lvlJc w:val="left"/>
+      <w:pPr>
+        <w:ind w:left="3600" w:hanging="360"/>
+      </w:pPr>
+      <w:rPr>
+        <w:rFonts w:ascii="Courier New" w:hAnsi="Courier New" w:cs="Courier New" w:hint="default"/>
+      </w:rPr>
+    </w:lvl>
+    <w:lvl w:ilvl="5" w:tplc="10090005" w:tentative="1">
+      <w:start w:val="1"/>
+      <w:numFmt w:val="bullet"/>
+      <w:lvlText w:val=""/>
+      <w:lvlJc w:val="left"/>
+      <w:pPr>
+        <w:ind w:left="4320" w:hanging="360"/>
+      </w:pPr>
+      <w:rPr>
+        <w:rFonts w:ascii="Wingdings" w:hAnsi="Wingdings" w:hint="default"/>
+      </w:rPr>
+    </w:lvl>
+    <w:lvl w:ilvl="6" w:tplc="10090001" w:tentative="1">
+      <w:start w:val="1"/>
+      <w:numFmt w:val="bullet"/>
+      <w:lvlText w:val=""/>
+      <w:lvlJc w:val="left"/>
+      <w:pPr>
+        <w:ind w:left="5040" w:hanging="360"/>
+      </w:pPr>
+      <w:rPr>
+        <w:rFonts w:ascii="Symbol" w:hAnsi="Symbol" w:hint="default"/>
+      </w:rPr>
+    </w:lvl>
+    <w:lvl w:ilvl="7" w:tplc="10090003" w:tentative="1">
+      <w:start w:val="1"/>
+      <w:numFmt w:val="bullet"/>
+      <w:lvlText w:val="o"/>
+      <w:lvlJc w:val="left"/>
+      <w:pPr>
+        <w:ind w:left="5760" w:hanging="360"/>
+      </w:pPr>
+      <w:rPr>
+        <w:rFonts w:ascii="Courier New" w:hAnsi="Courier New" w:cs="Courier New" w:hint="default"/>
+      </w:rPr>
+    </w:lvl>
+    <w:lvl w:ilvl="8" w:tplc="10090005" w:tentative="1">
+      <w:start w:val="1"/>
+      <w:numFmt w:val="bullet"/>
+      <w:lvlText w:val=""/>
+      <w:lvlJc w:val="left"/>
+      <w:pPr>
+        <w:ind w:left="6480" w:hanging="360"/>
+      </w:pPr>
+      <w:rPr>
+        <w:rFonts w:ascii="Wingdings" w:hAnsi="Wingdings" w:hint="default"/>
+      </w:rPr>
+    </w:lvl>
+  </w:abstractNum>
+  <w:abstractNum w:abstractNumId="1" w15:restartNumberingAfterBreak="0">
+    <w:nsid w:val="1F7D475B"/>
+    <w:multiLevelType w:val="multilevel"/>
+    <w:tmpl w:val="5E7A086A"/>
+    <w:lvl w:ilvl="0">
+      <w:start w:val="1"/>
+      <w:numFmt w:val="bullet"/>
+      <w:lvlText w:val=""/>
+      <w:lvlJc w:val="left"/>
+      <w:pPr>
+        <w:tabs>
+          <w:tab w:val="num" w:pos="720"/>
+        </w:tabs>
+        <w:ind w:left="720" w:hanging="360"/>
+      </w:pPr>
+      <w:rPr>
+        <w:rFonts w:ascii="Symbol" w:hAnsi="Symbol" w:hint="default"/>
+        <w:sz w:val="20"/>
+      </w:rPr>
+    </w:lvl>
+    <w:lvl w:ilvl="1" w:tentative="1">
+      <w:start w:val="1"/>
+      <w:numFmt w:val="bullet"/>
+      <w:lvlText w:val=""/>
+      <w:lvlJc w:val="left"/>
+      <w:pPr>
+        <w:tabs>
+          <w:tab w:val="num" w:pos="1440"/>
+        </w:tabs>
+        <w:ind w:left="1440" w:hanging="360"/>
+      </w:pPr>
+      <w:rPr>
+        <w:rFonts w:ascii="Symbol" w:hAnsi="Symbol" w:hint="default"/>
+        <w:sz w:val="20"/>
+      </w:rPr>
+    </w:lvl>
+    <w:lvl w:ilvl="2" w:tentative="1">
+      <w:start w:val="1"/>
+      <w:numFmt w:val="bullet"/>
+      <w:lvlText w:val=""/>
+      <w:lvlJc w:val="left"/>
+      <w:pPr>
+        <w:tabs>
+          <w:tab w:val="num" w:pos="2160"/>
+        </w:tabs>
+        <w:ind w:left="2160" w:hanging="360"/>
+      </w:pPr>
+      <w:rPr>
+        <w:rFonts w:ascii="Symbol" w:hAnsi="Symbol" w:hint="default"/>
+        <w:sz w:val="20"/>
+      </w:rPr>
+    </w:lvl>
+    <w:lvl w:ilvl="3" w:tentative="1">
+      <w:start w:val="1"/>
+      <w:numFmt w:val="bullet"/>
+      <w:lvlText w:val=""/>
+      <w:lvlJc w:val="left"/>
+      <w:pPr>
+        <w:tabs>
+          <w:tab w:val="num" w:pos="2880"/>
+        </w:tabs>
+        <w:ind w:left="2880" w:hanging="360"/>
+      </w:pPr>
+      <w:rPr>
+        <w:rFonts w:ascii="Symbol" w:hAnsi="Symbol" w:hint="default"/>
+        <w:sz w:val="20"/>
+      </w:rPr>
+    </w:lvl>
+    <w:lvl w:ilvl="4" w:tentative="1">
+      <w:start w:val="1"/>
+      <w:numFmt w:val="bullet"/>
+      <w:lvlText w:val=""/>
+      <w:lvlJc w:val="left"/>
+      <w:pPr>
+        <w:tabs>
+          <w:tab w:val="num" w:pos="3600"/>
+        </w:tabs>
+        <w:ind w:left="3600" w:hanging="360"/>
+      </w:pPr>
+      <w:rPr>
+        <w:rFonts w:ascii="Symbol" w:hAnsi="Symbol" w:hint="default"/>
+        <w:sz w:val="20"/>
+      </w:rPr>
+    </w:lvl>
+    <w:lvl w:ilvl="5" w:tentative="1">
+      <w:start w:val="1"/>
+      <w:numFmt w:val="bullet"/>
+      <w:lvlText w:val=""/>
+      <w:lvlJc w:val="left"/>
+      <w:pPr>
+        <w:tabs>
+          <w:tab w:val="num" w:pos="4320"/>
+        </w:tabs>
+        <w:ind w:left="4320" w:hanging="360"/>
+      </w:pPr>
+      <w:rPr>
+        <w:rFonts w:ascii="Symbol" w:hAnsi="Symbol" w:hint="default"/>
+        <w:sz w:val="20"/>
+      </w:rPr>
+    </w:lvl>
+    <w:lvl w:ilvl="6" w:tentative="1">
+      <w:start w:val="1"/>
+      <w:numFmt w:val="bullet"/>
+      <w:lvlText w:val=""/>
+      <w:lvlJc w:val="left"/>
+      <w:pPr>
+        <w:tabs>
+          <w:tab w:val="num" w:pos="5040"/>
+        </w:tabs>
+        <w:ind w:left="5040" w:hanging="360"/>
+      </w:pPr>
+      <w:rPr>
+        <w:rFonts w:ascii="Symbol" w:hAnsi="Symbol" w:hint="default"/>
+        <w:sz w:val="20"/>
+      </w:rPr>
+    </w:lvl>
+    <w:lvl w:ilvl="7" w:tentative="1">
+      <w:start w:val="1"/>
+      <w:numFmt w:val="bullet"/>
+      <w:lvlText w:val=""/>
+      <w:lvlJc w:val="left"/>
+      <w:pPr>
+        <w:tabs>
+          <w:tab w:val="num" w:pos="5760"/>
+        </w:tabs>
+        <w:ind w:left="5760" w:hanging="360"/>
+      </w:pPr>
+      <w:rPr>
+        <w:rFonts w:ascii="Symbol" w:hAnsi="Symbol" w:hint="default"/>
+        <w:sz w:val="20"/>
+      </w:rPr>
+    </w:lvl>
+    <w:lvl w:ilvl="8" w:tentative="1">
+      <w:start w:val="1"/>
+      <w:numFmt w:val="bullet"/>
+      <w:lvlText w:val=""/>
+      <w:lvlJc w:val="left"/>
+      <w:pPr>
+        <w:tabs>
+          <w:tab w:val="num" w:pos="6480"/>
+        </w:tabs>
+        <w:ind w:left="6480" w:hanging="360"/>
+      </w:pPr>
+      <w:rPr>
+        <w:rFonts w:ascii="Symbol" w:hAnsi="Symbol" w:hint="default"/>
+        <w:sz w:val="20"/>
+      </w:rPr>
+    </w:lvl>
+  </w:abstractNum>
+  <w:abstractNum w:abstractNumId="2" w15:restartNumberingAfterBreak="0">
+    <w:nsid w:val="2620636F"/>
+    <w:multiLevelType w:val="hybridMultilevel"/>
+    <w:tmpl w:val="748C814E"/>
+    <w:lvl w:ilvl="0" w:tplc="B9405D22">
+      <w:numFmt w:val="bullet"/>
+      <w:lvlText w:val="-"/>
+      <w:lvlJc w:val="left"/>
+      <w:pPr>
+        <w:ind w:left="720" w:hanging="360"/>
+      </w:pPr>
+      <w:rPr>
+        <w:rFonts w:ascii="Calibri" w:eastAsiaTheme="minorHAnsi" w:hAnsi="Calibri" w:cs="Calibri" w:hint="default"/>
+      </w:rPr>
+    </w:lvl>
+    <w:lvl w:ilvl="1" w:tplc="0C090003" w:tentative="1">
+      <w:start w:val="1"/>
+      <w:numFmt w:val="bullet"/>
+      <w:lvlText w:val="o"/>
+      <w:lvlJc w:val="left"/>
+      <w:pPr>
+        <w:ind w:left="1440" w:hanging="360"/>
+      </w:pPr>
+      <w:rPr>
+        <w:rFonts w:ascii="Courier New" w:hAnsi="Courier New" w:cs="Courier New" w:hint="default"/>
+      </w:rPr>
+    </w:lvl>
+    <w:lvl w:ilvl="2" w:tplc="0C090005" w:tentative="1">
+      <w:start w:val="1"/>
+      <w:numFmt w:val="bullet"/>
+      <w:lvlText w:val=""/>
+      <w:lvlJc w:val="left"/>
+      <w:pPr>
+        <w:ind w:left="2160" w:hanging="360"/>
+      </w:pPr>
+      <w:rPr>
+        <w:rFonts w:ascii="Wingdings" w:hAnsi="Wingdings" w:hint="default"/>
+      </w:rPr>
+    </w:lvl>
+    <w:lvl w:ilvl="3" w:tplc="0C090001" w:tentative="1">
+      <w:start w:val="1"/>
+      <w:numFmt w:val="bullet"/>
+      <w:lvlText w:val=""/>
+      <w:lvlJc w:val="left"/>
+      <w:pPr>
+        <w:ind w:left="2880" w:hanging="360"/>
+      </w:pPr>
+      <w:rPr>
+        <w:rFonts w:ascii="Symbol" w:hAnsi="Symbol" w:hint="default"/>
+      </w:rPr>
+    </w:lvl>
+    <w:lvl w:ilvl="4" w:tplc="0C090003" w:tentative="1">
+      <w:start w:val="1"/>
+      <w:numFmt w:val="bullet"/>
+      <w:lvlText w:val="o"/>
+      <w:lvlJc w:val="left"/>
+      <w:pPr>
+        <w:ind w:left="3600" w:hanging="360"/>
+      </w:pPr>
+      <w:rPr>
+        <w:rFonts w:ascii="Courier New" w:hAnsi="Courier New" w:cs="Courier New" w:hint="default"/>
+      </w:rPr>
+    </w:lvl>
+    <w:lvl w:ilvl="5" w:tplc="0C090005" w:tentative="1">
+      <w:start w:val="1"/>
+      <w:numFmt w:val="bullet"/>
+      <w:lvlText w:val=""/>
+      <w:lvlJc w:val="left"/>
+      <w:pPr>
+        <w:ind w:left="4320" w:hanging="360"/>
+      </w:pPr>
+      <w:rPr>
+        <w:rFonts w:ascii="Wingdings" w:hAnsi="Wingdings" w:hint="default"/>
+      </w:rPr>
+    </w:lvl>
+    <w:lvl w:ilvl="6" w:tplc="0C090001" w:tentative="1">
+      <w:start w:val="1"/>
+      <w:numFmt w:val="bullet"/>
+      <w:lvlText w:val=""/>
+      <w:lvlJc w:val="left"/>
+      <w:pPr>
+        <w:ind w:left="5040" w:hanging="360"/>
+      </w:pPr>
+      <w:rPr>
+        <w:rFonts w:ascii="Symbol" w:hAnsi="Symbol" w:hint="default"/>
+      </w:rPr>
+    </w:lvl>
+    <w:lvl w:ilvl="7" w:tplc="0C090003" w:tentative="1">
+      <w:start w:val="1"/>
+      <w:numFmt w:val="bullet"/>
+      <w:lvlText w:val="o"/>
+      <w:lvlJc w:val="left"/>
+      <w:pPr>
+        <w:ind w:left="5760" w:hanging="360"/>
+      </w:pPr>
+      <w:rPr>
+        <w:rFonts w:ascii="Courier New" w:hAnsi="Courier New" w:cs="Courier New" w:hint="default"/>
+      </w:rPr>
+    </w:lvl>
+    <w:lvl w:ilvl="8" w:tplc="0C090005" w:tentative="1">
+      <w:start w:val="1"/>
+      <w:numFmt w:val="bullet"/>
+      <w:lvlText w:val=""/>
+      <w:lvlJc w:val="left"/>
+      <w:pPr>
+        <w:ind w:left="6480" w:hanging="360"/>
+      </w:pPr>
+      <w:rPr>
+        <w:rFonts w:ascii="Wingdings" w:hAnsi="Wingdings" w:hint="default"/>
+      </w:rPr>
+    </w:lvl>
+  </w:abstractNum>
+  <w:abstractNum w:abstractNumId="3" w15:restartNumberingAfterBreak="0">
+    <w:nsid w:val="349E6173"/>
+    <w:multiLevelType w:val="hybridMultilevel"/>
+    <w:tmpl w:val="53520028"/>
+    <w:lvl w:ilvl="0" w:tplc="10090001">
+      <w:start w:val="1"/>
+      <w:numFmt w:val="bullet"/>
+      <w:lvlText w:val=""/>
+      <w:lvlJc w:val="left"/>
+      <w:pPr>
+        <w:ind w:left="720" w:hanging="360"/>
+      </w:pPr>
+      <w:rPr>
+        <w:rFonts w:ascii="Symbol" w:hAnsi="Symbol" w:hint="default"/>
+      </w:rPr>
+    </w:lvl>
+    <w:lvl w:ilvl="1" w:tplc="10090003" w:tentative="1">
+      <w:start w:val="1"/>
+      <w:numFmt w:val="bullet"/>
+      <w:lvlText w:val="o"/>
+      <w:lvlJc w:val="left"/>
+      <w:pPr>
+        <w:ind w:left="1440" w:hanging="360"/>
+      </w:pPr>
+      <w:rPr>
+        <w:rFonts w:ascii="Courier New" w:hAnsi="Courier New" w:cs="Courier New" w:hint="default"/>
+      </w:rPr>
+    </w:lvl>
+    <w:lvl w:ilvl="2" w:tplc="10090005" w:tentative="1">
+      <w:start w:val="1"/>
+      <w:numFmt w:val="bullet"/>
+      <w:lvlText w:val=""/>
+      <w:lvlJc w:val="left"/>
+      <w:pPr>
+        <w:ind w:left="2160" w:hanging="360"/>
+      </w:pPr>
+      <w:rPr>
+        <w:rFonts w:ascii="Wingdings" w:hAnsi="Wingdings" w:hint="default"/>
+      </w:rPr>
+    </w:lvl>
+    <w:lvl w:ilvl="3" w:tplc="10090001" w:tentative="1">
+      <w:start w:val="1"/>
+      <w:numFmt w:val="bullet"/>
+      <w:lvlText w:val=""/>
+      <w:lvlJc w:val="left"/>
+      <w:pPr>
+        <w:ind w:left="2880" w:hanging="360"/>
+      </w:pPr>
+      <w:rPr>
+        <w:rFonts w:ascii="Symbol" w:hAnsi="Symbol" w:hint="default"/>
+      </w:rPr>
+    </w:lvl>
+    <w:lvl w:ilvl="4" w:tplc="10090003" w:tentative="1">
+      <w:start w:val="1"/>
+      <w:numFmt w:val="bullet"/>
+      <w:lvlText w:val="o"/>
+      <w:lvlJc w:val="left"/>
+      <w:pPr>
+        <w:ind w:left="3600" w:hanging="360"/>
+      </w:pPr>
+      <w:rPr>
+        <w:rFonts w:ascii="Courier New" w:hAnsi="Courier New" w:cs="Courier New" w:hint="default"/>
+      </w:rPr>
+    </w:lvl>
+    <w:lvl w:ilvl="5" w:tplc="10090005" w:tentative="1">
+      <w:start w:val="1"/>
+      <w:numFmt w:val="bullet"/>
+      <w:lvlText w:val=""/>
+      <w:lvlJc w:val="left"/>
+      <w:pPr>
+        <w:ind w:left="4320" w:hanging="360"/>
+      </w:pPr>
+      <w:rPr>
+        <w:rFonts w:ascii="Wingdings" w:hAnsi="Wingdings" w:hint="default"/>
+      </w:rPr>
+    </w:lvl>
+    <w:lvl w:ilvl="6" w:tplc="10090001" w:tentative="1">
+      <w:start w:val="1"/>
+      <w:numFmt w:val="bullet"/>
+      <w:lvlText w:val=""/>
+      <w:lvlJc w:val="left"/>
+      <w:pPr>
+        <w:ind w:left="5040" w:hanging="360"/>
+      </w:pPr>
+      <w:rPr>
+        <w:rFonts w:ascii="Symbol" w:hAnsi="Symbol" w:hint="default"/>
+      </w:rPr>
+    </w:lvl>
+    <w:lvl w:ilvl="7" w:tplc="10090003" w:tentative="1">
+      <w:start w:val="1"/>
+      <w:numFmt w:val="bullet"/>
+      <w:lvlText w:val="o"/>
+      <w:lvlJc w:val="left"/>
+      <w:pPr>
+        <w:ind w:left="5760" w:hanging="360"/>
+      </w:pPr>
+      <w:rPr>
+        <w:rFonts w:ascii="Courier New" w:hAnsi="Courier New" w:cs="Courier New" w:hint="default"/>
+      </w:rPr>
+    </w:lvl>
+    <w:lvl w:ilvl="8" w:tplc="10090005" w:tentative="1">
+      <w:start w:val="1"/>
+      <w:numFmt w:val="bullet"/>
+      <w:lvlText w:val=""/>
+      <w:lvlJc w:val="left"/>
+      <w:pPr>
+        <w:ind w:left="6480" w:hanging="360"/>
+      </w:pPr>
+      <w:rPr>
+        <w:rFonts w:ascii="Wingdings" w:hAnsi="Wingdings" w:hint="default"/>
+      </w:rPr>
+    </w:lvl>
+  </w:abstractNum>
+  <w:abstractNum w:abstractNumId="4" w15:restartNumberingAfterBreak="0">
+    <w:nsid w:val="413A0BA8"/>
+    <w:multiLevelType w:val="hybridMultilevel"/>
+    <w:tmpl w:val="8F08C59E"/>
+    <w:lvl w:ilvl="0" w:tplc="FF8C5EAE">
+      <w:start w:val="1"/>
+      <w:numFmt w:val="decimal"/>
+      <w:lvlText w:val="%1."/>
+      <w:lvlJc w:val="left"/>
+      <w:pPr>
+        <w:ind w:left="720" w:hanging="360"/>
+      </w:pPr>
+      <w:rPr>
+        <w:rFonts w:hint="default"/>
+      </w:rPr>
+    </w:lvl>
+    <w:lvl w:ilvl="1" w:tplc="0C090019" w:tentative="1">
+      <w:start w:val="1"/>
+      <w:numFmt w:val="lowerLetter"/>
+      <w:lvlText w:val="%2."/>
+      <w:lvlJc w:val="left"/>
+      <w:pPr>
+        <w:ind w:left="1440" w:hanging="360"/>
+      </w:pPr>
+    </w:lvl>
+    <w:lvl w:ilvl="2" w:tplc="0C09001B" w:tentative="1">
+      <w:start w:val="1"/>
+      <w:numFmt w:val="lowerRoman"/>
+      <w:lvlText w:val="%3."/>
+      <w:lvlJc w:val="right"/>
+      <w:pPr>
+        <w:ind w:left="2160" w:hanging="180"/>
+      </w:pPr>
+    </w:lvl>
+    <w:lvl w:ilvl="3" w:tplc="0C09000F" w:tentative="1">
+      <w:start w:val="1"/>
+      <w:numFmt w:val="decimal"/>
+      <w:lvlText w:val="%4."/>
+      <w:lvlJc w:val="left"/>
+      <w:pPr>
+        <w:ind w:left="2880" w:hanging="360"/>
+      </w:pPr>
+    </w:lvl>
+    <w:lvl w:ilvl="4" w:tplc="0C090019" w:tentative="1">
+      <w:start w:val="1"/>
+      <w:numFmt w:val="lowerLetter"/>
+      <w:lvlText w:val="%5."/>
+      <w:lvlJc w:val="left"/>
+      <w:pPr>
+        <w:ind w:left="3600" w:hanging="360"/>
+      </w:pPr>
+    </w:lvl>
+    <w:lvl w:ilvl="5" w:tplc="0C09001B" w:tentative="1">
+      <w:start w:val="1"/>
+      <w:numFmt w:val="lowerRoman"/>
+      <w:lvlText w:val="%6."/>
+      <w:lvlJc w:val="right"/>
+      <w:pPr>
+        <w:ind w:left="4320" w:hanging="180"/>
+      </w:pPr>
+    </w:lvl>
+    <w:lvl w:ilvl="6" w:tplc="0C09000F" w:tentative="1">
+      <w:start w:val="1"/>
+      <w:numFmt w:val="decimal"/>
+      <w:lvlText w:val="%7."/>
+      <w:lvlJc w:val="left"/>
+      <w:pPr>
+        <w:ind w:left="5040" w:hanging="360"/>
+      </w:pPr>
+    </w:lvl>
+    <w:lvl w:ilvl="7" w:tplc="0C090019" w:tentative="1">
+      <w:start w:val="1"/>
+      <w:numFmt w:val="lowerLetter"/>
+      <w:lvlText w:val="%8."/>
+      <w:lvlJc w:val="left"/>
+      <w:pPr>
+        <w:ind w:left="5760" w:hanging="360"/>
+      </w:pPr>
+    </w:lvl>
+    <w:lvl w:ilvl="8" w:tplc="0C09001B" w:tentative="1">
+      <w:start w:val="1"/>
+      <w:numFmt w:val="lowerRoman"/>
+      <w:lvlText w:val="%9."/>
+      <w:lvlJc w:val="right"/>
+      <w:pPr>
+        <w:ind w:left="6480" w:hanging="180"/>
+      </w:pPr>
+    </w:lvl>
+  </w:abstractNum>
+  <w:abstractNum w:abstractNumId="5" w15:restartNumberingAfterBreak="0">
+    <w:nsid w:val="429D4107"/>
+    <w:multiLevelType w:val="hybridMultilevel"/>
+    <w:tmpl w:val="D6122E78"/>
+    <w:lvl w:ilvl="0" w:tplc="FF8C5EAE">
+      <w:start w:val="1"/>
+      <w:numFmt w:val="decimal"/>
+      <w:lvlText w:val="%1."/>
+      <w:lvlJc w:val="left"/>
+      <w:pPr>
+        <w:ind w:left="720" w:hanging="360"/>
+      </w:pPr>
+      <w:rPr>
+        <w:rFonts w:hint="default"/>
+      </w:rPr>
+    </w:lvl>
+    <w:lvl w:ilvl="1" w:tplc="0C090019" w:tentative="1">
+      <w:start w:val="1"/>
+      <w:numFmt w:val="lowerLetter"/>
+      <w:lvlText w:val="%2."/>
+      <w:lvlJc w:val="left"/>
+      <w:pPr>
+        <w:ind w:left="1440" w:hanging="360"/>
+      </w:pPr>
+    </w:lvl>
+    <w:lvl w:ilvl="2" w:tplc="0C09001B" w:tentative="1">
+      <w:start w:val="1"/>
+      <w:numFmt w:val="lowerRoman"/>
+      <w:lvlText w:val="%3."/>
+      <w:lvlJc w:val="right"/>
+      <w:pPr>
+        <w:ind w:left="2160" w:hanging="180"/>
+      </w:pPr>
+    </w:lvl>
+    <w:lvl w:ilvl="3" w:tplc="0C09000F" w:tentative="1">
+      <w:start w:val="1"/>
+      <w:numFmt w:val="decimal"/>
+      <w:lvlText w:val="%4."/>
+      <w:lvlJc w:val="left"/>
+      <w:pPr>
+        <w:ind w:left="2880" w:hanging="360"/>
+      </w:pPr>
+    </w:lvl>
+    <w:lvl w:ilvl="4" w:tplc="0C090019" w:tentative="1">
+      <w:start w:val="1"/>
+      <w:numFmt w:val="lowerLetter"/>
+      <w:lvlText w:val="%5."/>
+      <w:lvlJc w:val="left"/>
+      <w:pPr>
+        <w:ind w:left="3600" w:hanging="360"/>
+      </w:pPr>
+    </w:lvl>
+    <w:lvl w:ilvl="5" w:tplc="0C09001B" w:tentative="1">
+      <w:start w:val="1"/>
+      <w:numFmt w:val="lowerRoman"/>
+      <w:lvlText w:val="%6."/>
+      <w:lvlJc w:val="right"/>
+      <w:pPr>
+        <w:ind w:left="4320" w:hanging="180"/>
+      </w:pPr>
+    </w:lvl>
+    <w:lvl w:ilvl="6" w:tplc="0C09000F" w:tentative="1">
+      <w:start w:val="1"/>
+      <w:numFmt w:val="decimal"/>
+      <w:lvlText w:val="%7."/>
+      <w:lvlJc w:val="left"/>
+      <w:pPr>
+        <w:ind w:left="5040" w:hanging="360"/>
+      </w:pPr>
+    </w:lvl>
+    <w:lvl w:ilvl="7" w:tplc="0C090019" w:tentative="1">
+      <w:start w:val="1"/>
+      <w:numFmt w:val="lowerLetter"/>
+      <w:lvlText w:val="%8."/>
+      <w:lvlJc w:val="left"/>
+      <w:pPr>
+        <w:ind w:left="5760" w:hanging="360"/>
+      </w:pPr>
+    </w:lvl>
+    <w:lvl w:ilvl="8" w:tplc="0C09001B" w:tentative="1">
+      <w:start w:val="1"/>
+      <w:numFmt w:val="lowerRoman"/>
+      <w:lvlText w:val="%9."/>
+      <w:lvlJc w:val="right"/>
+      <w:pPr>
+        <w:ind w:left="6480" w:hanging="180"/>
+      </w:pPr>
+    </w:lvl>
+  </w:abstractNum>
+  <w:abstractNum w:abstractNumId="6" w15:restartNumberingAfterBreak="0">
+    <w:nsid w:val="54BD0B20"/>
+    <w:multiLevelType w:val="hybridMultilevel"/>
+    <w:tmpl w:val="B1E4FD4E"/>
+    <w:lvl w:ilvl="0" w:tplc="FF8C5EAE">
+      <w:start w:val="1"/>
+      <w:numFmt w:val="decimal"/>
+      <w:lvlText w:val="%1."/>
+      <w:lvlJc w:val="left"/>
+      <w:pPr>
+        <w:ind w:left="720" w:hanging="360"/>
+      </w:pPr>
+      <w:rPr>
+        <w:rFonts w:hint="default"/>
+      </w:rPr>
+    </w:lvl>
+    <w:lvl w:ilvl="1" w:tplc="0C090019" w:tentative="1">
+      <w:start w:val="1"/>
+      <w:numFmt w:val="lowerLetter"/>
+      <w:lvlText w:val="%2."/>
+      <w:lvlJc w:val="left"/>
+      <w:pPr>
+        <w:ind w:left="1440" w:hanging="360"/>
+      </w:pPr>
+    </w:lvl>
+    <w:lvl w:ilvl="2" w:tplc="0C09001B" w:tentative="1">
+      <w:start w:val="1"/>
+      <w:numFmt w:val="lowerRoman"/>
+      <w:lvlText w:val="%3."/>
+      <w:lvlJc w:val="right"/>
+      <w:pPr>
+        <w:ind w:left="2160" w:hanging="180"/>
+      </w:pPr>
+    </w:lvl>
+    <w:lvl w:ilvl="3" w:tplc="0C09000F" w:tentative="1">
+      <w:start w:val="1"/>
+      <w:numFmt w:val="decimal"/>
+      <w:lvlText w:val="%4."/>
+      <w:lvlJc w:val="left"/>
+      <w:pPr>
+        <w:ind w:left="2880" w:hanging="360"/>
+      </w:pPr>
+    </w:lvl>
+    <w:lvl w:ilvl="4" w:tplc="0C090019" w:tentative="1">
+      <w:start w:val="1"/>
+      <w:numFmt w:val="lowerLetter"/>
+      <w:lvlText w:val="%5."/>
+      <w:lvlJc w:val="left"/>
+      <w:pPr>
+        <w:ind w:left="3600" w:hanging="360"/>
+      </w:pPr>
+    </w:lvl>
+    <w:lvl w:ilvl="5" w:tplc="0C09001B" w:tentative="1">
+      <w:start w:val="1"/>
+      <w:numFmt w:val="lowerRoman"/>
+      <w:lvlText w:val="%6."/>
+      <w:lvlJc w:val="right"/>
+      <w:pPr>
+        <w:ind w:left="4320" w:hanging="180"/>
+      </w:pPr>
+    </w:lvl>
+    <w:lvl w:ilvl="6" w:tplc="0C09000F" w:tentative="1">
+      <w:start w:val="1"/>
+      <w:numFmt w:val="decimal"/>
+      <w:lvlText w:val="%7."/>
+      <w:lvlJc w:val="left"/>
+      <w:pPr>
+        <w:ind w:left="5040" w:hanging="360"/>
+      </w:pPr>
+    </w:lvl>
+    <w:lvl w:ilvl="7" w:tplc="0C090019" w:tentative="1">
+      <w:start w:val="1"/>
+      <w:numFmt w:val="lowerLetter"/>
+      <w:lvlText w:val="%8."/>
+      <w:lvlJc w:val="left"/>
+      <w:pPr>
+        <w:ind w:left="5760" w:hanging="360"/>
+      </w:pPr>
+    </w:lvl>
+    <w:lvl w:ilvl="8" w:tplc="0C09001B" w:tentative="1">
+      <w:start w:val="1"/>
+      <w:numFmt w:val="lowerRoman"/>
+      <w:lvlText w:val="%9."/>
+      <w:lvlJc w:val="right"/>
+      <w:pPr>
+        <w:ind w:left="6480" w:hanging="180"/>
+      </w:pPr>
+    </w:lvl>
+  </w:abstractNum>
+  <w:num w:numId="1" w16cid:durableId="394355489">
+    <w:abstractNumId w:val="3"/>
+  </w:num>
+  <w:num w:numId="2" w16cid:durableId="789664685">
+    <w:abstractNumId w:val="0"/>
+  </w:num>
+  <w:num w:numId="3" w16cid:durableId="1287736437">
+    <w:abstractNumId w:val="2"/>
+  </w:num>
+  <w:num w:numId="4" w16cid:durableId="1064716382">
+    <w:abstractNumId w:val="4"/>
+  </w:num>
+  <w:num w:numId="5" w16cid:durableId="1829249534">
+    <w:abstractNumId w:val="5"/>
+  </w:num>
+  <w:num w:numId="6" w16cid:durableId="1944998122">
+    <w:abstractNumId w:val="6"/>
+  </w:num>
+  <w:num w:numId="7" w16cid:durableId="822426068">
+    <w:abstractNumId w:val="1"/>
+  </w:num>
+</w:numbering>
 </file>
 
 <file path=word/styles.xml><?xml version="1.0" encoding="utf-8"?>
@@ -1082,6 +5253,54 @@
   <w:style w:type="paragraph" w:default="1" w:styleId="Normal">
     <w:name w:val="Normal"/>
     <w:qFormat/>
+    <w:rsid w:val="00E95F3C"/>
+    <w:pPr>
+      <w:jc w:val="both"/>
+    </w:pPr>
+  </w:style>
+  <w:style w:type="paragraph" w:styleId="Heading1">
+    <w:name w:val="heading 1"/>
+    <w:basedOn w:val="Normal"/>
+    <w:next w:val="Normal"/>
+    <w:link w:val="Heading1Char"/>
+    <w:uiPriority w:val="9"/>
+    <w:qFormat/>
+    <w:rsid w:val="005829CC"/>
+    <w:pPr>
+      <w:keepNext/>
+      <w:keepLines/>
+      <w:spacing w:before="120" w:after="120" w:line="240" w:lineRule="auto"/>
+      <w:outlineLvl w:val="0"/>
+    </w:pPr>
+    <w:rPr>
+      <w:rFonts w:asciiTheme="majorHAnsi" w:eastAsiaTheme="majorEastAsia" w:hAnsiTheme="majorHAnsi" w:cstheme="majorBidi"/>
+      <w:b/>
+      <w:bCs/>
+      <w:sz w:val="32"/>
+      <w:szCs w:val="32"/>
+    </w:rPr>
+  </w:style>
+  <w:style w:type="paragraph" w:styleId="Heading2">
+    <w:name w:val="heading 2"/>
+    <w:basedOn w:val="Normal"/>
+    <w:next w:val="Normal"/>
+    <w:link w:val="Heading2Char"/>
+    <w:uiPriority w:val="9"/>
+    <w:unhideWhenUsed/>
+    <w:qFormat/>
+    <w:rsid w:val="00241B2C"/>
+    <w:pPr>
+      <w:keepNext/>
+      <w:keepLines/>
+      <w:spacing w:before="40" w:after="0"/>
+      <w:outlineLvl w:val="1"/>
+    </w:pPr>
+    <w:rPr>
+      <w:rFonts w:asciiTheme="majorHAnsi" w:eastAsiaTheme="majorEastAsia" w:hAnsiTheme="majorHAnsi" w:cstheme="majorBidi"/>
+      <w:color w:val="2E74B5" w:themeColor="accent1" w:themeShade="BF"/>
+      <w:sz w:val="26"/>
+      <w:szCs w:val="26"/>
+    </w:rPr>
   </w:style>
   <w:style w:type="character" w:default="1" w:styleId="DefaultParagraphFont">
     <w:name w:val="Default Paragraph Font"/>
@@ -1110,16 +5329,270 @@
     <w:semiHidden/>
     <w:unhideWhenUsed/>
   </w:style>
+  <w:style w:type="paragraph" w:styleId="Title">
+    <w:name w:val="Title"/>
+    <w:basedOn w:val="Normal"/>
+    <w:next w:val="Normal"/>
+    <w:link w:val="TitleChar"/>
+    <w:uiPriority w:val="10"/>
+    <w:qFormat/>
+    <w:rsid w:val="00D620B1"/>
+    <w:pPr>
+      <w:spacing w:after="0" w:line="240" w:lineRule="auto"/>
+      <w:contextualSpacing/>
+    </w:pPr>
+    <w:rPr>
+      <w:rFonts w:asciiTheme="majorHAnsi" w:eastAsiaTheme="majorEastAsia" w:hAnsiTheme="majorHAnsi" w:cstheme="majorBidi"/>
+      <w:spacing w:val="-10"/>
+      <w:kern w:val="28"/>
+      <w:sz w:val="56"/>
+      <w:szCs w:val="56"/>
+    </w:rPr>
+  </w:style>
+  <w:style w:type="character" w:customStyle="1" w:styleId="TitleChar">
+    <w:name w:val="Title Char"/>
+    <w:basedOn w:val="DefaultParagraphFont"/>
+    <w:link w:val="Title"/>
+    <w:uiPriority w:val="10"/>
+    <w:rsid w:val="00D620B1"/>
+    <w:rPr>
+      <w:rFonts w:asciiTheme="majorHAnsi" w:eastAsiaTheme="majorEastAsia" w:hAnsiTheme="majorHAnsi" w:cstheme="majorBidi"/>
+      <w:spacing w:val="-10"/>
+      <w:kern w:val="28"/>
+      <w:sz w:val="56"/>
+      <w:szCs w:val="56"/>
+    </w:rPr>
+  </w:style>
+  <w:style w:type="paragraph" w:styleId="NoSpacing">
+    <w:name w:val="No Spacing"/>
+    <w:link w:val="NoSpacingChar"/>
+    <w:uiPriority w:val="1"/>
+    <w:qFormat/>
+    <w:rsid w:val="005829CC"/>
+    <w:pPr>
+      <w:spacing w:after="0" w:line="240" w:lineRule="auto"/>
+    </w:pPr>
+  </w:style>
+  <w:style w:type="character" w:customStyle="1" w:styleId="NoSpacingChar">
+    <w:name w:val="No Spacing Char"/>
+    <w:basedOn w:val="DefaultParagraphFont"/>
+    <w:link w:val="NoSpacing"/>
+    <w:uiPriority w:val="1"/>
+    <w:rsid w:val="005829CC"/>
+  </w:style>
+  <w:style w:type="character" w:customStyle="1" w:styleId="Heading1Char">
+    <w:name w:val="Heading 1 Char"/>
+    <w:basedOn w:val="DefaultParagraphFont"/>
+    <w:link w:val="Heading1"/>
+    <w:uiPriority w:val="9"/>
+    <w:rsid w:val="005829CC"/>
+    <w:rPr>
+      <w:rFonts w:asciiTheme="majorHAnsi" w:eastAsiaTheme="majorEastAsia" w:hAnsiTheme="majorHAnsi" w:cstheme="majorBidi"/>
+      <w:b/>
+      <w:bCs/>
+      <w:sz w:val="32"/>
+      <w:szCs w:val="32"/>
+    </w:rPr>
+  </w:style>
+  <w:style w:type="paragraph" w:styleId="ListParagraph">
+    <w:name w:val="List Paragraph"/>
+    <w:basedOn w:val="Normal"/>
+    <w:uiPriority w:val="34"/>
+    <w:qFormat/>
+    <w:rsid w:val="005829CC"/>
+    <w:pPr>
+      <w:spacing w:after="120" w:line="240" w:lineRule="auto"/>
+      <w:ind w:left="720"/>
+      <w:contextualSpacing/>
+    </w:pPr>
+    <w:rPr>
+      <w:rFonts w:asciiTheme="majorHAnsi" w:hAnsiTheme="majorHAnsi"/>
+      <w:sz w:val="24"/>
+    </w:rPr>
+  </w:style>
+  <w:style w:type="paragraph" w:styleId="Header">
+    <w:name w:val="header"/>
+    <w:basedOn w:val="Normal"/>
+    <w:link w:val="HeaderChar"/>
+    <w:uiPriority w:val="99"/>
+    <w:unhideWhenUsed/>
+    <w:rsid w:val="005829CC"/>
+    <w:pPr>
+      <w:tabs>
+        <w:tab w:val="center" w:pos="4513"/>
+        <w:tab w:val="right" w:pos="9026"/>
+      </w:tabs>
+      <w:spacing w:after="0" w:line="240" w:lineRule="auto"/>
+    </w:pPr>
+  </w:style>
+  <w:style w:type="character" w:customStyle="1" w:styleId="HeaderChar">
+    <w:name w:val="Header Char"/>
+    <w:basedOn w:val="DefaultParagraphFont"/>
+    <w:link w:val="Header"/>
+    <w:uiPriority w:val="99"/>
+    <w:rsid w:val="005829CC"/>
+  </w:style>
+  <w:style w:type="paragraph" w:styleId="Footer">
+    <w:name w:val="footer"/>
+    <w:basedOn w:val="Normal"/>
+    <w:link w:val="FooterChar"/>
+    <w:uiPriority w:val="99"/>
+    <w:unhideWhenUsed/>
+    <w:rsid w:val="005829CC"/>
+    <w:pPr>
+      <w:tabs>
+        <w:tab w:val="center" w:pos="4513"/>
+        <w:tab w:val="right" w:pos="9026"/>
+      </w:tabs>
+      <w:spacing w:after="0" w:line="240" w:lineRule="auto"/>
+    </w:pPr>
+  </w:style>
+  <w:style w:type="character" w:customStyle="1" w:styleId="FooterChar">
+    <w:name w:val="Footer Char"/>
+    <w:basedOn w:val="DefaultParagraphFont"/>
+    <w:link w:val="Footer"/>
+    <w:uiPriority w:val="99"/>
+    <w:rsid w:val="005829CC"/>
+  </w:style>
+  <w:style w:type="paragraph" w:styleId="Subtitle">
+    <w:name w:val="Subtitle"/>
+    <w:basedOn w:val="Normal"/>
+    <w:next w:val="Normal"/>
+    <w:link w:val="SubtitleChar"/>
+    <w:uiPriority w:val="11"/>
+    <w:qFormat/>
+    <w:rsid w:val="000264D2"/>
+    <w:pPr>
+      <w:numPr>
+        <w:ilvl w:val="1"/>
+      </w:numPr>
+    </w:pPr>
+    <w:rPr>
+      <w:rFonts w:eastAsiaTheme="minorEastAsia"/>
+      <w:color w:val="5A5A5A" w:themeColor="text1" w:themeTint="A5"/>
+      <w:spacing w:val="15"/>
+    </w:rPr>
+  </w:style>
+  <w:style w:type="character" w:customStyle="1" w:styleId="SubtitleChar">
+    <w:name w:val="Subtitle Char"/>
+    <w:basedOn w:val="DefaultParagraphFont"/>
+    <w:link w:val="Subtitle"/>
+    <w:uiPriority w:val="11"/>
+    <w:rsid w:val="000264D2"/>
+    <w:rPr>
+      <w:rFonts w:eastAsiaTheme="minorEastAsia"/>
+      <w:color w:val="5A5A5A" w:themeColor="text1" w:themeTint="A5"/>
+      <w:spacing w:val="15"/>
+    </w:rPr>
+  </w:style>
+  <w:style w:type="character" w:styleId="SubtleEmphasis">
+    <w:name w:val="Subtle Emphasis"/>
+    <w:basedOn w:val="DefaultParagraphFont"/>
+    <w:uiPriority w:val="19"/>
+    <w:qFormat/>
+    <w:rsid w:val="000264D2"/>
+    <w:rPr>
+      <w:i/>
+      <w:iCs/>
+      <w:color w:val="404040" w:themeColor="text1" w:themeTint="BF"/>
+    </w:rPr>
+  </w:style>
+  <w:style w:type="character" w:customStyle="1" w:styleId="Heading2Char">
+    <w:name w:val="Heading 2 Char"/>
+    <w:basedOn w:val="DefaultParagraphFont"/>
+    <w:link w:val="Heading2"/>
+    <w:uiPriority w:val="9"/>
+    <w:rsid w:val="00241B2C"/>
+    <w:rPr>
+      <w:rFonts w:asciiTheme="majorHAnsi" w:eastAsiaTheme="majorEastAsia" w:hAnsiTheme="majorHAnsi" w:cstheme="majorBidi"/>
+      <w:color w:val="2E74B5" w:themeColor="accent1" w:themeShade="BF"/>
+      <w:sz w:val="26"/>
+      <w:szCs w:val="26"/>
+    </w:rPr>
+  </w:style>
+  <w:style w:type="paragraph" w:styleId="TOCHeading">
+    <w:name w:val="TOC Heading"/>
+    <w:basedOn w:val="Heading1"/>
+    <w:next w:val="Normal"/>
+    <w:uiPriority w:val="39"/>
+    <w:unhideWhenUsed/>
+    <w:qFormat/>
+    <w:rsid w:val="005B0CC4"/>
+    <w:pPr>
+      <w:spacing w:before="240" w:after="0" w:line="259" w:lineRule="auto"/>
+      <w:outlineLvl w:val="9"/>
+    </w:pPr>
+    <w:rPr>
+      <w:b w:val="0"/>
+      <w:bCs w:val="0"/>
+      <w:color w:val="2E74B5" w:themeColor="accent1" w:themeShade="BF"/>
+      <w:lang w:val="en-US"/>
+    </w:rPr>
+  </w:style>
+  <w:style w:type="paragraph" w:styleId="TOC1">
+    <w:name w:val="toc 1"/>
+    <w:basedOn w:val="Normal"/>
+    <w:next w:val="Normal"/>
+    <w:autoRedefine/>
+    <w:uiPriority w:val="39"/>
+    <w:unhideWhenUsed/>
+    <w:rsid w:val="005B0CC4"/>
+    <w:pPr>
+      <w:spacing w:after="100"/>
+    </w:pPr>
+  </w:style>
+  <w:style w:type="paragraph" w:styleId="TOC2">
+    <w:name w:val="toc 2"/>
+    <w:basedOn w:val="Normal"/>
+    <w:next w:val="Normal"/>
+    <w:autoRedefine/>
+    <w:uiPriority w:val="39"/>
+    <w:unhideWhenUsed/>
+    <w:rsid w:val="005B0CC4"/>
+    <w:pPr>
+      <w:spacing w:after="100"/>
+      <w:ind w:left="220"/>
+    </w:pPr>
+  </w:style>
   <w:style w:type="character" w:styleId="Hyperlink">
     <w:name w:val="Hyperlink"/>
     <w:basedOn w:val="DefaultParagraphFont"/>
     <w:uiPriority w:val="99"/>
-    <w:semiHidden/>
     <w:unhideWhenUsed/>
-    <w:rsid w:val="000E562A"/>
+    <w:rsid w:val="005B0CC4"/>
     <w:rPr>
-      <w:color w:val="0000FF"/>
+      <w:color w:val="0563C1" w:themeColor="hyperlink"/>
       <w:u w:val="single"/>
+    </w:rPr>
+  </w:style>
+  <w:style w:type="paragraph" w:styleId="Caption">
+    <w:name w:val="caption"/>
+    <w:basedOn w:val="Normal"/>
+    <w:next w:val="Normal"/>
+    <w:uiPriority w:val="35"/>
+    <w:unhideWhenUsed/>
+    <w:qFormat/>
+    <w:rsid w:val="005B55A3"/>
+    <w:pPr>
+      <w:spacing w:after="200" w:line="240" w:lineRule="auto"/>
+    </w:pPr>
+    <w:rPr>
+      <w:i/>
+      <w:iCs/>
+      <w:color w:val="44546A" w:themeColor="text2"/>
+      <w:sz w:val="18"/>
+      <w:szCs w:val="18"/>
+    </w:rPr>
+  </w:style>
+  <w:style w:type="character" w:styleId="Strong">
+    <w:name w:val="Strong"/>
+    <w:basedOn w:val="DefaultParagraphFont"/>
+    <w:uiPriority w:val="22"/>
+    <w:qFormat/>
+    <w:rsid w:val="00723D4F"/>
+    <w:rPr>
+      <w:b/>
+      <w:bCs/>
     </w:rPr>
   </w:style>
 </w:styles>
@@ -1142,7 +5615,7 @@
         <a:srgbClr val="E7E6E6"/>
       </a:lt2>
       <a:accent1>
-        <a:srgbClr val="4472C4"/>
+        <a:srgbClr val="5B9BD5"/>
       </a:accent1>
       <a:accent2>
         <a:srgbClr val="ED7D31"/>
@@ -1154,7 +5627,7 @@
         <a:srgbClr val="FFC000"/>
       </a:accent4>
       <a:accent5>
-        <a:srgbClr val="5B9BD5"/>
+        <a:srgbClr val="4472C4"/>
       </a:accent5>
       <a:accent6>
         <a:srgbClr val="70AD47"/>
@@ -1201,23 +5674,6 @@
         <a:font script="Viet" typeface="Times New Roman"/>
         <a:font script="Uigh" typeface="Microsoft Uighur"/>
         <a:font script="Geor" typeface="Sylfaen"/>
-        <a:font script="Armn" typeface="Arial"/>
-        <a:font script="Bugi" typeface="Leelawadee UI"/>
-        <a:font script="Bopo" typeface="Microsoft JhengHei"/>
-        <a:font script="Java" typeface="Javanese Text"/>
-        <a:font script="Lisu" typeface="Segoe UI"/>
-        <a:font script="Mymr" typeface="Myanmar Text"/>
-        <a:font script="Nkoo" typeface="Ebrima"/>
-        <a:font script="Olck" typeface="Nirmala UI"/>
-        <a:font script="Osma" typeface="Ebrima"/>
-        <a:font script="Phag" typeface="Phagspa"/>
-        <a:font script="Syrn" typeface="Estrangelo Edessa"/>
-        <a:font script="Syrj" typeface="Estrangelo Edessa"/>
-        <a:font script="Syre" typeface="Estrangelo Edessa"/>
-        <a:font script="Sora" typeface="Nirmala UI"/>
-        <a:font script="Tale" typeface="Microsoft Tai Le"/>
-        <a:font script="Talu" typeface="Microsoft New Tai Lue"/>
-        <a:font script="Tfng" typeface="Ebrima"/>
       </a:majorFont>
       <a:minorFont>
         <a:latin typeface="Calibri" panose="020F0502020204030204"/>
@@ -1253,23 +5709,6 @@
         <a:font script="Viet" typeface="Arial"/>
         <a:font script="Uigh" typeface="Microsoft Uighur"/>
         <a:font script="Geor" typeface="Sylfaen"/>
-        <a:font script="Armn" typeface="Arial"/>
-        <a:font script="Bugi" typeface="Leelawadee UI"/>
-        <a:font script="Bopo" typeface="Microsoft JhengHei"/>
-        <a:font script="Java" typeface="Javanese Text"/>
-        <a:font script="Lisu" typeface="Segoe UI"/>
-        <a:font script="Mymr" typeface="Myanmar Text"/>
-        <a:font script="Nkoo" typeface="Ebrima"/>
-        <a:font script="Olck" typeface="Nirmala UI"/>
-        <a:font script="Osma" typeface="Ebrima"/>
-        <a:font script="Phag" typeface="Phagspa"/>
-        <a:font script="Syrn" typeface="Estrangelo Edessa"/>
-        <a:font script="Syrj" typeface="Estrangelo Edessa"/>
-        <a:font script="Syre" typeface="Estrangelo Edessa"/>
-        <a:font script="Sora" typeface="Nirmala UI"/>
-        <a:font script="Tale" typeface="Microsoft Tai Le"/>
-        <a:font script="Talu" typeface="Microsoft New Tai Lue"/>
-        <a:font script="Tfng" typeface="Ebrima"/>
       </a:minorFont>
     </a:fontScheme>
     <a:fmtScheme name="Office">
@@ -1418,4 +5857,35 @@
     </a:ext>
   </a:extLst>
 </a:theme>
+</file>
+
+<file path=customXml/item1.xml><?xml version="1.0" encoding="utf-8"?>
+<CoverPageProperties xmlns="http://schemas.microsoft.com/office/2006/coverPageProps">
+  <PublishDate/>
+  <Abstract>The results that were successfully found in this report indicate that</Abstract>
+  <CompanyAddress/>
+  <CompanyPhone/>
+  <CompanyFax/>
+  <CompanyEmail>4</CompanyEmail>
+</CoverPageProperties>
+</file>
+
+<file path=customXml/item2.xml><?xml version="1.0" encoding="utf-8"?>
+<b:Sources xmlns:b="http://schemas.openxmlformats.org/officeDocument/2006/bibliography" xmlns="http://schemas.openxmlformats.org/officeDocument/2006/bibliography" SelectedStyle="\APASixthEditionOfficeOnline.xsl" StyleName="APA" Version="6"/>
+</file>
+
+<file path=customXml/itemProps1.xml><?xml version="1.0" encoding="utf-8"?>
+<ds:datastoreItem xmlns:ds="http://schemas.openxmlformats.org/officeDocument/2006/customXml" ds:itemID="{55AF091B-3C7A-41E3-B477-F2FDAA23CFDA}">
+  <ds:schemaRefs>
+    <ds:schemaRef ds:uri="http://schemas.microsoft.com/office/2006/coverPageProps"/>
+  </ds:schemaRefs>
+</ds:datastoreItem>
+</file>
+
+<file path=customXml/itemProps2.xml><?xml version="1.0" encoding="utf-8"?>
+<ds:datastoreItem xmlns:ds="http://schemas.openxmlformats.org/officeDocument/2006/customXml" ds:itemID="{81F6F3C6-A87A-48DD-8F1A-3BACF2210C55}">
+  <ds:schemaRefs>
+    <ds:schemaRef ds:uri="http://schemas.openxmlformats.org/officeDocument/2006/bibliography"/>
+  </ds:schemaRefs>
+</ds:datastoreItem>
 </file>
</xml_diff>